<commit_message>
Atualizando o Casos de Uso/Manutenção
</commit_message>
<xml_diff>
--- a/TCC - Monografia/EntregaHummel/TCC - Grupo 04 - ABrasil Express-02 - Alterado.docx
+++ b/TCC - Monografia/EntregaHummel/TCC - Grupo 04 - ABrasil Express-02 - Alterado.docx
@@ -32092,8 +32092,6 @@
       <w:bookmarkStart w:id="189" w:name="_Toc345247863"/>
       <w:bookmarkStart w:id="190" w:name="_Toc345621972"/>
       <w:bookmarkStart w:id="191" w:name="_Toc414656148"/>
-      <w:bookmarkStart w:id="192" w:name="_GoBack"/>
-      <w:bookmarkEnd w:id="192"/>
       <w:r>
         <w:t>Flowdown de Requisitos do</w:t>
       </w:r>
@@ -32112,7 +32110,7 @@
       <w:pPr>
         <w:pStyle w:val="Legenda"/>
       </w:pPr>
-      <w:bookmarkStart w:id="193" w:name="_Toc414656201"/>
+      <w:bookmarkStart w:id="192" w:name="_Toc414656201"/>
       <w:r>
         <w:t xml:space="preserve">Tabela </w:t>
       </w:r>
@@ -32127,7 +32125,7 @@
       <w:r>
         <w:t xml:space="preserve"> – Flowdown de Requisitos dos Sistemas</w:t>
       </w:r>
-      <w:bookmarkEnd w:id="193"/>
+      <w:bookmarkEnd w:id="192"/>
     </w:p>
     <w:tbl>
       <w:tblPr>
@@ -32168,7 +32166,7 @@
                 <w:b/>
                 <w:lang w:val="pt-BR" w:eastAsia="pt-BR"/>
               </w:rPr>
-              <w:t>Subsistema</w:t>
+              <w:t>Módulo</w:t>
             </w:r>
           </w:p>
         </w:tc>
@@ -32246,7 +32244,7 @@
                 <w:rFonts w:cs="Arial"/>
                 <w:lang w:val="pt-BR" w:eastAsia="pt-BR"/>
               </w:rPr>
-              <w:t>&lt;Nome&gt;</w:t>
+              <w:t>M1</w:t>
             </w:r>
           </w:p>
         </w:tc>
@@ -32328,16 +32326,212 @@
             <w:tcW w:w="1564" w:type="dxa"/>
             <w:tcBorders>
               <w:top w:val="nil"/>
-            </w:tcBorders>
-          </w:tcPr>
-          <w:p>
-            <w:pPr>
-              <w:pStyle w:val="TCC-TextodeTabela"/>
-              <w:rPr>
-                <w:rFonts w:cs="Arial"/>
-                <w:lang w:val="pt-BR" w:eastAsia="pt-BR"/>
-              </w:rPr>
-            </w:pPr>
+              <w:bottom w:val="nil"/>
+            </w:tcBorders>
+          </w:tcPr>
+          <w:p>
+            <w:pPr>
+              <w:pStyle w:val="TCC-TextodeTabela"/>
+              <w:rPr>
+                <w:rFonts w:cs="Arial"/>
+                <w:lang w:val="pt-BR" w:eastAsia="pt-BR"/>
+              </w:rPr>
+            </w:pPr>
+            <w:r>
+              <w:rPr>
+                <w:rFonts w:cs="Arial"/>
+                <w:lang w:val="pt-BR" w:eastAsia="pt-BR"/>
+              </w:rPr>
+              <w:t>M2</w:t>
+            </w:r>
+          </w:p>
+        </w:tc>
+        <w:tc>
+          <w:tcPr>
+            <w:tcW w:w="1555" w:type="dxa"/>
+            <w:tcBorders>
+              <w:top w:val="nil"/>
+              <w:bottom w:val="nil"/>
+            </w:tcBorders>
+          </w:tcPr>
+          <w:p>
+            <w:pPr>
+              <w:pStyle w:val="TCC-TextodeTabela"/>
+              <w:rPr>
+                <w:rFonts w:cs="Arial"/>
+                <w:lang w:val="pt-BR" w:eastAsia="pt-BR"/>
+              </w:rPr>
+            </w:pPr>
+          </w:p>
+        </w:tc>
+        <w:tc>
+          <w:tcPr>
+            <w:tcW w:w="5953" w:type="dxa"/>
+            <w:tcBorders>
+              <w:top w:val="nil"/>
+              <w:bottom w:val="nil"/>
+            </w:tcBorders>
+          </w:tcPr>
+          <w:p>
+            <w:pPr>
+              <w:pStyle w:val="TCC-TextodeTabela"/>
+              <w:rPr>
+                <w:rFonts w:cs="Arial"/>
+                <w:lang w:val="pt-BR" w:eastAsia="pt-BR"/>
+              </w:rPr>
+            </w:pPr>
+          </w:p>
+        </w:tc>
+      </w:tr>
+      <w:tr>
+        <w:tc>
+          <w:tcPr>
+            <w:tcW w:w="1564" w:type="dxa"/>
+            <w:tcBorders>
+              <w:top w:val="nil"/>
+              <w:bottom w:val="nil"/>
+            </w:tcBorders>
+          </w:tcPr>
+          <w:p>
+            <w:pPr>
+              <w:pStyle w:val="TCC-TextodeTabela"/>
+              <w:rPr>
+                <w:rFonts w:cs="Arial"/>
+                <w:lang w:val="pt-BR" w:eastAsia="pt-BR"/>
+              </w:rPr>
+            </w:pPr>
+            <w:r>
+              <w:rPr>
+                <w:rFonts w:cs="Arial"/>
+                <w:lang w:val="pt-BR" w:eastAsia="pt-BR"/>
+              </w:rPr>
+              <w:t>M3</w:t>
+            </w:r>
+          </w:p>
+        </w:tc>
+        <w:tc>
+          <w:tcPr>
+            <w:tcW w:w="1555" w:type="dxa"/>
+            <w:tcBorders>
+              <w:top w:val="nil"/>
+              <w:bottom w:val="nil"/>
+            </w:tcBorders>
+          </w:tcPr>
+          <w:p>
+            <w:pPr>
+              <w:pStyle w:val="TCC-TextodeTabela"/>
+              <w:rPr>
+                <w:rFonts w:cs="Arial"/>
+                <w:lang w:val="pt-BR" w:eastAsia="pt-BR"/>
+              </w:rPr>
+            </w:pPr>
+          </w:p>
+        </w:tc>
+        <w:tc>
+          <w:tcPr>
+            <w:tcW w:w="5953" w:type="dxa"/>
+            <w:tcBorders>
+              <w:top w:val="nil"/>
+              <w:bottom w:val="nil"/>
+            </w:tcBorders>
+          </w:tcPr>
+          <w:p>
+            <w:pPr>
+              <w:pStyle w:val="TCC-TextodeTabela"/>
+              <w:rPr>
+                <w:rFonts w:cs="Arial"/>
+                <w:lang w:val="pt-BR" w:eastAsia="pt-BR"/>
+              </w:rPr>
+            </w:pPr>
+          </w:p>
+        </w:tc>
+      </w:tr>
+      <w:tr>
+        <w:tc>
+          <w:tcPr>
+            <w:tcW w:w="1564" w:type="dxa"/>
+            <w:tcBorders>
+              <w:top w:val="nil"/>
+              <w:bottom w:val="nil"/>
+            </w:tcBorders>
+          </w:tcPr>
+          <w:p>
+            <w:pPr>
+              <w:pStyle w:val="TCC-TextodeTabela"/>
+              <w:rPr>
+                <w:rFonts w:cs="Arial"/>
+                <w:lang w:val="pt-BR" w:eastAsia="pt-BR"/>
+              </w:rPr>
+            </w:pPr>
+            <w:r>
+              <w:rPr>
+                <w:rFonts w:cs="Arial"/>
+                <w:lang w:val="pt-BR" w:eastAsia="pt-BR"/>
+              </w:rPr>
+              <w:t>M4</w:t>
+            </w:r>
+          </w:p>
+        </w:tc>
+        <w:tc>
+          <w:tcPr>
+            <w:tcW w:w="1555" w:type="dxa"/>
+            <w:tcBorders>
+              <w:top w:val="nil"/>
+              <w:bottom w:val="nil"/>
+            </w:tcBorders>
+          </w:tcPr>
+          <w:p>
+            <w:pPr>
+              <w:pStyle w:val="TCC-TextodeTabela"/>
+              <w:rPr>
+                <w:rFonts w:cs="Arial"/>
+                <w:lang w:val="pt-BR" w:eastAsia="pt-BR"/>
+              </w:rPr>
+            </w:pPr>
+          </w:p>
+        </w:tc>
+        <w:tc>
+          <w:tcPr>
+            <w:tcW w:w="5953" w:type="dxa"/>
+            <w:tcBorders>
+              <w:top w:val="nil"/>
+              <w:bottom w:val="nil"/>
+            </w:tcBorders>
+          </w:tcPr>
+          <w:p>
+            <w:pPr>
+              <w:pStyle w:val="TCC-TextodeTabela"/>
+              <w:rPr>
+                <w:rFonts w:cs="Arial"/>
+                <w:lang w:val="pt-BR" w:eastAsia="pt-BR"/>
+              </w:rPr>
+            </w:pPr>
+          </w:p>
+        </w:tc>
+      </w:tr>
+      <w:tr>
+        <w:tc>
+          <w:tcPr>
+            <w:tcW w:w="1564" w:type="dxa"/>
+            <w:tcBorders>
+              <w:top w:val="nil"/>
+            </w:tcBorders>
+          </w:tcPr>
+          <w:p>
+            <w:pPr>
+              <w:pStyle w:val="TCC-TextodeTabela"/>
+              <w:rPr>
+                <w:rFonts w:cs="Arial"/>
+                <w:lang w:val="pt-BR" w:eastAsia="pt-BR"/>
+              </w:rPr>
+            </w:pPr>
+            <w:r>
+              <w:rPr>
+                <w:rFonts w:cs="Arial"/>
+                <w:lang w:val="pt-BR" w:eastAsia="pt-BR"/>
+              </w:rPr>
+              <w:t>M5</w:t>
+            </w:r>
           </w:p>
         </w:tc>
         <w:tc>
@@ -32380,48 +32574,48 @@
       <w:pPr>
         <w:pStyle w:val="TCC-Titulo2"/>
       </w:pPr>
-      <w:bookmarkStart w:id="194" w:name="_Toc345247662"/>
-      <w:bookmarkStart w:id="195" w:name="_Toc345247864"/>
-      <w:bookmarkStart w:id="196" w:name="_Toc345621973"/>
-      <w:bookmarkStart w:id="197" w:name="_Toc414656149"/>
+      <w:bookmarkStart w:id="193" w:name="_Toc345247662"/>
+      <w:bookmarkStart w:id="194" w:name="_Toc345247864"/>
+      <w:bookmarkStart w:id="195" w:name="_Toc345621973"/>
+      <w:bookmarkStart w:id="196" w:name="_Toc414656149"/>
       <w:r>
         <w:lastRenderedPageBreak/>
         <w:t>Definição das Interfaces Externas</w:t>
       </w:r>
+      <w:bookmarkEnd w:id="193"/>
       <w:bookmarkEnd w:id="194"/>
       <w:bookmarkEnd w:id="195"/>
       <w:bookmarkEnd w:id="196"/>
+    </w:p>
+    <w:p>
+      <w:pPr>
+        <w:pStyle w:val="TCC-CorpodoTexto"/>
+        <w:rPr>
+          <w:lang w:val="pt-BR"/>
+        </w:rPr>
+      </w:pPr>
+      <w:r>
+        <w:rPr>
+          <w:lang w:val="pt-BR"/>
+        </w:rPr>
+        <w:t>Não há interfaces externas, o Sistema desenvolvido não possui nenhuma interação com outros sistemas e não precisa realizar nenhum envio ou receber algum tipo de dado.</w:t>
+      </w:r>
+    </w:p>
+    <w:p>
+      <w:pPr>
+        <w:pStyle w:val="TCC-Titulo2"/>
+      </w:pPr>
+      <w:bookmarkStart w:id="197" w:name="_Toc345247663"/>
+      <w:bookmarkStart w:id="198" w:name="_Toc345247865"/>
+      <w:bookmarkStart w:id="199" w:name="_Toc345621974"/>
+      <w:bookmarkStart w:id="200" w:name="_Toc414656150"/>
+      <w:r>
+        <w:t>Definição das Interfaces Internas</w:t>
+      </w:r>
       <w:bookmarkEnd w:id="197"/>
-    </w:p>
-    <w:p>
-      <w:pPr>
-        <w:pStyle w:val="TCC-CorpodoTexto"/>
-        <w:rPr>
-          <w:lang w:val="pt-BR"/>
-        </w:rPr>
-      </w:pPr>
-      <w:r>
-        <w:rPr>
-          <w:lang w:val="pt-BR"/>
-        </w:rPr>
-        <w:t>Não há interfaces externas, o Sistema desenvolvido não possui nenhuma interação com outros sistemas e não precisa realizar nenhum envio ou receber algum tipo de dado.</w:t>
-      </w:r>
-    </w:p>
-    <w:p>
-      <w:pPr>
-        <w:pStyle w:val="TCC-Titulo2"/>
-      </w:pPr>
-      <w:bookmarkStart w:id="198" w:name="_Toc345247663"/>
-      <w:bookmarkStart w:id="199" w:name="_Toc345247865"/>
-      <w:bookmarkStart w:id="200" w:name="_Toc345621974"/>
-      <w:bookmarkStart w:id="201" w:name="_Toc414656150"/>
-      <w:r>
-        <w:t>Definição das Interfaces Internas</w:t>
-      </w:r>
       <w:bookmarkEnd w:id="198"/>
       <w:bookmarkEnd w:id="199"/>
       <w:bookmarkEnd w:id="200"/>
-      <w:bookmarkEnd w:id="201"/>
     </w:p>
     <w:p>
       <w:pPr>
@@ -32480,10 +32674,10 @@
       <w:pPr>
         <w:pStyle w:val="TCC-Titulo1"/>
       </w:pPr>
-      <w:bookmarkStart w:id="202" w:name="_Toc345247664"/>
-      <w:bookmarkStart w:id="203" w:name="_Toc345247866"/>
-      <w:bookmarkStart w:id="204" w:name="_Toc345621975"/>
-      <w:bookmarkStart w:id="205" w:name="_Toc414656151"/>
+      <w:bookmarkStart w:id="201" w:name="_Toc345247664"/>
+      <w:bookmarkStart w:id="202" w:name="_Toc345247866"/>
+      <w:bookmarkStart w:id="203" w:name="_Toc345621975"/>
+      <w:bookmarkStart w:id="204" w:name="_Toc414656151"/>
       <w:r>
         <w:lastRenderedPageBreak/>
         <w:t>MODELAGEM DE CASOS DE USO DO SUBSISTEMA</w:t>
@@ -32497,374 +32691,407 @@
       <w:r>
         <w:t xml:space="preserve"> &lt;NOME DO SUBSISTEMA&gt;</w:t>
       </w:r>
+      <w:bookmarkEnd w:id="201"/>
       <w:bookmarkEnd w:id="202"/>
       <w:bookmarkEnd w:id="203"/>
       <w:bookmarkEnd w:id="204"/>
+    </w:p>
+    <w:p>
+      <w:pPr>
+        <w:pStyle w:val="TCC-CorpodoTexto"/>
+        <w:rPr>
+          <w:lang w:val="pt-BR"/>
+        </w:rPr>
+      </w:pPr>
+      <w:bookmarkStart w:id="205" w:name="_Toc345247665"/>
+      <w:bookmarkStart w:id="206" w:name="_Toc345247867"/>
+      <w:bookmarkStart w:id="207" w:name="_Toc345621976"/>
+      <w:r>
+        <w:rPr>
+          <w:lang w:val="pt-BR"/>
+        </w:rPr>
+        <w:t>&lt; Escreva um texto introdutório para est</w:t>
+      </w:r>
+      <w:r>
+        <w:rPr>
+          <w:lang w:val="pt-BR"/>
+        </w:rPr>
+        <w:t>a</w:t>
+      </w:r>
+      <w:r>
+        <w:rPr>
+          <w:lang w:val="pt-BR"/>
+        </w:rPr>
+        <w:t xml:space="preserve"> </w:t>
+      </w:r>
+      <w:r>
+        <w:rPr>
+          <w:lang w:val="pt-BR"/>
+        </w:rPr>
+        <w:t>seção</w:t>
+      </w:r>
+      <w:r>
+        <w:rPr>
+          <w:lang w:val="pt-BR"/>
+        </w:rPr>
+        <w:t xml:space="preserve">. O texto deve ser similar ao texto introdutório da </w:t>
+      </w:r>
+      <w:r>
+        <w:rPr>
+          <w:lang w:val="pt-BR"/>
+        </w:rPr>
+        <w:t xml:space="preserve">seção </w:t>
+      </w:r>
+      <w:r>
+        <w:rPr>
+          <w:lang w:val="pt-BR"/>
+        </w:rPr>
+        <w:fldChar w:fldCharType="begin"/>
+      </w:r>
+      <w:r>
+        <w:rPr>
+          <w:lang w:val="pt-BR"/>
+        </w:rPr>
+        <w:instrText xml:space="preserve"> REF _Ref364698516 \r \h </w:instrText>
+      </w:r>
+      <w:r>
+        <w:rPr>
+          <w:lang w:val="pt-BR"/>
+        </w:rPr>
+      </w:r>
+      <w:r>
+        <w:rPr>
+          <w:lang w:val="pt-BR"/>
+        </w:rPr>
+        <w:fldChar w:fldCharType="separate"/>
+      </w:r>
+      <w:r>
+        <w:rPr>
+          <w:lang w:val="pt-BR"/>
+        </w:rPr>
+        <w:t>1</w:t>
+      </w:r>
+      <w:r>
+        <w:rPr>
+          <w:lang w:val="pt-BR"/>
+        </w:rPr>
+        <w:fldChar w:fldCharType="end"/>
+      </w:r>
+      <w:r>
+        <w:rPr>
+          <w:lang w:val="pt-BR"/>
+        </w:rPr>
+        <w:t xml:space="preserve">.&gt; </w:t>
+      </w:r>
+    </w:p>
+    <w:p>
+      <w:pPr>
+        <w:pStyle w:val="TCC-CorpodoTexto"/>
+        <w:rPr>
+          <w:lang w:val="pt-BR"/>
+        </w:rPr>
+      </w:pPr>
+      <w:r>
+        <w:t>&lt;</w:t>
+      </w:r>
+      <w:r>
+        <w:rPr>
+          <w:lang w:val="pt-BR"/>
+        </w:rPr>
+        <w:t xml:space="preserve"> </w:t>
+      </w:r>
+      <w:r>
+        <w:t>Caso haja mais de um subsistema</w:t>
+      </w:r>
+      <w:r>
+        <w:rPr>
+          <w:lang w:val="pt-BR"/>
+        </w:rPr>
+        <w:t>/módulo</w:t>
+      </w:r>
+      <w:r>
+        <w:t xml:space="preserve"> repetir esta </w:t>
+      </w:r>
+      <w:r>
+        <w:rPr>
+          <w:lang w:val="pt-BR"/>
+        </w:rPr>
+        <w:t xml:space="preserve">seção </w:t>
+      </w:r>
+      <w:r>
+        <w:t>para cada um deles</w:t>
+      </w:r>
+      <w:r>
+        <w:rPr>
+          <w:lang w:val="pt-BR"/>
+        </w:rPr>
+        <w:t xml:space="preserve">. Confirmar com seu orientador se o seu sistema possui módulos ou subsistemas. Caso sejam módulos trocar o a palavra subsistemas por </w:t>
+      </w:r>
+      <w:r>
+        <w:rPr>
+          <w:lang w:val="pt-BR"/>
+        </w:rPr>
+        <w:t>módulos nesta</w:t>
+      </w:r>
+      <w:r>
+        <w:rPr>
+          <w:lang w:val="pt-BR"/>
+        </w:rPr>
+        <w:t xml:space="preserve"> </w:t>
+      </w:r>
+      <w:r>
+        <w:rPr>
+          <w:lang w:val="pt-BR"/>
+        </w:rPr>
+        <w:t>seção</w:t>
+      </w:r>
+      <w:r>
+        <w:rPr>
+          <w:lang w:val="pt-BR"/>
+        </w:rPr>
+        <w:t>. &gt;</w:t>
+      </w:r>
+    </w:p>
+    <w:p>
+      <w:pPr>
+        <w:pStyle w:val="TCC-CorpodoTexto"/>
+        <w:rPr>
+          <w:lang w:val="pt-BR"/>
+        </w:rPr>
+      </w:pPr>
+      <w:r>
+        <w:rPr>
+          <w:lang w:val="pt-BR"/>
+        </w:rPr>
+        <w:t>&lt; Descreva um texto introdutório que conste a metodologia utilizada para obtenção dos artefatos. &gt;</w:t>
+      </w:r>
+    </w:p>
+    <w:p>
+      <w:pPr>
+        <w:pStyle w:val="TCC-Titulo2"/>
+      </w:pPr>
+      <w:bookmarkStart w:id="208" w:name="_Toc364699547"/>
+      <w:bookmarkStart w:id="209" w:name="_Toc414656152"/>
+      <w:bookmarkEnd w:id="208"/>
+      <w:r>
+        <w:t xml:space="preserve">Diagrama de Casos de Uso do </w:t>
+      </w:r>
+      <w:r>
+        <w:rPr>
+          <w:lang w:val="pt-BR"/>
+        </w:rPr>
+        <w:t>Módulo</w:t>
+      </w:r>
+      <w:r>
+        <w:t xml:space="preserve"> </w:t>
+      </w:r>
       <w:bookmarkEnd w:id="205"/>
-    </w:p>
-    <w:p>
-      <w:pPr>
-        <w:pStyle w:val="TCC-CorpodoTexto"/>
-        <w:rPr>
-          <w:lang w:val="pt-BR"/>
-        </w:rPr>
-      </w:pPr>
-      <w:bookmarkStart w:id="206" w:name="_Toc345247665"/>
-      <w:bookmarkStart w:id="207" w:name="_Toc345247867"/>
-      <w:bookmarkStart w:id="208" w:name="_Toc345621976"/>
-      <w:r>
-        <w:rPr>
-          <w:lang w:val="pt-BR"/>
-        </w:rPr>
-        <w:t>&lt; Escreva um texto introdutório para est</w:t>
-      </w:r>
-      <w:r>
-        <w:rPr>
-          <w:lang w:val="pt-BR"/>
-        </w:rPr>
-        <w:t>a</w:t>
-      </w:r>
-      <w:r>
-        <w:rPr>
-          <w:lang w:val="pt-BR"/>
-        </w:rPr>
-        <w:t xml:space="preserve"> </w:t>
-      </w:r>
-      <w:r>
-        <w:rPr>
-          <w:lang w:val="pt-BR"/>
-        </w:rPr>
-        <w:t>seção</w:t>
-      </w:r>
-      <w:r>
-        <w:rPr>
-          <w:lang w:val="pt-BR"/>
-        </w:rPr>
-        <w:t xml:space="preserve">. O texto deve ser similar ao texto introdutório da </w:t>
-      </w:r>
-      <w:r>
-        <w:rPr>
-          <w:lang w:val="pt-BR"/>
-        </w:rPr>
-        <w:t xml:space="preserve">seção </w:t>
-      </w:r>
-      <w:r>
-        <w:rPr>
-          <w:lang w:val="pt-BR"/>
-        </w:rPr>
-        <w:fldChar w:fldCharType="begin"/>
-      </w:r>
-      <w:r>
-        <w:rPr>
-          <w:lang w:val="pt-BR"/>
-        </w:rPr>
-        <w:instrText xml:space="preserve"> REF _Ref364698516 \r \h </w:instrText>
-      </w:r>
-      <w:r>
-        <w:rPr>
-          <w:lang w:val="pt-BR"/>
-        </w:rPr>
-      </w:r>
-      <w:r>
-        <w:rPr>
-          <w:lang w:val="pt-BR"/>
-        </w:rPr>
-        <w:fldChar w:fldCharType="separate"/>
-      </w:r>
-      <w:r>
-        <w:rPr>
-          <w:lang w:val="pt-BR"/>
-        </w:rPr>
-        <w:t>1</w:t>
-      </w:r>
-      <w:r>
-        <w:rPr>
-          <w:lang w:val="pt-BR"/>
-        </w:rPr>
-        <w:fldChar w:fldCharType="end"/>
-      </w:r>
-      <w:r>
-        <w:rPr>
-          <w:lang w:val="pt-BR"/>
-        </w:rPr>
-        <w:t xml:space="preserve">.&gt; </w:t>
-      </w:r>
-    </w:p>
-    <w:p>
-      <w:pPr>
-        <w:pStyle w:val="TCC-CorpodoTexto"/>
-        <w:rPr>
-          <w:lang w:val="pt-BR"/>
-        </w:rPr>
-      </w:pPr>
-      <w:r>
-        <w:t>&lt;</w:t>
-      </w:r>
-      <w:r>
-        <w:rPr>
-          <w:lang w:val="pt-BR"/>
-        </w:rPr>
-        <w:t xml:space="preserve"> </w:t>
-      </w:r>
-      <w:r>
-        <w:t>Caso haja mais de um subsistema</w:t>
-      </w:r>
-      <w:r>
-        <w:rPr>
-          <w:lang w:val="pt-BR"/>
-        </w:rPr>
-        <w:t>/módulo</w:t>
-      </w:r>
-      <w:r>
-        <w:t xml:space="preserve"> repetir esta </w:t>
-      </w:r>
-      <w:r>
-        <w:rPr>
-          <w:lang w:val="pt-BR"/>
-        </w:rPr>
-        <w:t xml:space="preserve">seção </w:t>
-      </w:r>
-      <w:r>
-        <w:t>para cada um deles</w:t>
-      </w:r>
-      <w:r>
-        <w:rPr>
-          <w:lang w:val="pt-BR"/>
-        </w:rPr>
-        <w:t xml:space="preserve">. Confirmar com seu orientador se o seu sistema possui módulos ou subsistemas. Caso sejam módulos trocar o a palavra subsistemas por </w:t>
-      </w:r>
-      <w:r>
-        <w:rPr>
-          <w:lang w:val="pt-BR"/>
-        </w:rPr>
-        <w:t>módulos nesta</w:t>
-      </w:r>
-      <w:r>
-        <w:rPr>
-          <w:lang w:val="pt-BR"/>
-        </w:rPr>
-        <w:t xml:space="preserve"> </w:t>
-      </w:r>
-      <w:r>
-        <w:rPr>
-          <w:lang w:val="pt-BR"/>
-        </w:rPr>
-        <w:t>seção</w:t>
-      </w:r>
-      <w:r>
-        <w:rPr>
-          <w:lang w:val="pt-BR"/>
-        </w:rPr>
-        <w:t>. &gt;</w:t>
-      </w:r>
-    </w:p>
-    <w:p>
-      <w:pPr>
-        <w:pStyle w:val="TCC-CorpodoTexto"/>
-        <w:rPr>
-          <w:lang w:val="pt-BR"/>
-        </w:rPr>
-      </w:pPr>
-      <w:r>
-        <w:rPr>
-          <w:lang w:val="pt-BR"/>
-        </w:rPr>
-        <w:t>&lt; Descreva um texto introdutório que conste a metodologia utilizada para obtenção dos artefatos. &gt;</w:t>
-      </w:r>
-    </w:p>
-    <w:p>
-      <w:pPr>
-        <w:pStyle w:val="TCC-Titulo2"/>
-      </w:pPr>
-      <w:bookmarkStart w:id="209" w:name="_Toc364699547"/>
-      <w:bookmarkStart w:id="210" w:name="_Toc414656152"/>
-      <w:bookmarkEnd w:id="209"/>
-      <w:r>
-        <w:t>Diagrama de Casos de Uso do Subsistema</w:t>
-      </w:r>
-      <w:r>
-        <w:rPr>
-          <w:lang w:val="pt-BR"/>
-        </w:rPr>
-        <w:t>/Módulo</w:t>
-      </w:r>
-      <w:r>
-        <w:t xml:space="preserve"> &lt;Nome do Subsistema</w:t>
-      </w:r>
-      <w:r>
-        <w:rPr>
-          <w:lang w:val="pt-BR"/>
-        </w:rPr>
-        <w:t>/Módulo</w:t>
-      </w:r>
-      <w:r>
-        <w:t xml:space="preserve"> </w:t>
-      </w:r>
-      <w:r>
-        <w:t>&gt;</w:t>
-      </w:r>
       <w:bookmarkEnd w:id="206"/>
       <w:bookmarkEnd w:id="207"/>
-      <w:bookmarkEnd w:id="208"/>
+      <w:bookmarkEnd w:id="209"/>
+      <w:r>
+        <w:rPr>
+          <w:lang w:val="pt-BR"/>
+        </w:rPr>
+        <w:t>Manutenção</w:t>
+      </w:r>
+    </w:p>
+    <w:p>
+      <w:pPr>
+        <w:pStyle w:val="TCC-CorpodoTexto"/>
+        <w:rPr>
+          <w:lang w:val="pt-BR"/>
+        </w:rPr>
+      </w:pPr>
+      <w:r>
+        <w:rPr>
+          <w:lang w:val="pt-BR"/>
+        </w:rPr>
+        <w:t>Abaixo exibimos o diagrama de caso de uso do módulo Manutenção.</w:t>
+      </w:r>
+    </w:p>
+    <w:p>
+      <w:pPr>
+        <w:pStyle w:val="TCC-CorpodoTexto"/>
+        <w:rPr>
+          <w:lang w:val="pt-BR"/>
+        </w:rPr>
+      </w:pPr>
+      <w:r>
+        <w:object w:dxaOrig="7275" w:dyaOrig="4005" w14:anchorId="3F163BCE">
+          <v:shape id="_x0000_i1058" type="#_x0000_t75" style="width:363.75pt;height:200.25pt" o:ole="">
+            <v:imagedata r:id="rId43" o:title=""/>
+          </v:shape>
+          <o:OLEObject Type="Embed" ProgID="Visio.Drawing.15" ShapeID="_x0000_i1058" DrawAspect="Content" ObjectID="_1488739254" r:id="rId44"/>
+        </w:object>
+      </w:r>
+    </w:p>
+    <w:p>
+      <w:pPr>
+        <w:pStyle w:val="Legenda"/>
+      </w:pPr>
+      <w:bookmarkStart w:id="210" w:name="_Toc414656218"/>
+      <w:r>
+        <w:t xml:space="preserve">Figura </w:t>
+      </w:r>
+      <w:fldSimple w:instr=" SEQ Figura \* ARABIC ">
+        <w:r>
+          <w:rPr>
+            <w:noProof/>
+          </w:rPr>
+          <w:t>7</w:t>
+        </w:r>
+      </w:fldSimple>
+      <w:r>
+        <w:t xml:space="preserve"> </w:t>
+      </w:r>
+      <w:r>
+        <w:t>–</w:t>
+      </w:r>
+      <w:r>
+        <w:t xml:space="preserve"> </w:t>
+      </w:r>
+      <w:r>
+        <w:t xml:space="preserve">Diagrama de casos de uso do </w:t>
+      </w:r>
+      <w:r>
+        <w:t>Módulo</w:t>
+      </w:r>
+      <w:r>
+        <w:t xml:space="preserve"> </w:t>
+      </w:r>
       <w:bookmarkEnd w:id="210"/>
-    </w:p>
-    <w:p>
-      <w:pPr>
-        <w:pStyle w:val="TCC-CorpodoTexto"/>
-        <w:rPr>
-          <w:lang w:val="pt-BR"/>
-        </w:rPr>
-      </w:pPr>
-      <w:r>
-        <w:rPr>
-          <w:lang w:val="pt-BR"/>
-        </w:rPr>
-        <w:t xml:space="preserve">&lt;No </w:t>
-      </w:r>
-      <w:r>
-        <w:rPr>
-          <w:lang w:val="pt-BR"/>
-        </w:rPr>
-        <w:t>início</w:t>
-      </w:r>
-      <w:r>
-        <w:rPr>
-          <w:lang w:val="pt-BR"/>
-        </w:rPr>
-        <w:t xml:space="preserve"> desta seção coloco o diagrama macro contendo todos os casos de uso</w:t>
-      </w:r>
-      <w:r>
-        <w:rPr>
-          <w:lang w:val="pt-BR"/>
-        </w:rPr>
-        <w:t xml:space="preserve"> do subsistema.</w:t>
-      </w:r>
-      <w:r>
-        <w:rPr>
-          <w:lang w:val="pt-BR"/>
-        </w:rPr>
-        <w:t>. &gt;</w:t>
-      </w:r>
-    </w:p>
-    <w:p>
-      <w:pPr>
-        <w:pStyle w:val="Legenda"/>
-      </w:pPr>
-      <w:bookmarkStart w:id="211" w:name="_Toc414656218"/>
-      <w:r>
-        <w:t xml:space="preserve">Figura </w:t>
-      </w:r>
-      <w:fldSimple w:instr=" SEQ Figura \* ARABIC ">
-        <w:r>
-          <w:rPr>
-            <w:noProof/>
-          </w:rPr>
-          <w:t>7</w:t>
-        </w:r>
-      </w:fldSimple>
-      <w:r>
-        <w:t xml:space="preserve"> </w:t>
-      </w:r>
-      <w:r>
-        <w:t>–</w:t>
-      </w:r>
-      <w:r>
-        <w:t xml:space="preserve"> </w:t>
-      </w:r>
-      <w:r>
-        <w:t xml:space="preserve">Diagrama de casos de uso do </w:t>
-      </w:r>
-      <w:r>
-        <w:t>Subs</w:t>
-      </w:r>
-      <w:r>
-        <w:t>istema</w:t>
-      </w:r>
-      <w:r>
-        <w:t>/Módulo</w:t>
-      </w:r>
-      <w:r>
-        <w:t xml:space="preserve"> X</w:t>
+      <w:r>
+        <w:t>Manutenção</w:t>
+      </w:r>
+    </w:p>
+    <w:p>
+      <w:pPr>
+        <w:pStyle w:val="TCC-Titulo2"/>
+      </w:pPr>
+      <w:bookmarkStart w:id="211" w:name="_Toc345247666"/>
+      <w:bookmarkStart w:id="212" w:name="_Toc345247868"/>
+      <w:bookmarkStart w:id="213" w:name="_Toc345621977"/>
+      <w:bookmarkStart w:id="214" w:name="_Toc414656153"/>
+      <w:r>
+        <w:t xml:space="preserve">Realização dos casos de uso do </w:t>
+      </w:r>
+      <w:r>
+        <w:rPr>
+          <w:lang w:val="pt-BR"/>
+        </w:rPr>
+        <w:t>Módulo Manutenção</w:t>
       </w:r>
       <w:bookmarkEnd w:id="211"/>
-    </w:p>
-    <w:p>
-      <w:pPr>
-        <w:pStyle w:val="TCC-Titulo2"/>
-      </w:pPr>
-      <w:bookmarkStart w:id="212" w:name="_Toc345247666"/>
-      <w:bookmarkStart w:id="213" w:name="_Toc345247868"/>
-      <w:bookmarkStart w:id="214" w:name="_Toc345621977"/>
-      <w:bookmarkStart w:id="215" w:name="_Toc414656153"/>
-      <w:r>
-        <w:t>Realização dos casos de uso do Subsistema &lt;Nome do Subsistema</w:t>
-      </w:r>
-      <w:r>
-        <w:rPr>
-          <w:lang w:val="pt-BR"/>
-        </w:rPr>
-        <w:t>/Módulo</w:t>
-      </w:r>
-      <w:r>
-        <w:t xml:space="preserve"> </w:t>
-      </w:r>
-      <w:r>
-        <w:t>&gt;</w:t>
-      </w:r>
       <w:bookmarkEnd w:id="212"/>
       <w:bookmarkEnd w:id="213"/>
       <w:bookmarkEnd w:id="214"/>
+    </w:p>
+    <w:p>
+      <w:pPr>
+        <w:pStyle w:val="TCC-CorpodoTexto"/>
+        <w:rPr>
+          <w:lang w:val="pt-BR"/>
+        </w:rPr>
+      </w:pPr>
+      <w:r>
+        <w:rPr>
+          <w:lang w:val="pt-BR"/>
+        </w:rPr>
+        <w:t>Nesta seção é descrito a realização do caso de uso do módulo manutenção e a interação do ator e o sistema.</w:t>
+      </w:r>
+    </w:p>
+    <w:p>
+      <w:pPr>
+        <w:pStyle w:val="TCC-Titulo3"/>
+      </w:pPr>
+      <w:bookmarkStart w:id="215" w:name="_Toc342071343"/>
+      <w:bookmarkStart w:id="216" w:name="_Toc345621978"/>
+      <w:bookmarkStart w:id="217" w:name="_Toc414656154"/>
+      <w:r>
+        <w:t>UC</w:t>
+      </w:r>
+      <w:r>
+        <w:t xml:space="preserve">01: </w:t>
+      </w:r>
       <w:bookmarkEnd w:id="215"/>
-    </w:p>
-    <w:p>
-      <w:pPr>
-        <w:pStyle w:val="TCC-CorpodoTexto"/>
-      </w:pPr>
-      <w:r>
-        <w:t>&lt;A seguir é descrit</w:t>
-      </w:r>
-      <w:r>
-        <w:t>o</w:t>
-      </w:r>
-      <w:r>
-        <w:t xml:space="preserve"> um exemplo  de realização de caso de uso, fica a critério </w:t>
-      </w:r>
-      <w:r>
-        <w:t xml:space="preserve">do grupo utilizar este template. </w:t>
-      </w:r>
-      <w:r>
-        <w:t>&gt;</w:t>
-      </w:r>
-    </w:p>
-    <w:p>
-      <w:pPr>
-        <w:pStyle w:val="TCC-CorpodoTexto"/>
-      </w:pPr>
-      <w:r>
-        <w:t>Caso o grupo opte por utilizar outro template</w:t>
-      </w:r>
-      <w:r>
-        <w:t xml:space="preserve"> o grupo deve valida-lo com o orientador. Vale ressaltar que </w:t>
-      </w:r>
-      <w:r>
-        <w:t>todos os itens descritos neste template deverão constar neste documento&gt;</w:t>
-      </w:r>
-    </w:p>
-    <w:p>
-      <w:pPr>
-        <w:pStyle w:val="TCC-Titulo3"/>
-      </w:pPr>
-      <w:bookmarkStart w:id="216" w:name="_Toc342071343"/>
-      <w:bookmarkStart w:id="217" w:name="_Toc345621978"/>
-      <w:bookmarkStart w:id="218" w:name="_Toc414656154"/>
-      <w:r>
-        <w:t>UC</w:t>
-      </w:r>
-      <w:r>
-        <w:t>01: LOGIN</w:t>
-      </w:r>
       <w:bookmarkEnd w:id="216"/>
       <w:bookmarkEnd w:id="217"/>
+      <w:r>
+        <w:rPr>
+          <w:lang w:val="pt-BR"/>
+        </w:rPr>
+        <w:t>Manter Manutenção</w:t>
+      </w:r>
+    </w:p>
+    <w:p>
+      <w:pPr>
+        <w:pStyle w:val="TCC-CorpodoTexto"/>
+        <w:rPr>
+          <w:lang w:val="pt-BR"/>
+        </w:rPr>
+      </w:pPr>
+      <w:r>
+        <w:lastRenderedPageBreak/>
+        <w:t>Este caso de uso tem como ob</w:t>
+      </w:r>
+      <w:r>
+        <w:t xml:space="preserve">jetivo descrever o processo de </w:t>
+      </w:r>
+      <w:r>
+        <w:rPr>
+          <w:lang w:val="pt-BR"/>
+        </w:rPr>
+        <w:t>manter manutenção</w:t>
+      </w:r>
+      <w:r>
+        <w:t xml:space="preserve"> no sistema</w:t>
+      </w:r>
+      <w:r>
+        <w:t>.</w:t>
+      </w:r>
+    </w:p>
+    <w:bookmarkStart w:id="218" w:name="_Toc414656219"/>
+    <w:p>
+      <w:pPr>
+        <w:pStyle w:val="Legenda"/>
+      </w:pPr>
+      <w:r>
+        <w:object w:dxaOrig="9120" w:dyaOrig="3436" w14:anchorId="1D872579">
+          <v:shape id="_x0000_i1059" type="#_x0000_t75" style="width:453pt;height:171pt" o:ole="">
+            <v:imagedata r:id="rId45" o:title=""/>
+          </v:shape>
+          <o:OLEObject Type="Embed" ProgID="Visio.Drawing.15" ShapeID="_x0000_i1059" DrawAspect="Content" ObjectID="_1488739255" r:id="rId46"/>
+        </w:object>
+      </w:r>
+    </w:p>
+    <w:p>
+      <w:pPr>
+        <w:pStyle w:val="Legenda"/>
+      </w:pPr>
+      <w:r>
+        <w:t xml:space="preserve">Figura </w:t>
+      </w:r>
+      <w:fldSimple w:instr=" SEQ Figura \* ARABIC ">
+        <w:r>
+          <w:rPr>
+            <w:noProof/>
+          </w:rPr>
+          <w:t>8</w:t>
+        </w:r>
+      </w:fldSimple>
+      <w:r>
+        <w:t xml:space="preserve"> </w:t>
+      </w:r>
+      <w:r>
+        <w:t>–</w:t>
+      </w:r>
+      <w:r>
+        <w:t xml:space="preserve"> </w:t>
+      </w:r>
+      <w:r>
+        <w:t>Diagrama de Caso de Uso UC01</w:t>
+      </w:r>
       <w:bookmarkEnd w:id="218"/>
     </w:p>
     <w:p>
@@ -32874,164 +33101,255 @@
           <w:lang w:val="pt-BR"/>
         </w:rPr>
       </w:pPr>
-      <w:r>
-        <w:t>Este caso de uso tem como ob</w:t>
-      </w:r>
-      <w:r>
-        <w:t>jetivo descrever o processo de l</w:t>
-      </w:r>
-      <w:r>
-        <w:t>ogin dos usuários no sistema</w:t>
-      </w:r>
-      <w:r>
+    </w:p>
+    <w:p>
+      <w:pPr>
+        <w:pStyle w:val="TCC-Titulo4"/>
+      </w:pPr>
+      <w:r>
+        <w:t>Pré-C</w:t>
+      </w:r>
+      <w:r>
+        <w:t>ondições</w:t>
+      </w:r>
+    </w:p>
+    <w:p>
+      <w:pPr>
+        <w:pStyle w:val="TCC-CorpodoTexto"/>
+        <w:rPr>
+          <w:lang w:val="pt-BR"/>
+        </w:rPr>
+      </w:pPr>
+      <w:r>
+        <w:rPr>
+          <w:lang w:val="pt-BR"/>
+        </w:rPr>
+        <w:t>Uma manutenção foi realizada e ainda não está cadastrada</w:t>
+      </w:r>
+      <w:r>
+        <w:rPr>
+          <w:lang w:val="pt-BR"/>
+        </w:rPr>
         <w:t>.</w:t>
       </w:r>
     </w:p>
     <w:p>
       <w:pPr>
-        <w:pStyle w:val="Legenda"/>
-      </w:pPr>
-      <w:bookmarkStart w:id="219" w:name="_Toc414656219"/>
-      <w:r>
-        <w:t xml:space="preserve">Figura </w:t>
-      </w:r>
-      <w:fldSimple w:instr=" SEQ Figura \* ARABIC ">
-        <w:r>
-          <w:rPr>
-            <w:noProof/>
-          </w:rPr>
-          <w:t>8</w:t>
-        </w:r>
-      </w:fldSimple>
+        <w:pStyle w:val="TCC-Titulo4"/>
+      </w:pPr>
+      <w:r>
+        <w:t>Pós-C</w:t>
+      </w:r>
+      <w:r>
+        <w:t>ondições</w:t>
+      </w:r>
+    </w:p>
+    <w:p>
+      <w:pPr>
+        <w:pStyle w:val="TCC-CorpodoTexto"/>
+        <w:rPr>
+          <w:lang w:val="pt-BR"/>
+        </w:rPr>
+      </w:pPr>
+      <w:bookmarkStart w:id="219" w:name="_Toc342071346"/>
+      <w:r>
+        <w:rPr>
+          <w:lang w:val="pt-BR"/>
+        </w:rPr>
+        <w:t>A manutenção está cadastrada no sistema</w:t>
+      </w:r>
+      <w:r>
+        <w:rPr>
+          <w:lang w:val="pt-BR"/>
+        </w:rPr>
+        <w:t>.</w:t>
+      </w:r>
+    </w:p>
+    <w:p>
+      <w:pPr>
+        <w:pStyle w:val="TCC-Titulo4"/>
+        <w:rPr>
+          <w:lang w:val="pt-BR"/>
+        </w:rPr>
+      </w:pPr>
+      <w:r>
+        <w:t>Restriç</w:t>
+      </w:r>
+      <w:r>
+        <w:rPr>
+          <w:lang w:val="pt-BR"/>
+        </w:rPr>
+        <w:t>ões</w:t>
+      </w:r>
+    </w:p>
+    <w:p>
+      <w:pPr>
+        <w:pStyle w:val="TCC-CorpodoTexto"/>
+        <w:rPr>
+          <w:lang w:val="pt-BR"/>
+        </w:rPr>
+      </w:pPr>
+      <w:r>
+        <w:t>Nenhuma</w:t>
+      </w:r>
+      <w:r>
+        <w:t>.</w:t>
+      </w:r>
+    </w:p>
+    <w:p>
+      <w:pPr>
+        <w:pStyle w:val="TCC-Titulo4"/>
+      </w:pPr>
+      <w:bookmarkStart w:id="220" w:name="_Toc425054506"/>
+      <w:bookmarkStart w:id="221" w:name="_Toc423410240"/>
+      <w:bookmarkStart w:id="222" w:name="_Toc134418662"/>
+      <w:bookmarkStart w:id="223" w:name="_Ref165259563"/>
+      <w:bookmarkStart w:id="224" w:name="_Ref165259569"/>
+      <w:bookmarkStart w:id="225" w:name="_Toc328471462"/>
+      <w:bookmarkStart w:id="226" w:name="_Toc342071347"/>
+      <w:bookmarkEnd w:id="219"/>
+      <w:r>
+        <w:t>Fluxo Básico</w:t>
+      </w:r>
       <w:r>
         <w:t xml:space="preserve"> </w:t>
       </w:r>
-      <w:r>
-        <w:t>–</w:t>
-      </w:r>
-      <w:r>
-        <w:t xml:space="preserve"> </w:t>
-      </w:r>
-      <w:r>
-        <w:t>Diagrama de Caso de Uso UC01</w:t>
-      </w:r>
-      <w:bookmarkEnd w:id="219"/>
-    </w:p>
-    <w:p>
-      <w:pPr>
-        <w:pStyle w:val="TCC-CorpodoTexto"/>
-        <w:rPr>
-          <w:lang w:val="pt-BR"/>
-        </w:rPr>
-      </w:pPr>
-    </w:p>
-    <w:p>
-      <w:pPr>
-        <w:pStyle w:val="TCC-Titulo4"/>
-      </w:pPr>
-      <w:r>
-        <w:t>Pré-C</w:t>
-      </w:r>
-      <w:r>
-        <w:t>ondições</w:t>
-      </w:r>
-    </w:p>
-    <w:p>
-      <w:pPr>
-        <w:pStyle w:val="TCC-CorpodoTexto"/>
-        <w:rPr>
-          <w:lang w:val="pt-BR"/>
-        </w:rPr>
-      </w:pPr>
-      <w:r>
-        <w:rPr>
-          <w:lang w:val="pt-BR"/>
-        </w:rPr>
-        <w:t>O usuário não está autenticado no sistema.</w:t>
-      </w:r>
-    </w:p>
-    <w:p>
-      <w:pPr>
-        <w:pStyle w:val="TCC-Titulo4"/>
-      </w:pPr>
-      <w:r>
-        <w:t>Pós-C</w:t>
-      </w:r>
-      <w:r>
-        <w:t>ondições</w:t>
-      </w:r>
-    </w:p>
-    <w:p>
-      <w:pPr>
-        <w:pStyle w:val="TCC-CorpodoTexto"/>
-        <w:rPr>
-          <w:lang w:val="pt-BR"/>
-        </w:rPr>
-      </w:pPr>
-      <w:bookmarkStart w:id="220" w:name="_Toc342071346"/>
-      <w:r>
-        <w:rPr>
-          <w:lang w:val="pt-BR"/>
-        </w:rPr>
-        <w:t>O usuário está autenticado no sistema.</w:t>
-      </w:r>
-    </w:p>
-    <w:p>
-      <w:pPr>
-        <w:pStyle w:val="TCC-Titulo4"/>
-        <w:rPr>
-          <w:lang w:val="pt-BR"/>
-        </w:rPr>
-      </w:pPr>
-      <w:r>
-        <w:t>Restriç</w:t>
-      </w:r>
-      <w:r>
-        <w:rPr>
-          <w:lang w:val="pt-BR"/>
-        </w:rPr>
-        <w:t>ões</w:t>
-      </w:r>
-    </w:p>
-    <w:p>
-      <w:pPr>
-        <w:pStyle w:val="TCC-CorpodoTexto"/>
-        <w:rPr>
-          <w:lang w:val="pt-BR"/>
-        </w:rPr>
-      </w:pPr>
-      <w:r>
-        <w:t>Nenhuma</w:t>
-      </w:r>
-      <w:r>
-        <w:t>.</w:t>
-      </w:r>
-    </w:p>
-    <w:p>
-      <w:pPr>
-        <w:pStyle w:val="TCC-Titulo4"/>
-      </w:pPr>
-      <w:bookmarkStart w:id="221" w:name="_Toc425054506"/>
-      <w:bookmarkStart w:id="222" w:name="_Toc423410240"/>
-      <w:bookmarkStart w:id="223" w:name="_Toc134418662"/>
-      <w:bookmarkStart w:id="224" w:name="_Ref165259563"/>
-      <w:bookmarkStart w:id="225" w:name="_Ref165259569"/>
-      <w:bookmarkStart w:id="226" w:name="_Toc328471462"/>
-      <w:bookmarkStart w:id="227" w:name="_Toc342071347"/>
       <w:bookmarkEnd w:id="220"/>
-      <w:r>
-        <w:t>Fluxo Básico</w:t>
-      </w:r>
-      <w:r>
-        <w:t xml:space="preserve"> </w:t>
-      </w:r>
       <w:bookmarkEnd w:id="221"/>
       <w:bookmarkEnd w:id="222"/>
       <w:bookmarkEnd w:id="223"/>
       <w:bookmarkEnd w:id="224"/>
       <w:bookmarkEnd w:id="225"/>
       <w:bookmarkEnd w:id="226"/>
-      <w:bookmarkEnd w:id="227"/>
+    </w:p>
+    <w:p>
+      <w:pPr>
+        <w:pStyle w:val="TCC-FluxoCasosdeUso"/>
+      </w:pPr>
+      <w:bookmarkStart w:id="227" w:name="_Ref225571495"/>
+      <w:bookmarkStart w:id="228" w:name="_Ref229912533"/>
+      <w:bookmarkStart w:id="229" w:name="_Ref278966444"/>
+      <w:bookmarkStart w:id="230" w:name="_Ref277775456"/>
+      <w:bookmarkStart w:id="231" w:name="_Ref279577699"/>
+      <w:r>
+        <w:t>O Gerente de Manutenção consulta o motoboy pelo nome</w:t>
+      </w:r>
+      <w:r>
+        <w:rPr>
+          <w:lang w:val="pt-BR"/>
+        </w:rPr>
+        <w:t xml:space="preserve"> </w:t>
+      </w:r>
+      <w:r>
+        <w:rPr>
+          <w:b/>
+          <w:lang w:val="pt-BR"/>
+        </w:rPr>
+        <w:t>[</w:t>
+      </w:r>
+      <w:r>
+        <w:rPr>
+          <w:b/>
+          <w:lang w:val="pt-BR"/>
+        </w:rPr>
+        <w:t>UC01.PT01</w:t>
+      </w:r>
+      <w:r>
+        <w:rPr>
+          <w:b/>
+          <w:lang w:val="pt-BR"/>
+        </w:rPr>
+        <w:t>]</w:t>
+      </w:r>
+      <w:r>
+        <w:rPr>
+          <w:lang w:val="pt-BR"/>
+        </w:rPr>
+        <w:t>.</w:t>
+      </w:r>
+    </w:p>
+    <w:p>
+      <w:pPr>
+        <w:pStyle w:val="TCC-FluxoCasosdeUso"/>
+      </w:pPr>
+      <w:r>
+        <w:t>O Sistema retorna os dados do motoboy</w:t>
+      </w:r>
+      <w:r>
+        <w:rPr>
+          <w:lang w:val="pt-BR"/>
+        </w:rPr>
+        <w:t>.</w:t>
+      </w:r>
+    </w:p>
+    <w:p>
+      <w:pPr>
+        <w:pStyle w:val="TCC-FluxoCasosdeUso"/>
+      </w:pPr>
+      <w:r>
+        <w:t>O Gerente de Manutenção consulta o veículo com a identificação da placa</w:t>
+      </w:r>
+      <w:r>
+        <w:rPr>
+          <w:lang w:val="pt-BR"/>
+        </w:rPr>
+        <w:t>.</w:t>
+      </w:r>
+    </w:p>
+    <w:p>
+      <w:pPr>
+        <w:pStyle w:val="TCC-FluxoCasosdeUso"/>
+      </w:pPr>
+      <w:r>
+        <w:t>O Sistema retorna as informações do veículo</w:t>
+      </w:r>
+      <w:r>
+        <w:rPr>
+          <w:lang w:val="pt-BR"/>
+        </w:rPr>
+        <w:t>.</w:t>
+      </w:r>
+    </w:p>
+    <w:p>
+      <w:pPr>
+        <w:pStyle w:val="TCC-FluxoCasosdeUso"/>
+      </w:pPr>
+      <w:r>
+        <w:rPr>
+          <w:lang w:val="pt-BR"/>
+        </w:rPr>
+        <w:t>O Gerente de Manutenção consulta o fornecedor.</w:t>
+      </w:r>
+    </w:p>
+    <w:p>
+      <w:pPr>
+        <w:pStyle w:val="TCC-FluxoCasosdeUso"/>
+      </w:pPr>
+      <w:r>
+        <w:rPr>
+          <w:lang w:val="pt-BR"/>
+        </w:rPr>
+        <w:t>O Sistema retorna as informações do fornecedor.</w:t>
+      </w:r>
+      <w:bookmarkStart w:id="232" w:name="_GoBack"/>
+      <w:bookmarkEnd w:id="232"/>
+    </w:p>
+    <w:p>
+      <w:pPr>
+        <w:pStyle w:val="TCC-FluxoCasosdeUso"/>
+      </w:pPr>
+      <w:r>
+        <w:t xml:space="preserve">O Gerente insere os dados da </w:t>
+      </w:r>
+      <w:r>
+        <w:t>manutenção</w:t>
+      </w:r>
+      <w:r>
+        <w:rPr>
+          <w:lang w:val="pt-BR"/>
+        </w:rPr>
+        <w:t>.</w:t>
+      </w:r>
     </w:p>
     <w:p>
       <w:pPr>
@@ -33040,127 +33358,63 @@
           <w:ilvl w:val="0"/>
           <w:numId w:val="6"/>
         </w:numPr>
-        <w:rPr>
-          <w:b/>
-        </w:rPr>
-      </w:pPr>
-      <w:bookmarkStart w:id="228" w:name="_Ref225571495"/>
-      <w:bookmarkStart w:id="229" w:name="_Ref229912533"/>
-      <w:bookmarkStart w:id="230" w:name="_Ref278966444"/>
-      <w:bookmarkStart w:id="231" w:name="_Ref277775456"/>
-      <w:bookmarkStart w:id="232" w:name="_Ref279577699"/>
-      <w:r>
+      </w:pPr>
+      <w:r>
+        <w:t>O Sistema retorna a mensagem de manutenção cadastrada</w:t>
+      </w:r>
+      <w:r>
+        <w:rPr>
+          <w:lang w:val="pt-BR"/>
+        </w:rPr>
+        <w:t>.</w:t>
+      </w:r>
+    </w:p>
+    <w:p>
+      <w:pPr>
+        <w:pStyle w:val="TCC-CorpodoTexto"/>
+        <w:numPr>
+          <w:ilvl w:val="0"/>
+          <w:numId w:val="6"/>
+        </w:numPr>
         <w:rPr>
           <w:rStyle w:val="TCC-FluxoCasosdeUsoChar"/>
-        </w:rPr>
-        <w:t>O usuário acessa a tela de login do sistema.</w:t>
-      </w:r>
-      <w:r>
-        <w:t xml:space="preserve"> </w:t>
-      </w:r>
-      <w:r>
-        <w:rPr>
-          <w:b/>
-        </w:rPr>
-        <w:t>[</w:t>
-      </w:r>
-      <w:r>
-        <w:rPr>
-          <w:b/>
-        </w:rPr>
-        <w:t>UC01. PT001</w:t>
-      </w:r>
-      <w:r>
-        <w:rPr>
-          <w:b/>
-        </w:rPr>
-        <w:t>]</w:t>
-      </w:r>
-    </w:p>
-    <w:p>
-      <w:pPr>
-        <w:pStyle w:val="TCC-FluxoCasosdeUso"/>
-      </w:pPr>
-      <w:r>
-        <w:t xml:space="preserve">O </w:t>
-      </w:r>
-      <w:r>
-        <w:t xml:space="preserve">usuário insere o </w:t>
-      </w:r>
-      <w:r>
-        <w:t>nome de usuário.</w:t>
-      </w:r>
-    </w:p>
-    <w:p>
-      <w:pPr>
-        <w:pStyle w:val="TCC-FluxoCasosdeUso"/>
-      </w:pPr>
-      <w:r>
-        <w:t xml:space="preserve">O usuário insere a </w:t>
-      </w:r>
-      <w:r>
-        <w:t>s</w:t>
-      </w:r>
-      <w:r>
-        <w:t>enha</w:t>
-      </w:r>
-      <w:r>
-        <w:t>.</w:t>
-      </w:r>
-    </w:p>
-    <w:p>
-      <w:pPr>
-        <w:pStyle w:val="TCC-FluxoCasosdeUso"/>
-      </w:pPr>
-      <w:r>
-        <w:t>O usuário clica no botão “L</w:t>
-      </w:r>
-      <w:r>
-        <w:t>ogin</w:t>
-      </w:r>
-      <w:r>
-        <w:t>”</w:t>
-      </w:r>
-      <w:r>
-        <w:t>.</w:t>
-      </w:r>
-    </w:p>
-    <w:p>
-      <w:pPr>
-        <w:pStyle w:val="TCC-FluxoCasosdeUso"/>
-      </w:pPr>
-      <w:r>
-        <w:t xml:space="preserve">O sistema verifica se o usuário </w:t>
-      </w:r>
-      <w:r>
-        <w:t>é válido</w:t>
-      </w:r>
-      <w:r>
-        <w:rPr>
-          <w:b/>
-        </w:rPr>
-        <w:t xml:space="preserve"> </w:t>
-      </w:r>
-      <w:r>
-        <w:t>e se a senha informada no sistema é válida.</w:t>
-      </w:r>
-      <w:r>
-        <w:rPr>
-          <w:b/>
-        </w:rPr>
-        <w:t>[</w:t>
-      </w:r>
-      <w:r>
-        <w:rPr>
-          <w:b/>
-          <w:lang w:val="pt-BR"/>
-        </w:rPr>
-        <w:t>SRS01</w:t>
-      </w:r>
-      <w:r>
-        <w:rPr>
-          <w:b/>
-        </w:rPr>
+          <w:rFonts w:cs="Times New Roman"/>
+        </w:rPr>
+      </w:pPr>
+      <w:r>
+        <w:rPr>
+          <w:lang w:val="pt-BR"/>
+        </w:rPr>
+        <w:lastRenderedPageBreak/>
+        <w:t>Fim do caso de uso.</w:t>
+      </w:r>
+    </w:p>
+    <w:p>
+      <w:pPr>
+        <w:pStyle w:val="TCC-Titulo4"/>
+      </w:pPr>
+      <w:r>
+        <w:t xml:space="preserve">Fluxo Alternativo: </w:t>
+      </w:r>
+      <w:r>
+        <w:rPr>
+          <w:lang w:val="pt-BR"/>
+        </w:rPr>
+        <w:t>Cadastrar Motoboy</w:t>
+      </w:r>
+      <w:r>
+        <w:t xml:space="preserve"> [</w:t>
+      </w:r>
+      <w:r>
+        <w:rPr>
+          <w:bCs w:val="0"/>
+        </w:rPr>
+        <w:t>UC01</w:t>
+      </w:r>
+      <w:r>
+        <w:t>.1</w:t>
+      </w:r>
+      <w:r>
         <w:t>]</w:t>
       </w:r>
     </w:p>
@@ -33168,87 +33422,168 @@
       <w:pPr>
         <w:pStyle w:val="TCC-FluxoCasosdeUso"/>
         <w:numPr>
-          <w:ilvl w:val="1"/>
-          <w:numId w:val="6"/>
+          <w:ilvl w:val="0"/>
+          <w:numId w:val="32"/>
         </w:numPr>
       </w:pPr>
       <w:r>
-        <w:t>A senha e o usuário são válidos no sistema.</w:t>
+        <w:rPr>
+          <w:lang w:val="pt-BR"/>
+        </w:rPr>
+        <w:t>No passo 1 do fluxo básico, o Gerente de Manutenção pode incluir um novo motoboy acionando o botão “Incluir Motoboy”.</w:t>
       </w:r>
     </w:p>
     <w:p>
       <w:pPr>
         <w:pStyle w:val="TCC-FluxoCasosdeUso"/>
         <w:numPr>
-          <w:ilvl w:val="2"/>
-          <w:numId w:val="6"/>
+          <w:ilvl w:val="0"/>
+          <w:numId w:val="32"/>
         </w:numPr>
       </w:pPr>
       <w:r>
-        <w:t>O usuário é redirecionado para a tela inicial do sistema.</w:t>
+        <w:rPr>
+          <w:lang w:val="pt-BR"/>
+        </w:rPr>
+        <w:t xml:space="preserve">O sistema exibe a tela para preenchimento de dados básicos do motoboy </w:t>
+      </w:r>
+      <w:r>
+        <w:rPr>
+          <w:b/>
+          <w:lang w:val="pt-BR"/>
+        </w:rPr>
+        <w:t>[UC01.PT</w:t>
+      </w:r>
+      <w:r>
+        <w:rPr>
+          <w:b/>
+          <w:lang w:val="pt-BR"/>
+        </w:rPr>
+        <w:t>02</w:t>
+      </w:r>
+      <w:r>
+        <w:rPr>
+          <w:b/>
+          <w:lang w:val="pt-BR"/>
+        </w:rPr>
+        <w:t>]</w:t>
+      </w:r>
+      <w:r>
+        <w:rPr>
+          <w:lang w:val="pt-BR"/>
+        </w:rPr>
+        <w:t>.</w:t>
+      </w:r>
+      <w:r>
+        <w:rPr>
+          <w:lang w:val="pt-BR"/>
+        </w:rPr>
+        <w:t xml:space="preserve"> </w:t>
+      </w:r>
+    </w:p>
+    <w:p>
+      <w:pPr>
+        <w:pStyle w:val="TCC-FluxoCasosdeUso"/>
+      </w:pPr>
+      <w:r>
+        <w:t>Fim do fluxo alternativo</w:t>
+      </w:r>
+      <w:r>
+        <w:t>.</w:t>
+      </w:r>
+    </w:p>
+    <w:p>
+      <w:pPr>
+        <w:pStyle w:val="TCC-Titulo4"/>
+      </w:pPr>
+      <w:r>
+        <w:t xml:space="preserve">Fluxo Alternativo: </w:t>
+      </w:r>
+      <w:r>
+        <w:rPr>
+          <w:lang w:val="pt-BR"/>
+        </w:rPr>
+        <w:t xml:space="preserve">Cadastrar </w:t>
+      </w:r>
+      <w:r>
+        <w:rPr>
+          <w:lang w:val="pt-BR"/>
+        </w:rPr>
+        <w:t>Veículo</w:t>
+      </w:r>
+      <w:r>
+        <w:t xml:space="preserve"> [</w:t>
+      </w:r>
+      <w:r>
+        <w:rPr>
+          <w:bCs w:val="0"/>
+        </w:rPr>
+        <w:t>UC01</w:t>
+      </w:r>
+      <w:r>
+        <w:t>.</w:t>
+      </w:r>
+      <w:r>
+        <w:rPr>
+          <w:lang w:val="pt-BR"/>
+        </w:rPr>
+        <w:t>2</w:t>
+      </w:r>
+      <w:r>
+        <w:t>]</w:t>
       </w:r>
     </w:p>
     <w:p>
       <w:pPr>
         <w:pStyle w:val="TCC-FluxoCasosdeUso"/>
         <w:numPr>
-          <w:ilvl w:val="1"/>
-          <w:numId w:val="6"/>
+          <w:ilvl w:val="0"/>
+          <w:numId w:val="33"/>
         </w:numPr>
       </w:pPr>
       <w:r>
-        <w:t>A senha e o usuário não são válidos no sistema.</w:t>
+        <w:t xml:space="preserve">No passo </w:t>
+      </w:r>
+      <w:r>
+        <w:rPr>
+          <w:lang w:val="pt-BR"/>
+        </w:rPr>
+        <w:t>3</w:t>
+      </w:r>
+      <w:r>
+        <w:t xml:space="preserve"> do fluxo básico, o Gerente de Manutenção pode incluir um novo motoboy acionando o botão “Incluir Motoboy”.</w:t>
       </w:r>
     </w:p>
     <w:p>
       <w:pPr>
         <w:pStyle w:val="TCC-FluxoCasosdeUso"/>
-        <w:numPr>
-          <w:ilvl w:val="2"/>
-          <w:numId w:val="6"/>
-        </w:numPr>
-      </w:pPr>
-      <w:r>
-        <w:t xml:space="preserve">O sistema mostra a mensagem </w:t>
+      </w:pPr>
+      <w:r>
+        <w:t xml:space="preserve">O sistema exibe a tela para preenchimento de dados básicos do motoboy </w:t>
       </w:r>
       <w:r>
         <w:rPr>
           <w:b/>
         </w:rPr>
-        <w:t>[</w:t>
+        <w:t>[UC01.PT</w:t>
       </w:r>
       <w:r>
         <w:rPr>
           <w:b/>
         </w:rPr>
-        <w:t>UC</w:t>
+        <w:t>02</w:t>
       </w:r>
       <w:r>
         <w:rPr>
           <w:b/>
         </w:rPr>
-        <w:t>01</w:t>
-      </w:r>
-      <w:r>
-        <w:rPr>
-          <w:b/>
-        </w:rPr>
+        <w:t>]</w:t>
+      </w:r>
+      <w:r>
         <w:t>.</w:t>
       </w:r>
       <w:r>
-        <w:rPr>
-          <w:b/>
-        </w:rPr>
-        <w:t>MSG</w:t>
-      </w:r>
-      <w:r>
-        <w:rPr>
-          <w:b/>
-        </w:rPr>
-        <w:t>01]</w:t>
-      </w:r>
-      <w:r>
-        <w:t xml:space="preserve"> ao usuário.</w:t>
+        <w:t xml:space="preserve"> </w:t>
       </w:r>
     </w:p>
     <w:p>
@@ -33256,7 +33591,7 @@
         <w:pStyle w:val="TCC-FluxoCasosdeUso"/>
       </w:pPr>
       <w:r>
-        <w:t>Fim do caso de uso.</w:t>
+        <w:t>Fim do fluxo alternativo.</w:t>
       </w:r>
     </w:p>
     <w:p>
@@ -33267,7 +33602,19 @@
         <w:t xml:space="preserve">Fluxo Alternativo: </w:t>
       </w:r>
       <w:r>
-        <w:t>Esqueci Minha Senha [</w:t>
+        <w:rPr>
+          <w:lang w:val="pt-BR"/>
+        </w:rPr>
+        <w:t xml:space="preserve">Cadastrar </w:t>
+      </w:r>
+      <w:r>
+        <w:rPr>
+          <w:lang w:val="pt-BR"/>
+        </w:rPr>
+        <w:t>Fornecedor</w:t>
+      </w:r>
+      <w:r>
+        <w:t xml:space="preserve"> [</w:t>
       </w:r>
       <w:r>
         <w:rPr>
@@ -33276,7 +33623,13 @@
         <w:t>UC01</w:t>
       </w:r>
       <w:r>
-        <w:t>.1</w:t>
+        <w:t>.</w:t>
+      </w:r>
+      <w:r>
+        <w:rPr>
+          <w:lang w:val="pt-BR"/>
+        </w:rPr>
+        <w:t>3</w:t>
       </w:r>
       <w:r>
         <w:t>]</w:t>
@@ -33291,136 +33644,80 @@
         </w:numPr>
       </w:pPr>
       <w:r>
-        <w:t>O usuário acessa a tela de login do sistema.</w:t>
-      </w:r>
-    </w:p>
-    <w:p>
-      <w:pPr>
-        <w:pStyle w:val="TCC-FluxoCasosdeUso"/>
-      </w:pPr>
-      <w:r>
-        <w:t>O</w:t>
-      </w:r>
-      <w:r>
-        <w:t xml:space="preserve"> usuário clica no botão “Esqueci </w:t>
-      </w:r>
-      <w:r>
-        <w:t>m</w:t>
-      </w:r>
-      <w:r>
-        <w:t>inha senha</w:t>
-      </w:r>
-      <w:r>
-        <w:t>”</w:t>
-      </w:r>
-      <w:r>
-        <w:t>.</w:t>
-      </w:r>
-    </w:p>
-    <w:p>
-      <w:pPr>
-        <w:pStyle w:val="TCC-FluxoCasosdeUso"/>
-      </w:pPr>
-      <w:r>
-        <w:t xml:space="preserve">O usuário é redirecionado para a tela </w:t>
-      </w:r>
-      <w:r>
-        <w:rPr>
-          <w:b/>
-        </w:rPr>
-        <w:t>[</w:t>
-      </w:r>
-      <w:r>
-        <w:rPr>
-          <w:b/>
-        </w:rPr>
-        <w:t>U</w:t>
-      </w:r>
-      <w:r>
-        <w:rPr>
-          <w:b/>
-        </w:rPr>
-        <w:t>C</w:t>
-      </w:r>
-      <w:r>
-        <w:rPr>
-          <w:b/>
-        </w:rPr>
-        <w:t>01.</w:t>
-      </w:r>
-      <w:r>
-        <w:rPr>
-          <w:b/>
-        </w:rPr>
-        <w:t>PT</w:t>
-      </w:r>
-      <w:r>
-        <w:rPr>
-          <w:b/>
-        </w:rPr>
-        <w:t>00</w:t>
-      </w:r>
-      <w:r>
-        <w:rPr>
-          <w:b/>
-        </w:rPr>
-        <w:t>2</w:t>
-      </w:r>
-      <w:r>
-        <w:rPr>
-          <w:b/>
-        </w:rPr>
-        <w:t>]</w:t>
-      </w:r>
-      <w:r>
-        <w:t>.</w:t>
-      </w:r>
-    </w:p>
-    <w:p>
-      <w:pPr>
-        <w:pStyle w:val="TCC-FluxoCasosdeUso"/>
-      </w:pPr>
-      <w:r>
-        <w:t>O usuário digita o e-mail cadastrado no sistema.</w:t>
-      </w:r>
-    </w:p>
-    <w:p>
-      <w:pPr>
-        <w:pStyle w:val="TCC-FluxoCasosdeUso"/>
-      </w:pPr>
-      <w:r>
-        <w:t>O usuário clica no botão “Enviar e-mail com a senha”.</w:t>
-      </w:r>
-    </w:p>
-    <w:p>
-      <w:pPr>
-        <w:pStyle w:val="TCC-FluxoCasosdeUso"/>
-      </w:pPr>
-      <w:r>
-        <w:lastRenderedPageBreak/>
-        <w:t>O sistema verifica se o e-mail informado é v</w:t>
-      </w:r>
-      <w:r>
-        <w:t>álido.</w:t>
+        <w:rPr>
+          <w:lang w:val="pt-BR"/>
+        </w:rPr>
+        <w:t>No passo 1 do fluxo básico, o Gerente de Manutenção pode incluir um novo motoboy acionando o botão “Incluir Motoboy”.</w:t>
       </w:r>
     </w:p>
     <w:p>
       <w:pPr>
         <w:pStyle w:val="TCC-FluxoCasosdeUso"/>
         <w:numPr>
-          <w:ilvl w:val="1"/>
-          <w:numId w:val="6"/>
+          <w:ilvl w:val="0"/>
+          <w:numId w:val="7"/>
         </w:numPr>
       </w:pPr>
       <w:r>
-        <w:t>O e-mail informado é válido no sistema.</w:t>
+        <w:rPr>
+          <w:lang w:val="pt-BR"/>
+        </w:rPr>
+        <w:t xml:space="preserve">O sistema exibe a tela para preenchimento de dados básicos do motoboy </w:t>
       </w:r>
       <w:r>
         <w:rPr>
           <w:b/>
+          <w:lang w:val="pt-BR"/>
+        </w:rPr>
+        <w:t>[UC01.PT</w:t>
+      </w:r>
+      <w:r>
+        <w:rPr>
+          <w:b/>
+          <w:lang w:val="pt-BR"/>
+        </w:rPr>
+        <w:t>02</w:t>
+      </w:r>
+      <w:r>
+        <w:rPr>
+          <w:b/>
+          <w:lang w:val="pt-BR"/>
+        </w:rPr>
+        <w:t>]</w:t>
+      </w:r>
+      <w:r>
+        <w:rPr>
+          <w:lang w:val="pt-BR"/>
+        </w:rPr>
+        <w:t>.</w:t>
+      </w:r>
+      <w:r>
+        <w:rPr>
+          <w:lang w:val="pt-BR"/>
         </w:rPr>
         <w:t xml:space="preserve"> </w:t>
       </w:r>
+    </w:p>
+    <w:p>
+      <w:pPr>
+        <w:pStyle w:val="TCC-FluxoCasosdeUso"/>
+      </w:pPr>
+      <w:r>
+        <w:t>Fim do fluxo alternativo.</w:t>
+      </w:r>
+    </w:p>
+    <w:p>
+      <w:pPr>
+        <w:pStyle w:val="TCC-Titulo4"/>
+      </w:pPr>
+      <w:r>
+        <w:t>Regras e Validações de Negócio</w:t>
+      </w:r>
+    </w:p>
+    <w:p>
+      <w:pPr>
+        <w:pStyle w:val="TCC-CorpodoTexto"/>
+      </w:pPr>
       <w:r>
         <w:rPr>
           <w:b/>
@@ -33430,254 +33727,34 @@
       <w:r>
         <w:rPr>
           <w:b/>
-        </w:rPr>
-        <w:t>U</w:t>
+          <w:lang w:val="pt-BR"/>
+        </w:rPr>
+        <w:t>SRS01</w:t>
       </w:r>
       <w:r>
         <w:rPr>
           <w:b/>
         </w:rPr>
-        <w:t>C</w:t>
-      </w:r>
-      <w:r>
-        <w:rPr>
-          <w:b/>
-        </w:rPr>
-        <w:t>01.</w:t>
-      </w:r>
-      <w:r>
-        <w:rPr>
-          <w:b/>
-        </w:rPr>
-        <w:t>RN0</w:t>
-      </w:r>
-      <w:r>
-        <w:rPr>
-          <w:b/>
-        </w:rPr>
-        <w:t>1]</w:t>
-      </w:r>
-    </w:p>
-    <w:p>
-      <w:pPr>
-        <w:pStyle w:val="TCC-FluxoCasosdeUso"/>
-        <w:numPr>
-          <w:ilvl w:val="2"/>
-          <w:numId w:val="6"/>
-        </w:numPr>
-      </w:pPr>
-      <w:r>
-        <w:t xml:space="preserve">O sistema envia um e-mail para o usuário com </w:t>
-      </w:r>
-      <w:r>
-        <w:t>uma</w:t>
-      </w:r>
-      <w:r>
-        <w:t xml:space="preserve"> nova senha</w:t>
-      </w:r>
-      <w:r>
-        <w:t xml:space="preserve"> gerada randomicamente, verificar </w:t>
-      </w:r>
-      <w:r>
-        <w:rPr>
-          <w:b/>
-        </w:rPr>
-        <w:t>[</w:t>
-      </w:r>
-      <w:r>
-        <w:rPr>
-          <w:b/>
-          <w:lang w:val="pt-BR"/>
-        </w:rPr>
-        <w:t>SRS02</w:t>
-      </w:r>
-      <w:r>
-        <w:rPr>
-          <w:b/>
-        </w:rPr>
         <w:t>]</w:t>
       </w:r>
       <w:r>
-        <w:t xml:space="preserve">. O conteúdo do e-mail é descrito na mensagem </w:t>
-      </w:r>
-      <w:r>
-        <w:rPr>
-          <w:b/>
-        </w:rPr>
-        <w:t>[</w:t>
-      </w:r>
-      <w:r>
-        <w:rPr>
-          <w:b/>
-        </w:rPr>
-        <w:t>U</w:t>
-      </w:r>
-      <w:r>
-        <w:rPr>
-          <w:b/>
-        </w:rPr>
-        <w:t>C</w:t>
-      </w:r>
-      <w:r>
-        <w:rPr>
-          <w:b/>
-        </w:rPr>
-        <w:t>01.</w:t>
-      </w:r>
-      <w:r>
-        <w:rPr>
-          <w:b/>
-        </w:rPr>
-        <w:t>MSG0</w:t>
-      </w:r>
-      <w:r>
-        <w:rPr>
-          <w:b/>
-        </w:rPr>
-        <w:t>2</w:t>
-      </w:r>
-      <w:r>
-        <w:rPr>
-          <w:b/>
-        </w:rPr>
-        <w:t>]</w:t>
-      </w:r>
-      <w:r>
-        <w:rPr>
-          <w:b/>
-        </w:rPr>
+        <w:t xml:space="preserve"> – </w:t>
+      </w:r>
+      <w:r>
+        <w:rPr>
+          <w:lang w:val="pt-BR"/>
+        </w:rPr>
+        <w:t>O sistema deve XYZ</w:t>
+      </w:r>
+      <w:r>
         <w:t>.</w:t>
       </w:r>
     </w:p>
-    <w:p>
-      <w:pPr>
-        <w:pStyle w:val="TCC-FluxoCasosdeUso"/>
-        <w:numPr>
-          <w:ilvl w:val="1"/>
-          <w:numId w:val="6"/>
-        </w:numPr>
-      </w:pPr>
-      <w:r>
-        <w:t xml:space="preserve"> O e-mail informado não é válido no sistema.</w:t>
-      </w:r>
-    </w:p>
-    <w:p>
-      <w:pPr>
-        <w:pStyle w:val="TCC-FluxoCasosdeUso"/>
-        <w:numPr>
-          <w:ilvl w:val="2"/>
-          <w:numId w:val="6"/>
-        </w:numPr>
-      </w:pPr>
-      <w:r>
-        <w:t xml:space="preserve">O sistema mostra a mensagem </w:t>
-      </w:r>
-      <w:r>
-        <w:rPr>
-          <w:b/>
-        </w:rPr>
-        <w:t>[</w:t>
-      </w:r>
-      <w:r>
-        <w:rPr>
-          <w:b/>
-        </w:rPr>
-        <w:t>U</w:t>
-      </w:r>
-      <w:r>
-        <w:rPr>
-          <w:b/>
-        </w:rPr>
-        <w:t>C</w:t>
-      </w:r>
-      <w:r>
-        <w:rPr>
-          <w:b/>
-        </w:rPr>
-        <w:t>01.</w:t>
-      </w:r>
-      <w:r>
-        <w:rPr>
-          <w:b/>
-        </w:rPr>
-        <w:t>MSG0</w:t>
-      </w:r>
-      <w:r>
-        <w:rPr>
-          <w:b/>
-        </w:rPr>
-        <w:t>3</w:t>
-      </w:r>
-      <w:r>
-        <w:rPr>
-          <w:b/>
-        </w:rPr>
-        <w:t>]</w:t>
-      </w:r>
-      <w:r>
-        <w:t xml:space="preserve"> para o usuário.</w:t>
-      </w:r>
-    </w:p>
-    <w:p>
-      <w:pPr>
-        <w:pStyle w:val="TCC-FluxoCasosdeUso"/>
-      </w:pPr>
-      <w:r>
-        <w:t>Fim do fluxo alternativo</w:t>
-      </w:r>
-      <w:r>
-        <w:t>.</w:t>
-      </w:r>
-    </w:p>
-    <w:p>
-      <w:pPr>
-        <w:pStyle w:val="TCC-Titulo4"/>
-      </w:pPr>
-      <w:r>
-        <w:t>Regras e Validações de Negócio</w:t>
-      </w:r>
-    </w:p>
-    <w:p>
-      <w:pPr>
-        <w:pStyle w:val="TCC-CorpodoTexto"/>
-      </w:pPr>
-      <w:r>
-        <w:rPr>
-          <w:b/>
-        </w:rPr>
-        <w:t>[</w:t>
-      </w:r>
-      <w:r>
-        <w:rPr>
-          <w:b/>
-          <w:lang w:val="pt-BR"/>
-        </w:rPr>
-        <w:t>SRS01</w:t>
-      </w:r>
-      <w:r>
-        <w:rPr>
-          <w:b/>
-        </w:rPr>
-        <w:t>]</w:t>
-      </w:r>
-      <w:r>
-        <w:t xml:space="preserve"> – </w:t>
-      </w:r>
-      <w:r>
-        <w:rPr>
-          <w:lang w:val="pt-BR"/>
-        </w:rPr>
-        <w:t>O sistema deve XYZ</w:t>
-      </w:r>
-      <w:r>
-        <w:t>.</w:t>
-      </w:r>
-    </w:p>
+    <w:bookmarkEnd w:id="227"/>
     <w:bookmarkEnd w:id="228"/>
     <w:bookmarkEnd w:id="229"/>
     <w:bookmarkEnd w:id="230"/>
     <w:bookmarkEnd w:id="231"/>
-    <w:bookmarkEnd w:id="232"/>
     <w:p>
       <w:pPr>
         <w:pStyle w:val="TCC-Titulo4"/>
@@ -33740,6 +33817,7 @@
         </w:rPr>
       </w:pPr>
       <w:r>
+        <w:lastRenderedPageBreak/>
         <w:t>Protótipos de Telas</w:t>
       </w:r>
     </w:p>
@@ -33778,7 +33856,7 @@
         </w:rPr>
         <w:pict w14:anchorId="709470EE">
           <v:shape id="_x0000_i1026" type="#_x0000_t75" style="width:246.75pt;height:186.75pt">
-            <v:imagedata r:id="rId43" o:title="Untitled"/>
+            <v:imagedata r:id="rId47" o:title="Untitled"/>
           </v:shape>
         </w:pict>
       </w:r>
@@ -33818,7 +33896,6 @@
         <w:pStyle w:val="TCC-Titulo4"/>
       </w:pPr>
       <w:r>
-        <w:lastRenderedPageBreak/>
         <w:t>Descritivo dos Dados</w:t>
       </w:r>
       <w:bookmarkStart w:id="234" w:name="_Toc282175354"/>
@@ -35877,7 +35954,7 @@
         </w:rPr>
         <w:t>documentos “</w:t>
       </w:r>
-      <w:hyperlink r:id="rId44" w:history="1">
+      <w:hyperlink r:id="rId48" w:history="1">
         <w:r>
           <w:rPr>
             <w:lang w:val="pt-BR"/>
@@ -35903,7 +35980,7 @@
         </w:rPr>
         <w:t>“</w:t>
       </w:r>
-      <w:hyperlink r:id="rId45" w:history="1">
+      <w:hyperlink r:id="rId49" w:history="1">
         <w:r>
           <w:rPr>
             <w:lang w:val="pt-BR"/>
@@ -39910,7 +39987,7 @@
       <w:r>
         <w:pict w14:anchorId="09BD5AD1">
           <v:shape id="_x0000_i1027" type="#_x0000_t75" style="width:473.25pt;height:342.75pt">
-            <v:imagedata r:id="rId46" o:title="EAP ABrasilExpress EA(image)"/>
+            <v:imagedata r:id="rId50" o:title="EAP ABrasilExpress EA(image)"/>
           </v:shape>
         </w:pict>
       </w:r>
@@ -40989,7 +41066,7 @@
       <w:rPr>
         <w:noProof/>
       </w:rPr>
-      <w:t>72</w:t>
+      <w:t>67</w:t>
     </w:r>
     <w:r>
       <w:fldChar w:fldCharType="end"/>
@@ -43740,6 +43817,75 @@
   </w:num>
   <w:num w:numId="28">
     <w:abstractNumId w:val="0"/>
+  </w:num>
+  <w:num w:numId="29">
+    <w:abstractNumId w:val="5"/>
+  </w:num>
+  <w:num w:numId="30">
+    <w:abstractNumId w:val="5"/>
+  </w:num>
+  <w:num w:numId="31">
+    <w:abstractNumId w:val="5"/>
+  </w:num>
+  <w:num w:numId="32">
+    <w:abstractNumId w:val="5"/>
+    <w:lvlOverride w:ilvl="0">
+      <w:startOverride w:val="1"/>
+    </w:lvlOverride>
+    <w:lvlOverride w:ilvl="1">
+      <w:startOverride w:val="1"/>
+    </w:lvlOverride>
+    <w:lvlOverride w:ilvl="2">
+      <w:startOverride w:val="1"/>
+    </w:lvlOverride>
+    <w:lvlOverride w:ilvl="3">
+      <w:startOverride w:val="1"/>
+    </w:lvlOverride>
+    <w:lvlOverride w:ilvl="4">
+      <w:startOverride w:val="1"/>
+    </w:lvlOverride>
+    <w:lvlOverride w:ilvl="5">
+      <w:startOverride w:val="1"/>
+    </w:lvlOverride>
+    <w:lvlOverride w:ilvl="6">
+      <w:startOverride w:val="1"/>
+    </w:lvlOverride>
+    <w:lvlOverride w:ilvl="7">
+      <w:startOverride w:val="1"/>
+    </w:lvlOverride>
+    <w:lvlOverride w:ilvl="8">
+      <w:startOverride w:val="1"/>
+    </w:lvlOverride>
+  </w:num>
+  <w:num w:numId="33">
+    <w:abstractNumId w:val="5"/>
+    <w:lvlOverride w:ilvl="0">
+      <w:startOverride w:val="1"/>
+    </w:lvlOverride>
+    <w:lvlOverride w:ilvl="1">
+      <w:startOverride w:val="1"/>
+    </w:lvlOverride>
+    <w:lvlOverride w:ilvl="2">
+      <w:startOverride w:val="1"/>
+    </w:lvlOverride>
+    <w:lvlOverride w:ilvl="3">
+      <w:startOverride w:val="1"/>
+    </w:lvlOverride>
+    <w:lvlOverride w:ilvl="4">
+      <w:startOverride w:val="1"/>
+    </w:lvlOverride>
+    <w:lvlOverride w:ilvl="5">
+      <w:startOverride w:val="1"/>
+    </w:lvlOverride>
+    <w:lvlOverride w:ilvl="6">
+      <w:startOverride w:val="1"/>
+    </w:lvlOverride>
+    <w:lvlOverride w:ilvl="7">
+      <w:startOverride w:val="1"/>
+    </w:lvlOverride>
+    <w:lvlOverride w:ilvl="8">
+      <w:startOverride w:val="1"/>
+    </w:lvlOverride>
   </w:num>
   <w:numIdMacAtCleanup w:val="12"/>
 </w:numbering>
@@ -46163,7 +46309,7 @@
 </file>
 
 <file path=customXml/itemProps1.xml><?xml version="1.0" encoding="utf-8"?>
-<ds:datastoreItem xmlns:ds="http://schemas.openxmlformats.org/officeDocument/2006/customXml" ds:itemID="{7A2D1000-D77F-4847-AC66-D9AA3B0748BA}">
+<ds:datastoreItem xmlns:ds="http://schemas.openxmlformats.org/officeDocument/2006/customXml" ds:itemID="{EE004A2D-0564-42AF-AD66-F04600DF2AAD}">
   <ds:schemaRefs>
     <ds:schemaRef ds:uri="http://schemas.openxmlformats.org/officeDocument/2006/bibliography"/>
   </ds:schemaRefs>

</xml_diff>

<commit_message>
Ajuste de DFD de vendas, caracteristicas vendas 07 e 08 alterados e rastreabilidade adicionado no arquivo excel em Particulares/Samuel/rastreamento.xlsx
</commit_message>
<xml_diff>
--- a/TCC - Monografia/EntregaHummel/TCC - Grupo 04 - ABrasil Express-02 - Alterado.docx
+++ b/TCC - Monografia/EntregaHummel/TCC - Grupo 04 - ABrasil Express-02 - Alterado.docx
@@ -1,6 +1,6 @@
 
 <file path=word/document.xml><?xml version="1.0" encoding="utf-8"?>
-<w:document xmlns:wpc="http://schemas.microsoft.com/office/word/2010/wordprocessingCanvas" xmlns:mc="http://schemas.openxmlformats.org/markup-compatibility/2006" xmlns:o="urn:schemas-microsoft-com:office:office" xmlns:r="http://schemas.openxmlformats.org/officeDocument/2006/relationships" xmlns:m="http://schemas.openxmlformats.org/officeDocument/2006/math" xmlns:v="urn:schemas-microsoft-com:vml" xmlns:wp14="http://schemas.microsoft.com/office/word/2010/wordprocessingDrawing" xmlns:wp="http://schemas.openxmlformats.org/drawingml/2006/wordprocessingDrawing" xmlns:w10="urn:schemas-microsoft-com:office:word" xmlns:w="http://schemas.openxmlformats.org/wordprocessingml/2006/main" xmlns:w14="http://schemas.microsoft.com/office/word/2010/wordml" xmlns:w15="http://schemas.microsoft.com/office/word/2012/wordml" xmlns:wpg="http://schemas.microsoft.com/office/word/2010/wordprocessingGroup" xmlns:wpi="http://schemas.microsoft.com/office/word/2010/wordprocessingInk" xmlns:wne="http://schemas.microsoft.com/office/word/2006/wordml" xmlns:wps="http://schemas.microsoft.com/office/word/2010/wordprocessingShape" mc:Ignorable="w14 w15 wp14">
+<w:document xmlns:wpc="http://schemas.microsoft.com/office/word/2010/wordprocessingCanvas" xmlns:mc="http://schemas.openxmlformats.org/markup-compatibility/2006" xmlns:o="urn:schemas-microsoft-com:office:office" xmlns:r="http://schemas.openxmlformats.org/officeDocument/2006/relationships" xmlns:m="http://schemas.openxmlformats.org/officeDocument/2006/math" xmlns:v="urn:schemas-microsoft-com:vml" xmlns:wp14="http://schemas.microsoft.com/office/word/2010/wordprocessingDrawing" xmlns:wp="http://schemas.openxmlformats.org/drawingml/2006/wordprocessingDrawing" xmlns:w10="urn:schemas-microsoft-com:office:word" xmlns:w="http://schemas.openxmlformats.org/wordprocessingml/2006/main" xmlns:w14="http://schemas.microsoft.com/office/word/2010/wordml" xmlns:wpg="http://schemas.microsoft.com/office/word/2010/wordprocessingGroup" xmlns:wpi="http://schemas.microsoft.com/office/word/2010/wordprocessingInk" xmlns:wne="http://schemas.microsoft.com/office/word/2006/wordml" xmlns:wps="http://schemas.microsoft.com/office/word/2010/wordprocessingShape" mc:Ignorable="w14 wp14">
   <w:body>
     <w:p>
       <w:pPr>
@@ -237,7 +237,7 @@
       <w:pPr>
         <w:pStyle w:val="TCC-PrTextuais-12-Centralizado"/>
         <w:sectPr>
-          <w:footerReference w:type="default" r:id="rId8"/>
+          <w:footerReference w:type="default" r:id="rId9"/>
           <w:pgSz w:w="11907" w:h="16839" w:code="9"/>
           <w:pgMar w:top="1701" w:right="1134" w:bottom="1134" w:left="1701" w:header="709" w:footer="709" w:gutter="0"/>
           <w:pgNumType w:fmt="lowerRoman" w:start="1"/>
@@ -8559,21 +8559,7 @@
             <w:rStyle w:val="Hyperlink"/>
             <w:noProof/>
           </w:rPr>
-          <w:t xml:space="preserve">UC02: Liberar </w:t>
-        </w:r>
-        <w:r>
-          <w:rPr>
-            <w:rStyle w:val="Hyperlink"/>
-            <w:noProof/>
-          </w:rPr>
-          <w:t>M</w:t>
-        </w:r>
-        <w:r>
-          <w:rPr>
-            <w:rStyle w:val="Hyperlink"/>
-            <w:noProof/>
-          </w:rPr>
-          <w:t>anutenção para Pagamento</w:t>
+          <w:t>UC02: Liberar Manutenção para Pagamento</w:t>
         </w:r>
         <w:r>
           <w:rPr>
@@ -11018,8 +11004,8 @@
       <w:bookmarkStart w:id="11" w:name="_Toc345247834"/>
       <w:bookmarkStart w:id="12" w:name="_Toc345621943"/>
       <w:bookmarkStart w:id="13" w:name="_Ref364698516"/>
-      <w:bookmarkStart w:id="14" w:name="OLE_LINK23"/>
-      <w:bookmarkStart w:id="15" w:name="_Toc415082501"/>
+      <w:bookmarkStart w:id="14" w:name="_Toc415082501"/>
+      <w:bookmarkStart w:id="15" w:name="OLE_LINK23"/>
       <w:bookmarkEnd w:id="9"/>
       <w:r>
         <w:lastRenderedPageBreak/>
@@ -11029,7 +11015,7 @@
       <w:bookmarkEnd w:id="11"/>
       <w:bookmarkEnd w:id="12"/>
       <w:bookmarkEnd w:id="13"/>
-      <w:bookmarkEnd w:id="15"/>
+      <w:bookmarkEnd w:id="14"/>
     </w:p>
     <w:p>
       <w:pPr>
@@ -12348,7 +12334,7 @@
             <v:path o:extrusionok="f" gradientshapeok="t" o:connecttype="rect"/>
             <o:lock v:ext="edit" aspectratio="t"/>
           </v:shapetype>
-          <v:shape id="Picture 2" o:spid="_x0000_i1025" type="#_x0000_t75" style="width:453.75pt;height:193.5pt;visibility:visible">
+          <v:shape id="Picture 2" o:spid="_x0000_i1025" type="#_x0000_t75" style="width:454.2pt;height:193.8pt;visibility:visible">
             <v:imagedata r:id="rId11" o:title=""/>
           </v:shape>
         </w:pict>
@@ -12371,14 +12357,27 @@
       <w:r>
         <w:t xml:space="preserve">Figura </w:t>
       </w:r>
-      <w:fldSimple w:instr=" SEQ Figura \* ARABIC ">
-        <w:r>
-          <w:rPr>
-            <w:noProof/>
-          </w:rPr>
-          <w:t>1</w:t>
-        </w:r>
-      </w:fldSimple>
+      <w:r>
+        <w:fldChar w:fldCharType="begin"/>
+      </w:r>
+      <w:r>
+        <w:instrText xml:space="preserve"> SEQ Figura \* ARABIC </w:instrText>
+      </w:r>
+      <w:r>
+        <w:fldChar w:fldCharType="separate"/>
+      </w:r>
+      <w:r>
+        <w:rPr>
+          <w:noProof/>
+        </w:rPr>
+        <w:t>1</w:t>
+      </w:r>
+      <w:r>
+        <w:rPr>
+          <w:noProof/>
+        </w:rPr>
+        <w:fldChar w:fldCharType="end"/>
+      </w:r>
       <w:r>
         <w:t xml:space="preserve"> – Analise das Causas Raízes</w:t>
       </w:r>
@@ -12458,14 +12457,27 @@
       <w:r>
         <w:t xml:space="preserve">Tabela </w:t>
       </w:r>
-      <w:fldSimple w:instr=" SEQ Tabela \* ARABIC ">
-        <w:r>
-          <w:rPr>
-            <w:noProof/>
-          </w:rPr>
-          <w:t>2</w:t>
-        </w:r>
-      </w:fldSimple>
+      <w:r>
+        <w:fldChar w:fldCharType="begin"/>
+      </w:r>
+      <w:r>
+        <w:instrText xml:space="preserve"> SEQ Tabela \* ARABIC </w:instrText>
+      </w:r>
+      <w:r>
+        <w:fldChar w:fldCharType="separate"/>
+      </w:r>
+      <w:r>
+        <w:rPr>
+          <w:noProof/>
+        </w:rPr>
+        <w:t>2</w:t>
+      </w:r>
+      <w:r>
+        <w:rPr>
+          <w:noProof/>
+        </w:rPr>
+        <w:fldChar w:fldCharType="end"/>
+      </w:r>
       <w:r>
         <w:t xml:space="preserve"> – </w:t>
       </w:r>
@@ -13083,12 +13095,12 @@
           <w:noProof/>
         </w:rPr>
         <w:pict w14:anchorId="65A7556B">
-          <v:shape id="Tinta 1" o:spid="_x0000_s1031" style="position:absolute;left:0;text-align:left;margin-left:524.75pt;margin-top:174.35pt;width:2.45pt;height:2.45pt;z-index:3;visibility:visible;mso-wrap-style:square;mso-wrap-distance-left:9pt;mso-wrap-distance-top:0;mso-wrap-distance-right:9pt;mso-wrap-distance-bottom:0;mso-position-horizontal:absolute;mso-position-horizontal-relative:text;mso-position-vertical:absolute;mso-position-vertical-relative:text" coordsize="1,1" path="m,l,e" filled="f" strokeweight=".83333mm">
+          <v:polyline id="Tinta 1" o:spid="_x0000_s1031" style="position:absolute;left:0;text-align:left;z-index:3;visibility:visible;mso-wrap-style:square;mso-wrap-distance-left:9pt;mso-wrap-distance-top:0;mso-wrap-distance-right:9pt;mso-wrap-distance-bottom:0;mso-position-horizontal:absolute;mso-position-horizontal-relative:text;mso-position-vertical:absolute;mso-position-vertical-relative:text" points="524.75pt,174.35pt,524.75pt,174.35pt" coordsize="1,1" filled="f" strokeweight=".83333mm">
             <v:stroke endcap="round"/>
             <v:path shadowok="f" o:extrusionok="f" fillok="f" insetpenok="f"/>
             <o:lock v:ext="edit" rotation="t" aspectratio="t" verticies="t" text="t" shapetype="t"/>
-            <o:ink i="AHAdAgYGARBYz1SK5pfFT48G+LrS4ZsiAxVIEUVTGwI5poBGUxsCOaaAVw0AAAAFAzYLZBkUMggA&#10;gBAC2uziQTMIAIAMAkO34kEVcRwNQnEcDUIAnuDGAIAGxgoVAQtl4Al6AAEACj9AI2ID/bwNcDoA&#10;" annotation="t"/>
-          </v:shape>
+            <o:ink i="AHAdAggIARBYz1SK5pfFT48G+LrS4ZsiAxVIEUVTGwI5poBGUxsCOaaAVw0AAAAFAzYLZBkUMggA&#10;gBAC2uziQTMIAIAMAkO34kEVcRwNQnEcDUIAnuDGAIAGxgoVAQtl4Al6AAEACj9AI2ID/bwNcDoA&#10;" annotation="t"/>
+          </v:polyline>
         </w:pict>
       </w:r>
       <w:r>
@@ -13103,7 +13115,7 @@
           <w:lang w:val="pt-BR" w:eastAsia="zh-CN"/>
         </w:rPr>
         <w:pict w14:anchorId="5F84C954">
-          <v:shape id="Espaço Reservado para Conteúdo 3" o:spid="_x0000_i1027" type="#_x0000_t75" style="width:374.25pt;height:302.25pt;visibility:visible">
+          <v:shape id="Espaço Reservado para Conteúdo 3" o:spid="_x0000_i1026" type="#_x0000_t75" style="width:374.4pt;height:302.4pt;visibility:visible">
             <v:imagedata r:id="rId12" o:title=""/>
           </v:shape>
         </w:pict>
@@ -13117,14 +13129,27 @@
       <w:r>
         <w:t xml:space="preserve">Figura </w:t>
       </w:r>
-      <w:fldSimple w:instr=" SEQ Figura \* ARABIC ">
-        <w:r>
-          <w:rPr>
-            <w:noProof/>
-          </w:rPr>
-          <w:t>2</w:t>
-        </w:r>
-      </w:fldSimple>
+      <w:r>
+        <w:fldChar w:fldCharType="begin"/>
+      </w:r>
+      <w:r>
+        <w:instrText xml:space="preserve"> SEQ Figura \* ARABIC </w:instrText>
+      </w:r>
+      <w:r>
+        <w:fldChar w:fldCharType="separate"/>
+      </w:r>
+      <w:r>
+        <w:rPr>
+          <w:noProof/>
+        </w:rPr>
+        <w:t>2</w:t>
+      </w:r>
+      <w:r>
+        <w:rPr>
+          <w:noProof/>
+        </w:rPr>
+        <w:fldChar w:fldCharType="end"/>
+      </w:r>
       <w:r>
         <w:t xml:space="preserve"> – Delimitação da Fronteira Sistêmica</w:t>
       </w:r>
@@ -13207,14 +13232,27 @@
         <w:lastRenderedPageBreak/>
         <w:t xml:space="preserve">Tabela </w:t>
       </w:r>
-      <w:fldSimple w:instr=" SEQ Tabela \* ARABIC ">
-        <w:r>
-          <w:rPr>
-            <w:noProof/>
-          </w:rPr>
-          <w:t>4</w:t>
-        </w:r>
-      </w:fldSimple>
+      <w:r>
+        <w:fldChar w:fldCharType="begin"/>
+      </w:r>
+      <w:r>
+        <w:instrText xml:space="preserve"> SEQ Tabela \* ARABIC </w:instrText>
+      </w:r>
+      <w:r>
+        <w:fldChar w:fldCharType="separate"/>
+      </w:r>
+      <w:r>
+        <w:rPr>
+          <w:noProof/>
+        </w:rPr>
+        <w:t>4</w:t>
+      </w:r>
+      <w:r>
+        <w:rPr>
+          <w:noProof/>
+        </w:rPr>
+        <w:fldChar w:fldCharType="end"/>
+      </w:r>
       <w:r>
         <w:t xml:space="preserve"> – Restrições</w:t>
       </w:r>
@@ -13670,14 +13708,27 @@
       <w:r>
         <w:t xml:space="preserve">Tabela </w:t>
       </w:r>
-      <w:fldSimple w:instr=" SEQ Tabela \* ARABIC ">
-        <w:r>
-          <w:rPr>
-            <w:noProof/>
-          </w:rPr>
-          <w:t>5</w:t>
-        </w:r>
-      </w:fldSimple>
+      <w:r>
+        <w:fldChar w:fldCharType="begin"/>
+      </w:r>
+      <w:r>
+        <w:instrText xml:space="preserve"> SEQ Tabela \* ARABIC </w:instrText>
+      </w:r>
+      <w:r>
+        <w:fldChar w:fldCharType="separate"/>
+      </w:r>
+      <w:r>
+        <w:rPr>
+          <w:noProof/>
+        </w:rPr>
+        <w:t>5</w:t>
+      </w:r>
+      <w:r>
+        <w:rPr>
+          <w:noProof/>
+        </w:rPr>
+        <w:fldChar w:fldCharType="end"/>
+      </w:r>
       <w:r>
         <w:t xml:space="preserve"> – Lista de </w:t>
       </w:r>
@@ -22331,14 +22382,7 @@
                 <w:rFonts w:ascii="Arial" w:hAnsi="Arial" w:cs="Arial"/>
                 <w:szCs w:val="20"/>
               </w:rPr>
-              <w:t>Alerta de expiraçã</w:t>
-            </w:r>
-            <w:r>
-              <w:rPr>
-                <w:rFonts w:ascii="Arial" w:hAnsi="Arial" w:cs="Arial"/>
-                <w:szCs w:val="20"/>
-              </w:rPr>
-              <w:t>o dos contratos.</w:t>
+              <w:t>Registro de contrato.</w:t>
             </w:r>
           </w:p>
           <w:p>
@@ -22374,7 +22418,16 @@
                 <w:rFonts w:cs="Arial"/>
                 <w:lang w:val="pt-BR" w:eastAsia="pt-BR"/>
               </w:rPr>
-              <w:t>No momento do registro da OS, o operador é informado se o contrato do cliente está expirado.</w:t>
+              <w:t>Cadastra um contrato por pontos a serem utilizados, alocação de motoboy no cliente ou custo fixo</w:t>
+            </w:r>
+            <w:bookmarkStart w:id="88" w:name="_GoBack"/>
+            <w:bookmarkEnd w:id="88"/>
+            <w:r>
+              <w:rPr>
+                <w:rFonts w:cs="Arial"/>
+                <w:lang w:val="pt-BR" w:eastAsia="pt-BR"/>
+              </w:rPr>
+              <w:t xml:space="preserve"> mensal.</w:t>
             </w:r>
           </w:p>
         </w:tc>
@@ -22663,18 +22716,18 @@
       <w:pPr>
         <w:pStyle w:val="TCC-Titulo1"/>
       </w:pPr>
-      <w:bookmarkStart w:id="88" w:name="_Toc345247649"/>
-      <w:bookmarkStart w:id="89" w:name="_Toc345247851"/>
-      <w:bookmarkStart w:id="90" w:name="_Toc345621960"/>
-      <w:bookmarkStart w:id="91" w:name="_Toc415082514"/>
+      <w:bookmarkStart w:id="89" w:name="_Toc345247649"/>
+      <w:bookmarkStart w:id="90" w:name="_Toc345247851"/>
+      <w:bookmarkStart w:id="91" w:name="_Toc345621960"/>
+      <w:bookmarkStart w:id="92" w:name="_Toc415082514"/>
       <w:r>
         <w:lastRenderedPageBreak/>
         <w:t>MODELAGEM DE NEGÓCIOS</w:t>
       </w:r>
-      <w:bookmarkEnd w:id="88"/>
       <w:bookmarkEnd w:id="89"/>
       <w:bookmarkEnd w:id="90"/>
       <w:bookmarkEnd w:id="91"/>
+      <w:bookmarkEnd w:id="92"/>
     </w:p>
     <w:p>
       <w:pPr>
@@ -22683,9 +22736,9 @@
           <w:lang w:val="pt-BR"/>
         </w:rPr>
       </w:pPr>
-      <w:bookmarkStart w:id="92" w:name="_Toc345247650"/>
-      <w:bookmarkStart w:id="93" w:name="_Toc345247852"/>
-      <w:bookmarkStart w:id="94" w:name="_Toc345621961"/>
+      <w:bookmarkStart w:id="93" w:name="_Toc345247650"/>
+      <w:bookmarkStart w:id="94" w:name="_Toc345247852"/>
+      <w:bookmarkStart w:id="95" w:name="_Toc345621961"/>
       <w:r>
         <w:rPr>
           <w:lang w:val="pt-BR"/>
@@ -22770,7 +22823,7 @@
       <w:pPr>
         <w:pStyle w:val="TCC-Titulo2"/>
       </w:pPr>
-      <w:bookmarkStart w:id="95" w:name="_Toc415082515"/>
+      <w:bookmarkStart w:id="96" w:name="_Toc415082515"/>
       <w:r>
         <w:t xml:space="preserve">Lista de </w:t>
       </w:r>
@@ -22780,31 +22833,44 @@
         </w:rPr>
         <w:t>Processos de Negócio</w:t>
       </w:r>
-      <w:bookmarkEnd w:id="95"/>
+      <w:bookmarkEnd w:id="96"/>
     </w:p>
     <w:p>
       <w:pPr>
         <w:pStyle w:val="Legenda"/>
       </w:pPr>
-      <w:bookmarkStart w:id="96" w:name="_Toc414656192"/>
+      <w:bookmarkStart w:id="97" w:name="_Toc414656192"/>
       <w:r>
         <w:t xml:space="preserve">Tabela </w:t>
       </w:r>
-      <w:fldSimple w:instr=" SEQ Tabela \* ARABIC ">
-        <w:r>
-          <w:rPr>
-            <w:noProof/>
-          </w:rPr>
-          <w:t>7</w:t>
-        </w:r>
-      </w:fldSimple>
+      <w:r>
+        <w:fldChar w:fldCharType="begin"/>
+      </w:r>
+      <w:r>
+        <w:instrText xml:space="preserve"> SEQ Tabela \* ARABIC </w:instrText>
+      </w:r>
+      <w:r>
+        <w:fldChar w:fldCharType="separate"/>
+      </w:r>
+      <w:r>
+        <w:rPr>
+          <w:noProof/>
+        </w:rPr>
+        <w:t>7</w:t>
+      </w:r>
+      <w:r>
+        <w:rPr>
+          <w:noProof/>
+        </w:rPr>
+        <w:fldChar w:fldCharType="end"/>
+      </w:r>
       <w:r>
         <w:t xml:space="preserve"> – Lista de </w:t>
       </w:r>
       <w:r>
         <w:t>Processos de Negócio</w:t>
       </w:r>
-      <w:bookmarkEnd w:id="96"/>
+      <w:bookmarkEnd w:id="97"/>
       <w:r>
         <w:t xml:space="preserve"> </w:t>
       </w:r>
@@ -25190,14 +25256,14 @@
           <w:lang w:val="pt-BR"/>
         </w:rPr>
       </w:pPr>
-      <w:bookmarkStart w:id="97" w:name="_Toc415082516"/>
+      <w:bookmarkStart w:id="98" w:name="_Toc415082516"/>
       <w:r>
         <w:t>Lista de Eventos</w:t>
       </w:r>
-      <w:bookmarkEnd w:id="92"/>
       <w:bookmarkEnd w:id="93"/>
       <w:bookmarkEnd w:id="94"/>
-      <w:bookmarkEnd w:id="97"/>
+      <w:bookmarkEnd w:id="95"/>
+      <w:bookmarkEnd w:id="98"/>
     </w:p>
     <w:p>
       <w:pPr>
@@ -25217,25 +25283,38 @@
       <w:pPr>
         <w:pStyle w:val="Legenda"/>
       </w:pPr>
-      <w:bookmarkStart w:id="98" w:name="_Toc414656193"/>
+      <w:bookmarkStart w:id="99" w:name="_Toc414656193"/>
       <w:r>
         <w:t xml:space="preserve">Tabela </w:t>
       </w:r>
-      <w:fldSimple w:instr=" SEQ Tabela \* ARABIC ">
-        <w:r>
-          <w:rPr>
-            <w:noProof/>
-          </w:rPr>
-          <w:t>8</w:t>
-        </w:r>
-      </w:fldSimple>
+      <w:r>
+        <w:fldChar w:fldCharType="begin"/>
+      </w:r>
+      <w:r>
+        <w:instrText xml:space="preserve"> SEQ Tabela \* ARABIC </w:instrText>
+      </w:r>
+      <w:r>
+        <w:fldChar w:fldCharType="separate"/>
+      </w:r>
+      <w:r>
+        <w:rPr>
+          <w:noProof/>
+        </w:rPr>
+        <w:t>8</w:t>
+      </w:r>
+      <w:r>
+        <w:rPr>
+          <w:noProof/>
+        </w:rPr>
+        <w:fldChar w:fldCharType="end"/>
+      </w:r>
       <w:r>
         <w:t xml:space="preserve"> – Lista de Eventos: Os eventos são </w:t>
       </w:r>
       <w:r>
         <w:t>classificados em previsíveis (Prev) e não previsíveis (N-Prev). São também classificados em sua ocorrência temporal em relativo (Rel), absoluto (Abs) e Não Evento (N-Ev).</w:t>
       </w:r>
-      <w:bookmarkEnd w:id="98"/>
+      <w:bookmarkEnd w:id="99"/>
       <w:r>
         <w:t xml:space="preserve"> </w:t>
       </w:r>
@@ -28964,20 +29043,20 @@
           <w:lang w:val="pt-BR"/>
         </w:rPr>
       </w:pPr>
-      <w:bookmarkStart w:id="99" w:name="_Toc345247651"/>
-      <w:bookmarkStart w:id="100" w:name="_Toc345247853"/>
-      <w:bookmarkStart w:id="101" w:name="_Toc345621962"/>
-      <w:bookmarkStart w:id="102" w:name="_Toc415082517"/>
+      <w:bookmarkStart w:id="100" w:name="_Toc345247651"/>
+      <w:bookmarkStart w:id="101" w:name="_Toc345247853"/>
+      <w:bookmarkStart w:id="102" w:name="_Toc345621962"/>
+      <w:bookmarkStart w:id="103" w:name="_Toc415082517"/>
       <w:r>
         <w:t>Descrição</w:t>
       </w:r>
       <w:r>
         <w:t xml:space="preserve"> dos Eventos</w:t>
       </w:r>
-      <w:bookmarkEnd w:id="99"/>
       <w:bookmarkEnd w:id="100"/>
       <w:bookmarkEnd w:id="101"/>
       <w:bookmarkEnd w:id="102"/>
+      <w:bookmarkEnd w:id="103"/>
     </w:p>
     <w:p>
       <w:pPr>
@@ -28997,22 +29076,35 @@
       <w:pPr>
         <w:pStyle w:val="Legenda"/>
       </w:pPr>
-      <w:bookmarkStart w:id="103" w:name="_Toc414656194"/>
+      <w:bookmarkStart w:id="104" w:name="_Toc414656194"/>
       <w:r>
         <w:t xml:space="preserve">Tabela </w:t>
       </w:r>
-      <w:fldSimple w:instr=" SEQ Tabela \* ARABIC ">
-        <w:r>
-          <w:rPr>
-            <w:noProof/>
-          </w:rPr>
-          <w:t>9</w:t>
-        </w:r>
-      </w:fldSimple>
+      <w:r>
+        <w:fldChar w:fldCharType="begin"/>
+      </w:r>
+      <w:r>
+        <w:instrText xml:space="preserve"> SEQ Tabela \* ARABIC </w:instrText>
+      </w:r>
+      <w:r>
+        <w:fldChar w:fldCharType="separate"/>
+      </w:r>
+      <w:r>
+        <w:rPr>
+          <w:noProof/>
+        </w:rPr>
+        <w:t>9</w:t>
+      </w:r>
+      <w:r>
+        <w:rPr>
+          <w:noProof/>
+        </w:rPr>
+        <w:fldChar w:fldCharType="end"/>
+      </w:r>
       <w:r>
         <w:t xml:space="preserve"> – Descrição dos Eventos</w:t>
       </w:r>
-      <w:bookmarkEnd w:id="103"/>
+      <w:bookmarkEnd w:id="104"/>
     </w:p>
     <w:tbl>
       <w:tblPr>
@@ -29364,38 +29456,51 @@
       <w:pPr>
         <w:pStyle w:val="TCC-Titulo2"/>
       </w:pPr>
-      <w:bookmarkStart w:id="104" w:name="_Toc345247652"/>
-      <w:bookmarkStart w:id="105" w:name="_Toc345247854"/>
-      <w:bookmarkStart w:id="106" w:name="_Toc345621963"/>
-      <w:bookmarkStart w:id="107" w:name="_Toc415082518"/>
+      <w:bookmarkStart w:id="105" w:name="_Toc345247652"/>
+      <w:bookmarkStart w:id="106" w:name="_Toc345247854"/>
+      <w:bookmarkStart w:id="107" w:name="_Toc345621963"/>
+      <w:bookmarkStart w:id="108" w:name="_Toc415082518"/>
       <w:r>
         <w:t>DFD Essencial de Negócio</w:t>
       </w:r>
-      <w:bookmarkEnd w:id="104"/>
       <w:bookmarkEnd w:id="105"/>
       <w:bookmarkEnd w:id="106"/>
       <w:bookmarkEnd w:id="107"/>
+      <w:bookmarkEnd w:id="108"/>
     </w:p>
     <w:p>
       <w:pPr>
         <w:pStyle w:val="Legenda"/>
       </w:pPr>
-      <w:bookmarkStart w:id="108" w:name="_Toc415175841"/>
+      <w:bookmarkStart w:id="109" w:name="_Toc415175841"/>
       <w:r>
         <w:t xml:space="preserve">Figura </w:t>
       </w:r>
-      <w:fldSimple w:instr=" SEQ Figura \* ARABIC ">
-        <w:r>
-          <w:rPr>
-            <w:noProof/>
-          </w:rPr>
-          <w:t>3</w:t>
-        </w:r>
-      </w:fldSimple>
+      <w:r>
+        <w:fldChar w:fldCharType="begin"/>
+      </w:r>
+      <w:r>
+        <w:instrText xml:space="preserve"> SEQ Figura \* ARABIC </w:instrText>
+      </w:r>
+      <w:r>
+        <w:fldChar w:fldCharType="separate"/>
+      </w:r>
+      <w:r>
+        <w:rPr>
+          <w:noProof/>
+        </w:rPr>
+        <w:t>3</w:t>
+      </w:r>
+      <w:r>
+        <w:rPr>
+          <w:noProof/>
+        </w:rPr>
+        <w:fldChar w:fldCharType="end"/>
+      </w:r>
       <w:r>
         <w:t xml:space="preserve"> – DFD Essencial de Negócio</w:t>
       </w:r>
-      <w:bookmarkEnd w:id="108"/>
+      <w:bookmarkEnd w:id="109"/>
     </w:p>
     <w:p>
       <w:pPr>
@@ -29456,7 +29561,7 @@
         </w:rPr>
         <w:lastRenderedPageBreak/>
         <w:pict w14:anchorId="042C8518">
-          <v:shape id="_x0000_i1028" type="#_x0000_t75" style="width:453pt;height:263.25pt">
+          <v:shape id="_x0000_i1027" type="#_x0000_t75" style="width:453pt;height:262.8pt">
             <v:imagedata r:id="rId14" o:title="Capacidade Alterar Cliente"/>
           </v:shape>
         </w:pict>
@@ -29466,7 +29571,7 @@
           <w:lang w:val="pt-BR"/>
         </w:rPr>
         <w:pict w14:anchorId="3AFA9A93">
-          <v:shape id="_x0000_i1029" type="#_x0000_t75" style="width:453pt;height:237pt">
+          <v:shape id="_x0000_i1028" type="#_x0000_t75" style="width:453pt;height:237pt">
             <v:imagedata r:id="rId15" o:title="Capacidade%20Alterar%20Fornecedor%20de%20Serviços%20de%20Manutenção"/>
           </v:shape>
         </w:pict>
@@ -29477,7 +29582,7 @@
         </w:rPr>
         <w:lastRenderedPageBreak/>
         <w:pict w14:anchorId="3B08BD5D">
-          <v:shape id="_x0000_i1030" type="#_x0000_t75" style="width:453.75pt;height:321.75pt">
+          <v:shape id="_x0000_i1029" type="#_x0000_t75" style="width:453.6pt;height:322.2pt">
             <v:imagedata r:id="rId16" o:title="Capacidade%20Alterar%20Motoboy"/>
           </v:shape>
         </w:pict>
@@ -29487,7 +29592,7 @@
           <w:lang w:val="pt-BR"/>
         </w:rPr>
         <w:pict w14:anchorId="595568F5">
-          <v:shape id="_x0000_i1031" type="#_x0000_t75" style="width:453pt;height:263.25pt">
+          <v:shape id="_x0000_i1030" type="#_x0000_t75" style="width:453pt;height:262.8pt">
             <v:imagedata r:id="rId17" o:title="Capacidade%20Alterar%20Veículo"/>
           </v:shape>
         </w:pict>
@@ -29498,7 +29603,7 @@
         </w:rPr>
         <w:lastRenderedPageBreak/>
         <w:pict w14:anchorId="3CA8667B">
-          <v:shape id="_x0000_i1032" type="#_x0000_t75" style="width:453.75pt;height:474pt">
+          <v:shape id="_x0000_i1031" type="#_x0000_t75" style="width:454.2pt;height:474pt">
             <v:imagedata r:id="rId18" o:title="Capacidade%20Excluir%20Contrato"/>
           </v:shape>
         </w:pict>
@@ -29509,7 +29614,7 @@
         </w:rPr>
         <w:lastRenderedPageBreak/>
         <w:pict w14:anchorId="2370509B">
-          <v:shape id="_x0000_i1033" type="#_x0000_t75" style="width:453pt;height:299.25pt">
+          <v:shape id="_x0000_i1032" type="#_x0000_t75" style="width:453pt;height:299.4pt">
             <v:imagedata r:id="rId19" o:title="Capacidade%20Gerar%20Relatório%20de%20Contratos"/>
           </v:shape>
         </w:pict>
@@ -29519,7 +29624,7 @@
           <w:lang w:val="pt-BR"/>
         </w:rPr>
         <w:pict w14:anchorId="26D10E92">
-          <v:shape id="_x0000_i1034" type="#_x0000_t75" style="width:453pt;height:303pt">
+          <v:shape id="_x0000_i1033" type="#_x0000_t75" style="width:453pt;height:303pt">
             <v:imagedata r:id="rId20" o:title="Capacidade%20Gerar%20Relatório%20de%20Manutenção"/>
           </v:shape>
         </w:pict>
@@ -29530,7 +29635,7 @@
         </w:rPr>
         <w:lastRenderedPageBreak/>
         <w:pict w14:anchorId="3D28BCB9">
-          <v:shape id="_x0000_i1035" type="#_x0000_t75" style="width:453pt;height:300.75pt">
+          <v:shape id="_x0000_i1034" type="#_x0000_t75" style="width:453pt;height:300.6pt">
             <v:imagedata r:id="rId21" o:title="Capacidade%20Gerar%20Relatório%20de%20OS"/>
           </v:shape>
         </w:pict>
@@ -29540,7 +29645,7 @@
           <w:lang w:val="pt-BR"/>
         </w:rPr>
         <w:pict w14:anchorId="5EDCDC32">
-          <v:shape id="_x0000_i1036" type="#_x0000_t75" style="width:453pt;height:321.75pt">
+          <v:shape id="_x0000_i1035" type="#_x0000_t75" style="width:453pt;height:322.2pt">
             <v:imagedata r:id="rId22" o:title="Capacidade%20Gerar%20Relatório%20detalhado%20de%20Contrato"/>
           </v:shape>
         </w:pict>
@@ -29551,7 +29656,7 @@
         </w:rPr>
         <w:lastRenderedPageBreak/>
         <w:pict w14:anchorId="59F865F2">
-          <v:shape id="_x0000_i1037" type="#_x0000_t75" style="width:453pt;height:321.75pt">
+          <v:shape id="_x0000_i1036" type="#_x0000_t75" style="width:453pt;height:322.2pt">
             <v:imagedata r:id="rId23" o:title="Capacidade%20Inativar%20Motoboy"/>
           </v:shape>
         </w:pict>
@@ -29561,7 +29666,7 @@
           <w:lang w:val="pt-BR"/>
         </w:rPr>
         <w:pict w14:anchorId="296BD174">
-          <v:shape id="_x0000_i1038" type="#_x0000_t75" style="width:453pt;height:287.25pt">
+          <v:shape id="_x0000_i1037" type="#_x0000_t75" style="width:453pt;height:287.4pt">
             <v:imagedata r:id="rId24" o:title="Capacidade%20Inativar%20Tipo%20de%20Serviço%20de%20Manutenção"/>
           </v:shape>
         </w:pict>
@@ -29572,7 +29677,7 @@
         </w:rPr>
         <w:lastRenderedPageBreak/>
         <w:pict w14:anchorId="284F0F22">
-          <v:shape id="_x0000_i1039" type="#_x0000_t75" style="width:453pt;height:252.75pt">
+          <v:shape id="_x0000_i1038" type="#_x0000_t75" style="width:453pt;height:252.6pt">
             <v:imagedata r:id="rId25" o:title="Capacidade%20Inativar%20Veículo"/>
           </v:shape>
         </w:pict>
@@ -29582,7 +29687,7 @@
           <w:lang w:val="pt-BR"/>
         </w:rPr>
         <w:pict w14:anchorId="7C044378">
-          <v:shape id="_x0000_i1040" type="#_x0000_t75" style="width:453pt;height:252pt">
+          <v:shape id="_x0000_i1039" type="#_x0000_t75" style="width:453pt;height:252pt">
             <v:imagedata r:id="rId26" o:title="Capacidade%20Registrar%20Cliente"/>
           </v:shape>
         </w:pict>
@@ -29593,7 +29698,7 @@
         </w:rPr>
         <w:lastRenderedPageBreak/>
         <w:pict w14:anchorId="4A9D54AB">
-          <v:shape id="_x0000_i1041" type="#_x0000_t75" style="width:453.75pt;height:449.25pt">
+          <v:shape id="_x0000_i1040" type="#_x0000_t75" style="width:453.6pt;height:449.4pt">
             <v:imagedata r:id="rId27" o:title="Capacidade%20Registrar%20Contrato"/>
           </v:shape>
         </w:pict>
@@ -29603,7 +29708,7 @@
           <w:lang w:val="pt-BR"/>
         </w:rPr>
         <w:pict w14:anchorId="10C60A8D">
-          <v:shape id="_x0000_i1042" type="#_x0000_t75" style="width:453pt;height:249.75pt">
+          <v:shape id="_x0000_i1041" type="#_x0000_t75" style="width:453pt;height:249.6pt">
             <v:imagedata r:id="rId28" o:title="Capacidade%20Registrar%20Fornecedor%20de%20Serviços%20de%20Manutenção"/>
           </v:shape>
         </w:pict>
@@ -29614,7 +29719,7 @@
         </w:rPr>
         <w:lastRenderedPageBreak/>
         <w:pict w14:anchorId="188F8251">
-          <v:shape id="_x0000_i1043" type="#_x0000_t75" style="width:453pt;height:311.25pt">
+          <v:shape id="_x0000_i1042" type="#_x0000_t75" style="width:453pt;height:310.8pt">
             <v:imagedata r:id="rId29" o:title="Capacidade%20Registrar%20Motoboy"/>
           </v:shape>
         </w:pict>
@@ -29624,7 +29729,7 @@
           <w:lang w:val="pt-BR"/>
         </w:rPr>
         <w:pict w14:anchorId="54870EA7">
-          <v:shape id="_x0000_i1044" type="#_x0000_t75" style="width:453.75pt;height:309.75pt">
+          <v:shape id="_x0000_i1043" type="#_x0000_t75" style="width:453.6pt;height:309.6pt">
             <v:imagedata r:id="rId30" o:title="Capacidade%20Registrar%20Tipo%20de%20Serviço%20de%20Manutenção"/>
           </v:shape>
         </w:pict>
@@ -29635,7 +29740,7 @@
         </w:rPr>
         <w:lastRenderedPageBreak/>
         <w:pict w14:anchorId="5C4A0378">
-          <v:shape id="_x0000_i1045" type="#_x0000_t75" style="width:453pt;height:255pt">
+          <v:shape id="_x0000_i1044" type="#_x0000_t75" style="width:453pt;height:255pt">
             <v:imagedata r:id="rId31" o:title="Capacidade%20Registrar%20Veículo"/>
           </v:shape>
         </w:pict>
@@ -29654,7 +29759,7 @@
         </w:rPr>
         <w:lastRenderedPageBreak/>
         <w:pict w14:anchorId="1E73F487">
-          <v:shape id="_x0000_i1046" type="#_x0000_t75" style="width:453.75pt;height:381pt">
+          <v:shape id="_x0000_i1045" type="#_x0000_t75" style="width:453.6pt;height:381.6pt">
             <v:imagedata r:id="rId32" o:title="Contas a cobrar"/>
           </v:shape>
         </w:pict>
@@ -29665,7 +29770,7 @@
         </w:rPr>
         <w:lastRenderedPageBreak/>
         <w:pict w14:anchorId="6178A207">
-          <v:shape id="_x0000_i1047" type="#_x0000_t75" style="width:453pt;height:352.5pt">
+          <v:shape id="_x0000_i1046" type="#_x0000_t75" style="width:453pt;height:352.8pt">
             <v:imagedata r:id="rId33" o:title="Contas%20a%20pagar"/>
           </v:shape>
         </w:pict>
@@ -29684,7 +29789,7 @@
         </w:rPr>
         <w:lastRenderedPageBreak/>
         <w:pict w14:anchorId="6BECCF37">
-          <v:shape id="_x0000_i1048" type="#_x0000_t75" style="width:453pt;height:420.75pt">
+          <v:shape id="_x0000_i1047" type="#_x0000_t75" style="width:453pt;height:420.6pt">
             <v:imagedata r:id="rId34" o:title="Capacidade Consultar Manutenção"/>
           </v:shape>
         </w:pict>
@@ -29695,7 +29800,7 @@
         </w:rPr>
         <w:lastRenderedPageBreak/>
         <w:pict w14:anchorId="76D667AA">
-          <v:shape id="_x0000_i1049" type="#_x0000_t75" style="width:456.75pt;height:284.25pt">
+          <v:shape id="_x0000_i1048" type="#_x0000_t75" style="width:457.2pt;height:283.8pt">
             <v:imagedata r:id="rId35" o:title="Capacidade%20Registrar%20Manutenção"/>
           </v:shape>
         </w:pict>
@@ -29714,7 +29819,7 @@
         </w:rPr>
         <w:lastRenderedPageBreak/>
         <w:pict w14:anchorId="1A53DA2C">
-          <v:shape id="_x0000_i1050" type="#_x0000_t75" style="width:453.75pt;height:281.25pt">
+          <v:shape id="_x0000_i1049" type="#_x0000_t75" style="width:453.6pt;height:281.4pt">
             <v:imagedata r:id="rId36" o:title="Capacidade Concluir OS"/>
           </v:shape>
         </w:pict>
@@ -29724,7 +29829,7 @@
           <w:lang w:val="pt-BR"/>
         </w:rPr>
         <w:pict w14:anchorId="1DE595BD">
-          <v:shape id="_x0000_i1051" type="#_x0000_t75" style="width:453pt;height:315.75pt">
+          <v:shape id="_x0000_i1050" type="#_x0000_t75" style="width:453pt;height:315.6pt">
             <v:imagedata r:id="rId37" o:title="Capacidade%20Roterização%20de%20OS"/>
           </v:shape>
         </w:pict>
@@ -29743,7 +29848,7 @@
         </w:rPr>
         <w:lastRenderedPageBreak/>
         <w:pict w14:anchorId="0BAE3FA4">
-          <v:shape id="_x0000_i1052" type="#_x0000_t75" style="width:453pt;height:248.25pt">
+          <v:shape id="_x0000_i1051" type="#_x0000_t75" style="width:453pt;height:248.4pt">
             <v:imagedata r:id="rId38" o:title="Processo Operacional Venda de Contratos"/>
           </v:shape>
         </w:pict>
@@ -29753,7 +29858,7 @@
           <w:lang w:val="pt-BR"/>
         </w:rPr>
         <w:pict w14:anchorId="36CC3119">
-          <v:shape id="_x0000_i1053" type="#_x0000_t75" style="width:453pt;height:213pt">
+          <v:shape id="_x0000_i1052" type="#_x0000_t75" style="width:453pt;height:213pt">
             <v:imagedata r:id="rId39" o:title="Processo%20Operacional%20Vendas%20por%20Contrato"/>
           </v:shape>
         </w:pict>
@@ -29764,7 +29869,7 @@
         </w:rPr>
         <w:lastRenderedPageBreak/>
         <w:pict w14:anchorId="5284609A">
-          <v:shape id="_x0000_i1054" type="#_x0000_t75" style="width:453.75pt;height:430.5pt">
+          <v:shape id="_x0000_i1053" type="#_x0000_t75" style="width:453.6pt;height:430.8pt">
             <v:imagedata r:id="rId40" o:title="Venda%20Avulsa"/>
           </v:shape>
         </w:pict>
@@ -29775,7 +29880,7 @@
           <w:rFonts w:ascii="Times New Roman" w:hAnsi="Times New Roman"/>
           <w:lang w:val="pt-BR" w:eastAsia="pt-BR"/>
         </w:rPr>
-        <w:commentReference w:id="109"/>
+        <w:commentReference w:id="110"/>
       </w:r>
     </w:p>
     <w:p>
@@ -29785,21 +29890,21 @@
           <w:lang w:val="pt-BR"/>
         </w:rPr>
       </w:pPr>
-      <w:bookmarkStart w:id="110" w:name="_Toc389848098"/>
-      <w:bookmarkStart w:id="111" w:name="_Toc389848099"/>
-      <w:bookmarkStart w:id="112" w:name="_Toc345247654"/>
-      <w:bookmarkStart w:id="113" w:name="_Toc345247856"/>
-      <w:bookmarkStart w:id="114" w:name="_Toc345621965"/>
-      <w:bookmarkStart w:id="115" w:name="_Toc415082519"/>
-      <w:bookmarkEnd w:id="110"/>
+      <w:bookmarkStart w:id="111" w:name="_Toc389848098"/>
+      <w:bookmarkStart w:id="112" w:name="_Toc389848099"/>
+      <w:bookmarkStart w:id="113" w:name="_Toc345247654"/>
+      <w:bookmarkStart w:id="114" w:name="_Toc345247856"/>
+      <w:bookmarkStart w:id="115" w:name="_Toc345621965"/>
+      <w:bookmarkStart w:id="116" w:name="_Toc415082519"/>
       <w:bookmarkEnd w:id="111"/>
+      <w:bookmarkEnd w:id="112"/>
       <w:r>
         <w:t>Modelo Conceitual</w:t>
       </w:r>
-      <w:bookmarkEnd w:id="112"/>
       <w:bookmarkEnd w:id="113"/>
       <w:bookmarkEnd w:id="114"/>
       <w:bookmarkEnd w:id="115"/>
+      <w:bookmarkEnd w:id="116"/>
     </w:p>
     <w:p>
       <w:pPr>
@@ -29932,7 +30037,7 @@
         </w:rPr>
         <w:lastRenderedPageBreak/>
         <w:pict w14:anchorId="3B7AC997">
-          <v:shape id="_x0000_i1055" type="#_x0000_t75" style="width:453pt;height:281.25pt">
+          <v:shape id="_x0000_i1054" type="#_x0000_t75" style="width:453pt;height:281.4pt">
             <v:imagedata r:id="rId41" o:title="Modelo Conceitual"/>
           </v:shape>
         </w:pict>
@@ -29943,29 +30048,42 @@
           <w:rFonts w:ascii="Times New Roman" w:hAnsi="Times New Roman"/>
           <w:lang w:val="pt-BR" w:eastAsia="pt-BR"/>
         </w:rPr>
-        <w:commentReference w:id="116"/>
+        <w:commentReference w:id="117"/>
       </w:r>
     </w:p>
     <w:p>
       <w:pPr>
         <w:pStyle w:val="Legenda"/>
       </w:pPr>
-      <w:bookmarkStart w:id="117" w:name="_Toc415175842"/>
+      <w:bookmarkStart w:id="118" w:name="_Toc415175842"/>
       <w:r>
         <w:t xml:space="preserve">Figura </w:t>
       </w:r>
-      <w:fldSimple w:instr=" SEQ Figura \* ARABIC ">
-        <w:r>
-          <w:rPr>
-            <w:noProof/>
-          </w:rPr>
-          <w:t>4</w:t>
-        </w:r>
-      </w:fldSimple>
+      <w:r>
+        <w:fldChar w:fldCharType="begin"/>
+      </w:r>
+      <w:r>
+        <w:instrText xml:space="preserve"> SEQ Figura \* ARABIC </w:instrText>
+      </w:r>
+      <w:r>
+        <w:fldChar w:fldCharType="separate"/>
+      </w:r>
+      <w:r>
+        <w:rPr>
+          <w:noProof/>
+        </w:rPr>
+        <w:t>4</w:t>
+      </w:r>
+      <w:r>
+        <w:rPr>
+          <w:noProof/>
+        </w:rPr>
+        <w:fldChar w:fldCharType="end"/>
+      </w:r>
       <w:r>
         <w:t xml:space="preserve"> – Modelo Conceitual</w:t>
       </w:r>
-      <w:bookmarkEnd w:id="117"/>
+      <w:bookmarkEnd w:id="118"/>
     </w:p>
     <w:p>
       <w:pPr>
@@ -29980,18 +30098,18 @@
       <w:pPr>
         <w:pStyle w:val="TCC-Titulo1"/>
       </w:pPr>
-      <w:bookmarkStart w:id="118" w:name="_Toc345247655"/>
-      <w:bookmarkStart w:id="119" w:name="_Toc345247857"/>
-      <w:bookmarkStart w:id="120" w:name="_Toc345621966"/>
-      <w:bookmarkStart w:id="121" w:name="_Toc415082520"/>
+      <w:bookmarkStart w:id="119" w:name="_Toc345247655"/>
+      <w:bookmarkStart w:id="120" w:name="_Toc345247857"/>
+      <w:bookmarkStart w:id="121" w:name="_Toc345621966"/>
+      <w:bookmarkStart w:id="122" w:name="_Toc415082520"/>
       <w:r>
         <w:lastRenderedPageBreak/>
         <w:t>REQUISITOS DO SISTEMA</w:t>
       </w:r>
-      <w:bookmarkEnd w:id="118"/>
       <w:bookmarkEnd w:id="119"/>
       <w:bookmarkEnd w:id="120"/>
       <w:bookmarkEnd w:id="121"/>
+      <w:bookmarkEnd w:id="122"/>
     </w:p>
     <w:p>
       <w:pPr>
@@ -30000,15 +30118,15 @@
           <w:lang w:val="pt-BR"/>
         </w:rPr>
       </w:pPr>
-      <w:bookmarkStart w:id="122" w:name="_Toc352886523"/>
-      <w:bookmarkStart w:id="123" w:name="_Toc352886524"/>
-      <w:bookmarkStart w:id="124" w:name="_Toc352886531"/>
-      <w:bookmarkStart w:id="125" w:name="_Toc345247657"/>
-      <w:bookmarkStart w:id="126" w:name="_Toc345247859"/>
-      <w:bookmarkStart w:id="127" w:name="_Toc345621968"/>
-      <w:bookmarkEnd w:id="122"/>
+      <w:bookmarkStart w:id="123" w:name="_Toc352886523"/>
+      <w:bookmarkStart w:id="124" w:name="_Toc352886524"/>
+      <w:bookmarkStart w:id="125" w:name="_Toc352886531"/>
+      <w:bookmarkStart w:id="126" w:name="_Toc345247657"/>
+      <w:bookmarkStart w:id="127" w:name="_Toc345247859"/>
+      <w:bookmarkStart w:id="128" w:name="_Toc345621968"/>
       <w:bookmarkEnd w:id="123"/>
       <w:bookmarkEnd w:id="124"/>
+      <w:bookmarkEnd w:id="125"/>
       <w:r>
         <w:rPr>
           <w:lang w:val="pt-BR"/>
@@ -30132,35 +30250,48 @@
       <w:pPr>
         <w:pStyle w:val="TCC-Titulo2"/>
       </w:pPr>
-      <w:bookmarkStart w:id="128" w:name="_Toc415082521"/>
+      <w:bookmarkStart w:id="129" w:name="_Toc415082521"/>
       <w:r>
         <w:t>Detalhes dos Requisitos do Sistema</w:t>
       </w:r>
-      <w:bookmarkEnd w:id="125"/>
       <w:bookmarkEnd w:id="126"/>
       <w:bookmarkEnd w:id="127"/>
       <w:bookmarkEnd w:id="128"/>
+      <w:bookmarkEnd w:id="129"/>
     </w:p>
     <w:p>
       <w:pPr>
         <w:pStyle w:val="Legenda"/>
       </w:pPr>
-      <w:bookmarkStart w:id="129" w:name="_Toc414656195"/>
+      <w:bookmarkStart w:id="130" w:name="_Toc414656195"/>
       <w:r>
         <w:t xml:space="preserve">Tabela </w:t>
       </w:r>
-      <w:fldSimple w:instr=" SEQ Tabela \* ARABIC ">
-        <w:r>
-          <w:rPr>
-            <w:noProof/>
-          </w:rPr>
-          <w:t>10</w:t>
-        </w:r>
-      </w:fldSimple>
+      <w:r>
+        <w:fldChar w:fldCharType="begin"/>
+      </w:r>
+      <w:r>
+        <w:instrText xml:space="preserve"> SEQ Tabela \* ARABIC </w:instrText>
+      </w:r>
+      <w:r>
+        <w:fldChar w:fldCharType="separate"/>
+      </w:r>
+      <w:r>
+        <w:rPr>
+          <w:noProof/>
+        </w:rPr>
+        <w:t>10</w:t>
+      </w:r>
+      <w:r>
+        <w:rPr>
+          <w:noProof/>
+        </w:rPr>
+        <w:fldChar w:fldCharType="end"/>
+      </w:r>
       <w:r>
         <w:t xml:space="preserve"> – Requisitos do Sistema</w:t>
       </w:r>
-      <w:bookmarkEnd w:id="129"/>
+      <w:bookmarkEnd w:id="130"/>
     </w:p>
     <w:tbl>
       <w:tblPr>
@@ -30321,38 +30452,51 @@
       <w:pPr>
         <w:pStyle w:val="TCC-Titulo2"/>
       </w:pPr>
-      <w:bookmarkStart w:id="130" w:name="_Toc345247658"/>
-      <w:bookmarkStart w:id="131" w:name="_Toc345247860"/>
-      <w:bookmarkStart w:id="132" w:name="_Toc345621969"/>
-      <w:bookmarkStart w:id="133" w:name="_Toc415082522"/>
+      <w:bookmarkStart w:id="131" w:name="_Toc345247658"/>
+      <w:bookmarkStart w:id="132" w:name="_Toc345247860"/>
+      <w:bookmarkStart w:id="133" w:name="_Toc345621969"/>
+      <w:bookmarkStart w:id="134" w:name="_Toc415082522"/>
       <w:r>
         <w:t>Requisitos do Sistema x Características</w:t>
       </w:r>
-      <w:bookmarkEnd w:id="130"/>
       <w:bookmarkEnd w:id="131"/>
       <w:bookmarkEnd w:id="132"/>
       <w:bookmarkEnd w:id="133"/>
+      <w:bookmarkEnd w:id="134"/>
     </w:p>
     <w:p>
       <w:pPr>
         <w:pStyle w:val="Legenda"/>
       </w:pPr>
-      <w:bookmarkStart w:id="134" w:name="_Toc414656196"/>
+      <w:bookmarkStart w:id="135" w:name="_Toc414656196"/>
       <w:r>
         <w:t xml:space="preserve">Tabela </w:t>
       </w:r>
-      <w:fldSimple w:instr=" SEQ Tabela \* ARABIC ">
-        <w:r>
-          <w:rPr>
-            <w:noProof/>
-          </w:rPr>
-          <w:t>11</w:t>
-        </w:r>
-      </w:fldSimple>
+      <w:r>
+        <w:fldChar w:fldCharType="begin"/>
+      </w:r>
+      <w:r>
+        <w:instrText xml:space="preserve"> SEQ Tabela \* ARABIC </w:instrText>
+      </w:r>
+      <w:r>
+        <w:fldChar w:fldCharType="separate"/>
+      </w:r>
+      <w:r>
+        <w:rPr>
+          <w:noProof/>
+        </w:rPr>
+        <w:t>11</w:t>
+      </w:r>
+      <w:r>
+        <w:rPr>
+          <w:noProof/>
+        </w:rPr>
+        <w:fldChar w:fldCharType="end"/>
+      </w:r>
       <w:r>
         <w:t xml:space="preserve"> – Requisitos do Sistema</w:t>
       </w:r>
-      <w:bookmarkEnd w:id="134"/>
+      <w:bookmarkEnd w:id="135"/>
     </w:p>
     <w:tbl>
       <w:tblPr>
@@ -30528,7 +30672,7 @@
       <w:pPr>
         <w:pStyle w:val="TCC-Titulo2"/>
       </w:pPr>
-      <w:bookmarkStart w:id="135" w:name="_Toc415082523"/>
+      <w:bookmarkStart w:id="136" w:name="_Toc415082523"/>
       <w:r>
         <w:t>Requisitos do Sistema</w:t>
       </w:r>
@@ -30538,7 +30682,7 @@
         </w:rPr>
         <w:t xml:space="preserve"> x Processos de Negócio</w:t>
       </w:r>
-      <w:bookmarkEnd w:id="135"/>
+      <w:bookmarkEnd w:id="136"/>
       <w:r>
         <w:t xml:space="preserve"> </w:t>
       </w:r>
@@ -30547,22 +30691,35 @@
       <w:pPr>
         <w:pStyle w:val="Legenda"/>
       </w:pPr>
-      <w:bookmarkStart w:id="136" w:name="_Toc414656197"/>
+      <w:bookmarkStart w:id="137" w:name="_Toc414656197"/>
       <w:r>
         <w:t xml:space="preserve">Tabela </w:t>
       </w:r>
-      <w:fldSimple w:instr=" SEQ Tabela \* ARABIC ">
-        <w:r>
-          <w:rPr>
-            <w:noProof/>
-          </w:rPr>
-          <w:t>12</w:t>
-        </w:r>
-      </w:fldSimple>
+      <w:r>
+        <w:fldChar w:fldCharType="begin"/>
+      </w:r>
+      <w:r>
+        <w:instrText xml:space="preserve"> SEQ Tabela \* ARABIC </w:instrText>
+      </w:r>
+      <w:r>
+        <w:fldChar w:fldCharType="separate"/>
+      </w:r>
+      <w:r>
+        <w:rPr>
+          <w:noProof/>
+        </w:rPr>
+        <w:t>12</w:t>
+      </w:r>
+      <w:r>
+        <w:rPr>
+          <w:noProof/>
+        </w:rPr>
+        <w:fldChar w:fldCharType="end"/>
+      </w:r>
       <w:r>
         <w:t xml:space="preserve"> – Requisitos do Sistema X Processos de Negócio</w:t>
       </w:r>
-      <w:bookmarkEnd w:id="136"/>
+      <w:bookmarkEnd w:id="137"/>
       <w:r>
         <w:t xml:space="preserve"> </w:t>
       </w:r>
@@ -30739,8 +30896,8 @@
           <w:lang w:val="pt-BR"/>
         </w:rPr>
       </w:pPr>
-      <w:bookmarkStart w:id="137" w:name="_Toc341712575"/>
-      <w:bookmarkStart w:id="138" w:name="_Toc415082524"/>
+      <w:bookmarkStart w:id="138" w:name="_Toc341712575"/>
+      <w:bookmarkStart w:id="139" w:name="_Toc415082524"/>
       <w:r>
         <w:t xml:space="preserve">Requisitos de </w:t>
       </w:r>
@@ -30750,43 +30907,56 @@
       <w:r>
         <w:t>oftware</w:t>
       </w:r>
-      <w:bookmarkStart w:id="139" w:name="_Toc354078990"/>
-      <w:bookmarkStart w:id="140" w:name="_Toc354079080"/>
-      <w:bookmarkStart w:id="141" w:name="_Toc354079512"/>
-      <w:bookmarkEnd w:id="137"/>
+      <w:bookmarkStart w:id="140" w:name="_Toc354078990"/>
+      <w:bookmarkStart w:id="141" w:name="_Toc354079080"/>
+      <w:bookmarkStart w:id="142" w:name="_Toc354079512"/>
       <w:bookmarkEnd w:id="138"/>
       <w:bookmarkEnd w:id="139"/>
       <w:bookmarkEnd w:id="140"/>
       <w:bookmarkEnd w:id="141"/>
+      <w:bookmarkEnd w:id="142"/>
     </w:p>
     <w:p>
       <w:pPr>
         <w:pStyle w:val="Legenda"/>
       </w:pPr>
-      <w:bookmarkStart w:id="142" w:name="_Toc414656198"/>
+      <w:bookmarkStart w:id="143" w:name="_Toc414656198"/>
       <w:r>
         <w:t xml:space="preserve">Tabela </w:t>
       </w:r>
-      <w:fldSimple w:instr=" SEQ Tabela \* ARABIC ">
-        <w:r>
-          <w:rPr>
-            <w:noProof/>
-          </w:rPr>
-          <w:t>13</w:t>
-        </w:r>
-      </w:fldSimple>
+      <w:r>
+        <w:fldChar w:fldCharType="begin"/>
+      </w:r>
+      <w:r>
+        <w:instrText xml:space="preserve"> SEQ Tabela \* ARABIC </w:instrText>
+      </w:r>
+      <w:r>
+        <w:fldChar w:fldCharType="separate"/>
+      </w:r>
+      <w:r>
+        <w:rPr>
+          <w:noProof/>
+        </w:rPr>
+        <w:t>13</w:t>
+      </w:r>
+      <w:r>
+        <w:rPr>
+          <w:noProof/>
+        </w:rPr>
+        <w:fldChar w:fldCharType="end"/>
+      </w:r>
       <w:r>
         <w:t xml:space="preserve"> – Requisitos de Software</w:t>
       </w:r>
-      <w:bookmarkStart w:id="143" w:name="_Toc354078991"/>
-      <w:bookmarkStart w:id="144" w:name="_Toc354079081"/>
-      <w:bookmarkStart w:id="145" w:name="_Toc354079513"/>
-      <w:bookmarkStart w:id="146" w:name="_Toc354079592"/>
-      <w:bookmarkEnd w:id="142"/>
+      <w:bookmarkStart w:id="144" w:name="_Toc354078991"/>
+      <w:bookmarkStart w:id="145" w:name="_Toc354079081"/>
+      <w:bookmarkStart w:id="146" w:name="_Toc354079513"/>
+      <w:bookmarkStart w:id="147" w:name="_Toc354079592"/>
       <w:bookmarkEnd w:id="143"/>
       <w:bookmarkEnd w:id="144"/>
       <w:bookmarkEnd w:id="145"/>
       <w:bookmarkEnd w:id="146"/>
+      <w:bookmarkEnd w:id="147"/>
     </w:p>
     <w:tbl>
       <w:tblPr>
@@ -30828,12 +30998,12 @@
               </w:rPr>
               <w:t>ID</w:t>
             </w:r>
-            <w:bookmarkStart w:id="147" w:name="_Toc354078992"/>
-            <w:bookmarkStart w:id="148" w:name="_Toc354079082"/>
-            <w:bookmarkStart w:id="149" w:name="_Toc354079514"/>
-            <w:bookmarkEnd w:id="147"/>
+            <w:bookmarkStart w:id="148" w:name="_Toc354078992"/>
+            <w:bookmarkStart w:id="149" w:name="_Toc354079082"/>
+            <w:bookmarkStart w:id="150" w:name="_Toc354079514"/>
             <w:bookmarkEnd w:id="148"/>
             <w:bookmarkEnd w:id="149"/>
+            <w:bookmarkEnd w:id="150"/>
           </w:p>
         </w:tc>
         <w:tc>
@@ -30860,20 +31030,20 @@
               </w:rPr>
               <w:t>Descrição</w:t>
             </w:r>
-            <w:bookmarkStart w:id="150" w:name="_Toc354078993"/>
-            <w:bookmarkStart w:id="151" w:name="_Toc354079083"/>
-            <w:bookmarkStart w:id="152" w:name="_Toc354079515"/>
-            <w:bookmarkEnd w:id="150"/>
+            <w:bookmarkStart w:id="151" w:name="_Toc354078993"/>
+            <w:bookmarkStart w:id="152" w:name="_Toc354079083"/>
+            <w:bookmarkStart w:id="153" w:name="_Toc354079515"/>
             <w:bookmarkEnd w:id="151"/>
             <w:bookmarkEnd w:id="152"/>
-          </w:p>
-        </w:tc>
-        <w:bookmarkStart w:id="153" w:name="_Toc354078994"/>
-        <w:bookmarkStart w:id="154" w:name="_Toc354079084"/>
-        <w:bookmarkStart w:id="155" w:name="_Toc354079516"/>
-        <w:bookmarkEnd w:id="153"/>
+            <w:bookmarkEnd w:id="153"/>
+          </w:p>
+        </w:tc>
+        <w:bookmarkStart w:id="154" w:name="_Toc354078994"/>
+        <w:bookmarkStart w:id="155" w:name="_Toc354079084"/>
+        <w:bookmarkStart w:id="156" w:name="_Toc354079516"/>
         <w:bookmarkEnd w:id="154"/>
         <w:bookmarkEnd w:id="155"/>
+        <w:bookmarkEnd w:id="156"/>
       </w:tr>
       <w:tr>
         <w:tc>
@@ -30906,12 +31076,12 @@
               </w:rPr>
               <w:t>01</w:t>
             </w:r>
-            <w:bookmarkStart w:id="156" w:name="_Toc354078995"/>
-            <w:bookmarkStart w:id="157" w:name="_Toc354079085"/>
-            <w:bookmarkStart w:id="158" w:name="_Toc354079517"/>
-            <w:bookmarkEnd w:id="156"/>
+            <w:bookmarkStart w:id="157" w:name="_Toc354078995"/>
+            <w:bookmarkStart w:id="158" w:name="_Toc354079085"/>
+            <w:bookmarkStart w:id="159" w:name="_Toc354079517"/>
             <w:bookmarkEnd w:id="157"/>
             <w:bookmarkEnd w:id="158"/>
+            <w:bookmarkEnd w:id="159"/>
           </w:p>
         </w:tc>
         <w:tc>
@@ -30929,20 +31099,20 @@
                 <w:lang w:val="pt-BR" w:eastAsia="pt-BR"/>
               </w:rPr>
             </w:pPr>
-            <w:bookmarkStart w:id="159" w:name="_Toc354078996"/>
-            <w:bookmarkStart w:id="160" w:name="_Toc354079086"/>
-            <w:bookmarkStart w:id="161" w:name="_Toc354079518"/>
-            <w:bookmarkEnd w:id="159"/>
+            <w:bookmarkStart w:id="160" w:name="_Toc354078996"/>
+            <w:bookmarkStart w:id="161" w:name="_Toc354079086"/>
+            <w:bookmarkStart w:id="162" w:name="_Toc354079518"/>
             <w:bookmarkEnd w:id="160"/>
             <w:bookmarkEnd w:id="161"/>
-          </w:p>
-        </w:tc>
-        <w:bookmarkStart w:id="162" w:name="_Toc354078997"/>
-        <w:bookmarkStart w:id="163" w:name="_Toc354079087"/>
-        <w:bookmarkStart w:id="164" w:name="_Toc354079519"/>
-        <w:bookmarkEnd w:id="162"/>
+            <w:bookmarkEnd w:id="162"/>
+          </w:p>
+        </w:tc>
+        <w:bookmarkStart w:id="163" w:name="_Toc354078997"/>
+        <w:bookmarkStart w:id="164" w:name="_Toc354079087"/>
+        <w:bookmarkStart w:id="165" w:name="_Toc354079519"/>
         <w:bookmarkEnd w:id="163"/>
         <w:bookmarkEnd w:id="164"/>
+        <w:bookmarkEnd w:id="165"/>
       </w:tr>
       <w:tr>
         <w:tc>
@@ -30960,12 +31130,12 @@
                 <w:lang w:val="pt-BR" w:eastAsia="pt-BR"/>
               </w:rPr>
             </w:pPr>
-            <w:bookmarkStart w:id="165" w:name="_Toc354078998"/>
-            <w:bookmarkStart w:id="166" w:name="_Toc354079088"/>
-            <w:bookmarkStart w:id="167" w:name="_Toc354079520"/>
-            <w:bookmarkEnd w:id="165"/>
+            <w:bookmarkStart w:id="166" w:name="_Toc354078998"/>
+            <w:bookmarkStart w:id="167" w:name="_Toc354079088"/>
+            <w:bookmarkStart w:id="168" w:name="_Toc354079520"/>
             <w:bookmarkEnd w:id="166"/>
             <w:bookmarkEnd w:id="167"/>
+            <w:bookmarkEnd w:id="168"/>
           </w:p>
         </w:tc>
         <w:tc>
@@ -30983,46 +31153,46 @@
                 <w:lang w:val="pt-BR" w:eastAsia="pt-BR"/>
               </w:rPr>
             </w:pPr>
-            <w:bookmarkStart w:id="168" w:name="_Toc354078999"/>
-            <w:bookmarkStart w:id="169" w:name="_Toc354079089"/>
-            <w:bookmarkStart w:id="170" w:name="_Toc354079521"/>
-            <w:bookmarkEnd w:id="168"/>
+            <w:bookmarkStart w:id="169" w:name="_Toc354078999"/>
+            <w:bookmarkStart w:id="170" w:name="_Toc354079089"/>
+            <w:bookmarkStart w:id="171" w:name="_Toc354079521"/>
             <w:bookmarkEnd w:id="169"/>
             <w:bookmarkEnd w:id="170"/>
-          </w:p>
-        </w:tc>
-        <w:bookmarkStart w:id="171" w:name="_Toc354079000"/>
-        <w:bookmarkStart w:id="172" w:name="_Toc354079090"/>
-        <w:bookmarkStart w:id="173" w:name="_Toc354079522"/>
-        <w:bookmarkEnd w:id="171"/>
+            <w:bookmarkEnd w:id="171"/>
+          </w:p>
+        </w:tc>
+        <w:bookmarkStart w:id="172" w:name="_Toc354079000"/>
+        <w:bookmarkStart w:id="173" w:name="_Toc354079090"/>
+        <w:bookmarkStart w:id="174" w:name="_Toc354079522"/>
         <w:bookmarkEnd w:id="172"/>
         <w:bookmarkEnd w:id="173"/>
+        <w:bookmarkEnd w:id="174"/>
       </w:tr>
     </w:tbl>
     <w:p>
-      <w:bookmarkStart w:id="174" w:name="_Toc354079001"/>
-      <w:bookmarkStart w:id="175" w:name="_Toc354079091"/>
-      <w:bookmarkStart w:id="176" w:name="_Toc354079523"/>
-      <w:bookmarkEnd w:id="174"/>
+      <w:bookmarkStart w:id="175" w:name="_Toc354079001"/>
+      <w:bookmarkStart w:id="176" w:name="_Toc354079091"/>
+      <w:bookmarkStart w:id="177" w:name="_Toc354079523"/>
       <w:bookmarkEnd w:id="175"/>
       <w:bookmarkEnd w:id="176"/>
+      <w:bookmarkEnd w:id="177"/>
     </w:p>
     <w:p>
       <w:pPr>
         <w:pStyle w:val="TCC-Titulo1"/>
       </w:pPr>
-      <w:bookmarkStart w:id="177" w:name="_Toc345247659"/>
-      <w:bookmarkStart w:id="178" w:name="_Toc345247861"/>
-      <w:bookmarkStart w:id="179" w:name="_Toc345621970"/>
-      <w:bookmarkStart w:id="180" w:name="_Toc415082525"/>
+      <w:bookmarkStart w:id="178" w:name="_Toc345247659"/>
+      <w:bookmarkStart w:id="179" w:name="_Toc345247861"/>
+      <w:bookmarkStart w:id="180" w:name="_Toc345621970"/>
+      <w:bookmarkStart w:id="181" w:name="_Toc415082525"/>
       <w:r>
         <w:lastRenderedPageBreak/>
         <w:t>ARQUITETURA DO SISTEMA</w:t>
       </w:r>
-      <w:bookmarkEnd w:id="177"/>
       <w:bookmarkEnd w:id="178"/>
       <w:bookmarkEnd w:id="179"/>
       <w:bookmarkEnd w:id="180"/>
+      <w:bookmarkEnd w:id="181"/>
     </w:p>
     <w:p>
       <w:pPr>
@@ -31035,9 +31205,9 @@
           <w:lang w:eastAsia="x-none"/>
         </w:rPr>
       </w:pPr>
-      <w:bookmarkStart w:id="181" w:name="_Toc345247660"/>
-      <w:bookmarkStart w:id="182" w:name="_Toc345247862"/>
-      <w:bookmarkStart w:id="183" w:name="_Toc345621971"/>
+      <w:bookmarkStart w:id="182" w:name="_Toc345247660"/>
+      <w:bookmarkStart w:id="183" w:name="_Toc345247862"/>
+      <w:bookmarkStart w:id="184" w:name="_Toc345621971"/>
       <w:r>
         <w:rPr>
           <w:rFonts w:ascii="Arial" w:hAnsi="Arial" w:cs="Arial"/>
@@ -31098,17 +31268,17 @@
           <w:lang w:val="pt-BR"/>
         </w:rPr>
       </w:pPr>
-      <w:bookmarkStart w:id="184" w:name="_Toc415082526"/>
-      <w:bookmarkEnd w:id="181"/>
+      <w:bookmarkStart w:id="185" w:name="_Toc415082526"/>
       <w:bookmarkEnd w:id="182"/>
       <w:bookmarkEnd w:id="183"/>
+      <w:bookmarkEnd w:id="184"/>
       <w:r>
         <w:rPr>
           <w:lang w:val="pt-BR"/>
         </w:rPr>
         <w:t>Módulos</w:t>
       </w:r>
-      <w:bookmarkEnd w:id="184"/>
+      <w:bookmarkEnd w:id="185"/>
     </w:p>
     <w:p>
       <w:pPr>
@@ -31548,22 +31718,35 @@
       <w:pPr>
         <w:pStyle w:val="Legenda"/>
       </w:pPr>
-      <w:bookmarkStart w:id="185" w:name="_Toc415175843"/>
+      <w:bookmarkStart w:id="186" w:name="_Toc415175843"/>
       <w:r>
         <w:t xml:space="preserve">Figura </w:t>
       </w:r>
-      <w:fldSimple w:instr=" SEQ Figura \* ARABIC ">
-        <w:r>
-          <w:rPr>
-            <w:noProof/>
-          </w:rPr>
-          <w:t>5</w:t>
-        </w:r>
-      </w:fldSimple>
+      <w:r>
+        <w:fldChar w:fldCharType="begin"/>
+      </w:r>
+      <w:r>
+        <w:instrText xml:space="preserve"> SEQ Figura \* ARABIC </w:instrText>
+      </w:r>
+      <w:r>
+        <w:fldChar w:fldCharType="separate"/>
+      </w:r>
+      <w:r>
+        <w:rPr>
+          <w:noProof/>
+        </w:rPr>
+        <w:t>5</w:t>
+      </w:r>
+      <w:r>
+        <w:rPr>
+          <w:noProof/>
+        </w:rPr>
+        <w:fldChar w:fldCharType="end"/>
+      </w:r>
       <w:r>
         <w:t xml:space="preserve"> – Diagrama de Componentes</w:t>
       </w:r>
-      <w:bookmarkEnd w:id="185"/>
+      <w:bookmarkEnd w:id="186"/>
     </w:p>
     <w:p>
       <w:r>
@@ -31573,7 +31756,7 @@
           <w:color w:val="222222"/>
         </w:rPr>
         <w:pict w14:anchorId="48F60426">
-          <v:shape id="Imagem 14" o:spid="_x0000_i1056" type="#_x0000_t75" style="width:425.25pt;height:364.5pt;visibility:visible;mso-wrap-style:square">
+          <v:shape id="Imagem 14" o:spid="_x0000_i1055" type="#_x0000_t75" style="width:425.4pt;height:364.8pt;visibility:visible;mso-wrap-style:square">
             <v:imagedata r:id="rId42" o:title="ADD"/>
           </v:shape>
         </w:pict>
@@ -31728,24 +31911,37 @@
       <w:pPr>
         <w:pStyle w:val="Legenda"/>
       </w:pPr>
-      <w:bookmarkStart w:id="186" w:name="_Ref366536082"/>
-      <w:bookmarkStart w:id="187" w:name="_Toc414656199"/>
+      <w:bookmarkStart w:id="187" w:name="_Ref366536082"/>
+      <w:bookmarkStart w:id="188" w:name="_Toc414656199"/>
       <w:r>
         <w:t xml:space="preserve">Tabela </w:t>
       </w:r>
-      <w:fldSimple w:instr=" SEQ Tabela \* ARABIC ">
-        <w:r>
-          <w:rPr>
-            <w:noProof/>
-          </w:rPr>
-          <w:t>14</w:t>
-        </w:r>
-      </w:fldSimple>
+      <w:r>
+        <w:fldChar w:fldCharType="begin"/>
+      </w:r>
+      <w:r>
+        <w:instrText xml:space="preserve"> SEQ Tabela \* ARABIC </w:instrText>
+      </w:r>
+      <w:r>
+        <w:fldChar w:fldCharType="separate"/>
+      </w:r>
+      <w:r>
+        <w:rPr>
+          <w:noProof/>
+        </w:rPr>
+        <w:t>14</w:t>
+      </w:r>
+      <w:r>
+        <w:rPr>
+          <w:noProof/>
+        </w:rPr>
+        <w:fldChar w:fldCharType="end"/>
+      </w:r>
       <w:r>
         <w:t xml:space="preserve"> – </w:t>
       </w:r>
-      <w:bookmarkEnd w:id="186"/>
       <w:bookmarkEnd w:id="187"/>
+      <w:bookmarkEnd w:id="188"/>
       <w:r>
         <w:t>Módulos</w:t>
       </w:r>
@@ -32245,10 +32441,10 @@
       <w:pPr>
         <w:pStyle w:val="TCC-Titulo2"/>
       </w:pPr>
-      <w:bookmarkStart w:id="188" w:name="_Toc345247661"/>
-      <w:bookmarkStart w:id="189" w:name="_Toc345247863"/>
-      <w:bookmarkStart w:id="190" w:name="_Toc345621972"/>
-      <w:bookmarkStart w:id="191" w:name="_Toc415082527"/>
+      <w:bookmarkStart w:id="189" w:name="_Toc345247661"/>
+      <w:bookmarkStart w:id="190" w:name="_Toc345247863"/>
+      <w:bookmarkStart w:id="191" w:name="_Toc345621972"/>
+      <w:bookmarkStart w:id="192" w:name="_Toc415082527"/>
       <w:r>
         <w:t>Flowdown de Requisitos do</w:t>
       </w:r>
@@ -32258,31 +32454,44 @@
       <w:r>
         <w:t xml:space="preserve"> Sistemas</w:t>
       </w:r>
-      <w:bookmarkEnd w:id="188"/>
       <w:bookmarkEnd w:id="189"/>
       <w:bookmarkEnd w:id="190"/>
       <w:bookmarkEnd w:id="191"/>
+      <w:bookmarkEnd w:id="192"/>
     </w:p>
     <w:p>
       <w:pPr>
         <w:pStyle w:val="Legenda"/>
       </w:pPr>
-      <w:bookmarkStart w:id="192" w:name="_Toc414656201"/>
+      <w:bookmarkStart w:id="193" w:name="_Toc414656201"/>
       <w:r>
         <w:t xml:space="preserve">Tabela </w:t>
       </w:r>
-      <w:fldSimple w:instr=" SEQ Tabela \* ARABIC ">
-        <w:r>
-          <w:rPr>
-            <w:noProof/>
-          </w:rPr>
-          <w:t>16</w:t>
-        </w:r>
-      </w:fldSimple>
+      <w:r>
+        <w:fldChar w:fldCharType="begin"/>
+      </w:r>
+      <w:r>
+        <w:instrText xml:space="preserve"> SEQ Tabela \* ARABIC </w:instrText>
+      </w:r>
+      <w:r>
+        <w:fldChar w:fldCharType="separate"/>
+      </w:r>
+      <w:r>
+        <w:rPr>
+          <w:noProof/>
+        </w:rPr>
+        <w:t>16</w:t>
+      </w:r>
+      <w:r>
+        <w:rPr>
+          <w:noProof/>
+        </w:rPr>
+        <w:fldChar w:fldCharType="end"/>
+      </w:r>
       <w:r>
         <w:t xml:space="preserve"> – Flowdown de Requisitos dos Sistemas</w:t>
       </w:r>
-      <w:bookmarkEnd w:id="192"/>
+      <w:bookmarkEnd w:id="193"/>
     </w:p>
     <w:tbl>
       <w:tblPr>
@@ -32731,18 +32940,18 @@
       <w:pPr>
         <w:pStyle w:val="TCC-Titulo2"/>
       </w:pPr>
-      <w:bookmarkStart w:id="193" w:name="_Toc345247662"/>
-      <w:bookmarkStart w:id="194" w:name="_Toc345247864"/>
-      <w:bookmarkStart w:id="195" w:name="_Toc345621973"/>
-      <w:bookmarkStart w:id="196" w:name="_Toc415082528"/>
+      <w:bookmarkStart w:id="194" w:name="_Toc345247662"/>
+      <w:bookmarkStart w:id="195" w:name="_Toc345247864"/>
+      <w:bookmarkStart w:id="196" w:name="_Toc345621973"/>
+      <w:bookmarkStart w:id="197" w:name="_Toc415082528"/>
       <w:r>
         <w:lastRenderedPageBreak/>
         <w:t>Definição das Interfaces Externas</w:t>
       </w:r>
-      <w:bookmarkEnd w:id="193"/>
       <w:bookmarkEnd w:id="194"/>
       <w:bookmarkEnd w:id="195"/>
       <w:bookmarkEnd w:id="196"/>
+      <w:bookmarkEnd w:id="197"/>
     </w:p>
     <w:p>
       <w:pPr>
@@ -32762,17 +32971,17 @@
       <w:pPr>
         <w:pStyle w:val="TCC-Titulo2"/>
       </w:pPr>
-      <w:bookmarkStart w:id="197" w:name="_Toc345247663"/>
-      <w:bookmarkStart w:id="198" w:name="_Toc345247865"/>
-      <w:bookmarkStart w:id="199" w:name="_Toc345621974"/>
-      <w:bookmarkStart w:id="200" w:name="_Toc415082529"/>
+      <w:bookmarkStart w:id="198" w:name="_Toc345247663"/>
+      <w:bookmarkStart w:id="199" w:name="_Toc345247865"/>
+      <w:bookmarkStart w:id="200" w:name="_Toc345621974"/>
+      <w:bookmarkStart w:id="201" w:name="_Toc415082529"/>
       <w:r>
         <w:t>Definição das Interfaces Internas</w:t>
       </w:r>
-      <w:bookmarkEnd w:id="197"/>
       <w:bookmarkEnd w:id="198"/>
       <w:bookmarkEnd w:id="199"/>
       <w:bookmarkEnd w:id="200"/>
+      <w:bookmarkEnd w:id="201"/>
     </w:p>
     <w:p>
       <w:pPr>
@@ -32831,10 +33040,10 @@
       <w:pPr>
         <w:pStyle w:val="TCC-Titulo1"/>
       </w:pPr>
-      <w:bookmarkStart w:id="201" w:name="_Toc345247664"/>
-      <w:bookmarkStart w:id="202" w:name="_Toc345247866"/>
-      <w:bookmarkStart w:id="203" w:name="_Toc345621975"/>
-      <w:bookmarkStart w:id="204" w:name="_Toc415082530"/>
+      <w:bookmarkStart w:id="202" w:name="_Toc345247664"/>
+      <w:bookmarkStart w:id="203" w:name="_Toc345247866"/>
+      <w:bookmarkStart w:id="204" w:name="_Toc345621975"/>
+      <w:bookmarkStart w:id="205" w:name="_Toc415082530"/>
       <w:r>
         <w:lastRenderedPageBreak/>
         <w:t>MODELAGEM DE CASOS DE USO DO SUBSISTEMA</w:t>
@@ -32848,10 +33057,10 @@
       <w:r>
         <w:t xml:space="preserve"> &lt;NOME DO SUBSISTEMA&gt;</w:t>
       </w:r>
-      <w:bookmarkEnd w:id="201"/>
       <w:bookmarkEnd w:id="202"/>
       <w:bookmarkEnd w:id="203"/>
       <w:bookmarkEnd w:id="204"/>
+      <w:bookmarkEnd w:id="205"/>
     </w:p>
     <w:p>
       <w:pPr>
@@ -32860,9 +33069,9 @@
           <w:lang w:val="pt-BR"/>
         </w:rPr>
       </w:pPr>
-      <w:bookmarkStart w:id="205" w:name="_Toc345247665"/>
-      <w:bookmarkStart w:id="206" w:name="_Toc345247867"/>
-      <w:bookmarkStart w:id="207" w:name="_Toc345621976"/>
+      <w:bookmarkStart w:id="206" w:name="_Toc345247665"/>
+      <w:bookmarkStart w:id="207" w:name="_Toc345247867"/>
+      <w:bookmarkStart w:id="208" w:name="_Toc345621976"/>
       <w:r>
         <w:rPr>
           <w:lang w:val="pt-BR"/>
@@ -33027,9 +33236,9 @@
       <w:pPr>
         <w:pStyle w:val="TCC-Titulo2"/>
       </w:pPr>
-      <w:bookmarkStart w:id="208" w:name="_Toc364699547"/>
-      <w:bookmarkStart w:id="209" w:name="_Toc415082531"/>
-      <w:bookmarkEnd w:id="208"/>
+      <w:bookmarkStart w:id="209" w:name="_Toc364699547"/>
+      <w:bookmarkStart w:id="210" w:name="_Toc415082531"/>
+      <w:bookmarkEnd w:id="209"/>
       <w:r>
         <w:t xml:space="preserve">Diagrama de Casos de Uso do </w:t>
       </w:r>
@@ -33042,16 +33251,16 @@
       <w:r>
         <w:t xml:space="preserve"> </w:t>
       </w:r>
-      <w:bookmarkEnd w:id="205"/>
       <w:bookmarkEnd w:id="206"/>
       <w:bookmarkEnd w:id="207"/>
+      <w:bookmarkEnd w:id="208"/>
       <w:r>
         <w:rPr>
           <w:lang w:val="pt-BR"/>
         </w:rPr>
         <w:t>Manutenção</w:t>
       </w:r>
-      <w:bookmarkEnd w:id="209"/>
+      <w:bookmarkEnd w:id="210"/>
     </w:p>
     <w:p>
       <w:pPr>
@@ -33076,10 +33285,10 @@
       </w:pPr>
       <w:r>
         <w:object w:dxaOrig="7275" w:dyaOrig="4005" w14:anchorId="3F163BCE">
-          <v:shape id="_x0000_i1057" type="#_x0000_t75" style="width:363.75pt;height:200.25pt" o:ole="">
+          <v:shape id="_x0000_i1056" type="#_x0000_t75" style="width:363.6pt;height:200.4pt" o:ole="">
             <v:imagedata r:id="rId43" o:title=""/>
           </v:shape>
-          <o:OLEObject Type="Embed" ProgID="Visio.Drawing.15" ShapeID="_x0000_i1057" DrawAspect="Content" ObjectID="_1488918664" r:id="rId44"/>
+          <o:OLEObject Type="Embed" ProgID="Visio.Drawing.15" ShapeID="_x0000_i1056" DrawAspect="Content" ObjectID="_1489606558" r:id="rId44"/>
         </w:object>
       </w:r>
     </w:p>
@@ -33087,18 +33296,31 @@
       <w:pPr>
         <w:pStyle w:val="Legenda"/>
       </w:pPr>
-      <w:bookmarkStart w:id="210" w:name="_Toc415175844"/>
+      <w:bookmarkStart w:id="211" w:name="_Toc415175844"/>
       <w:r>
         <w:t xml:space="preserve">Figura </w:t>
       </w:r>
-      <w:fldSimple w:instr=" SEQ Figura \* ARABIC ">
-        <w:r>
-          <w:rPr>
-            <w:noProof/>
-          </w:rPr>
-          <w:t>7</w:t>
-        </w:r>
-      </w:fldSimple>
+      <w:r>
+        <w:fldChar w:fldCharType="begin"/>
+      </w:r>
+      <w:r>
+        <w:instrText xml:space="preserve"> SEQ Figura \* ARABIC </w:instrText>
+      </w:r>
+      <w:r>
+        <w:fldChar w:fldCharType="separate"/>
+      </w:r>
+      <w:r>
+        <w:rPr>
+          <w:noProof/>
+        </w:rPr>
+        <w:t>7</w:t>
+      </w:r>
+      <w:r>
+        <w:rPr>
+          <w:noProof/>
+        </w:rPr>
+        <w:fldChar w:fldCharType="end"/>
+      </w:r>
       <w:r>
         <w:t xml:space="preserve"> </w:t>
       </w:r>
@@ -33120,16 +33342,16 @@
       <w:r>
         <w:t>Manutenção</w:t>
       </w:r>
-      <w:bookmarkEnd w:id="210"/>
+      <w:bookmarkEnd w:id="211"/>
     </w:p>
     <w:p>
       <w:pPr>
         <w:pStyle w:val="TCC-Titulo2"/>
       </w:pPr>
-      <w:bookmarkStart w:id="211" w:name="_Toc345247666"/>
-      <w:bookmarkStart w:id="212" w:name="_Toc345247868"/>
-      <w:bookmarkStart w:id="213" w:name="_Toc345621977"/>
-      <w:bookmarkStart w:id="214" w:name="_Toc415082532"/>
+      <w:bookmarkStart w:id="212" w:name="_Toc345247666"/>
+      <w:bookmarkStart w:id="213" w:name="_Toc345247868"/>
+      <w:bookmarkStart w:id="214" w:name="_Toc345621977"/>
+      <w:bookmarkStart w:id="215" w:name="_Toc415082532"/>
       <w:r>
         <w:t xml:space="preserve">Realização dos casos de uso do </w:t>
       </w:r>
@@ -33139,10 +33361,10 @@
         </w:rPr>
         <w:t>Módulo Manutenção</w:t>
       </w:r>
-      <w:bookmarkEnd w:id="211"/>
       <w:bookmarkEnd w:id="212"/>
       <w:bookmarkEnd w:id="213"/>
       <w:bookmarkEnd w:id="214"/>
+      <w:bookmarkEnd w:id="215"/>
     </w:p>
     <w:p>
       <w:pPr>
@@ -33162,24 +33384,24 @@
       <w:pPr>
         <w:pStyle w:val="TCC-Titulo3"/>
       </w:pPr>
-      <w:bookmarkStart w:id="215" w:name="_Toc342071343"/>
-      <w:bookmarkStart w:id="216" w:name="_Toc345621978"/>
-      <w:bookmarkStart w:id="217" w:name="_Toc415082533"/>
+      <w:bookmarkStart w:id="216" w:name="_Toc342071343"/>
+      <w:bookmarkStart w:id="217" w:name="_Toc345621978"/>
+      <w:bookmarkStart w:id="218" w:name="_Toc415082533"/>
       <w:r>
         <w:t>UC</w:t>
       </w:r>
       <w:r>
         <w:t xml:space="preserve">01: </w:t>
       </w:r>
-      <w:bookmarkEnd w:id="215"/>
       <w:bookmarkEnd w:id="216"/>
+      <w:bookmarkEnd w:id="217"/>
       <w:r>
         <w:rPr>
           <w:lang w:val="pt-BR"/>
         </w:rPr>
         <w:t>Manter Manutenção</w:t>
       </w:r>
-      <w:bookmarkEnd w:id="217"/>
+      <w:bookmarkEnd w:id="218"/>
     </w:p>
     <w:p>
       <w:pPr>
@@ -33214,10 +33436,10 @@
       </w:pPr>
       <w:r>
         <w:object w:dxaOrig="9120" w:dyaOrig="3436" w14:anchorId="1D872579">
-          <v:shape id="_x0000_i1058" type="#_x0000_t75" style="width:453pt;height:171pt" o:ole="">
+          <v:shape id="_x0000_i1057" type="#_x0000_t75" style="width:453pt;height:171pt" o:ole="">
             <v:imagedata r:id="rId45" o:title=""/>
           </v:shape>
-          <o:OLEObject Type="Embed" ProgID="Visio.Drawing.15" ShapeID="_x0000_i1058" DrawAspect="Content" ObjectID="_1488918665" r:id="rId46"/>
+          <o:OLEObject Type="Embed" ProgID="Visio.Drawing.15" ShapeID="_x0000_i1057" DrawAspect="Content" ObjectID="_1489606559" r:id="rId46"/>
         </w:object>
       </w:r>
     </w:p>
@@ -33225,18 +33447,31 @@
       <w:pPr>
         <w:pStyle w:val="Legenda"/>
       </w:pPr>
-      <w:bookmarkStart w:id="218" w:name="_Toc415175845"/>
+      <w:bookmarkStart w:id="219" w:name="_Toc415175845"/>
       <w:r>
         <w:t xml:space="preserve">Figura </w:t>
       </w:r>
-      <w:fldSimple w:instr=" SEQ Figura \* ARABIC ">
-        <w:r>
-          <w:rPr>
-            <w:noProof/>
-          </w:rPr>
-          <w:t>8</w:t>
-        </w:r>
-      </w:fldSimple>
+      <w:r>
+        <w:fldChar w:fldCharType="begin"/>
+      </w:r>
+      <w:r>
+        <w:instrText xml:space="preserve"> SEQ Figura \* ARABIC </w:instrText>
+      </w:r>
+      <w:r>
+        <w:fldChar w:fldCharType="separate"/>
+      </w:r>
+      <w:r>
+        <w:rPr>
+          <w:noProof/>
+        </w:rPr>
+        <w:t>8</w:t>
+      </w:r>
+      <w:r>
+        <w:rPr>
+          <w:noProof/>
+        </w:rPr>
+        <w:fldChar w:fldCharType="end"/>
+      </w:r>
       <w:r>
         <w:t xml:space="preserve"> </w:t>
       </w:r>
@@ -33249,7 +33484,7 @@
       <w:r>
         <w:t>Diagrama de Caso de Uso UC01</w:t>
       </w:r>
-      <w:bookmarkEnd w:id="218"/>
+      <w:bookmarkEnd w:id="219"/>
     </w:p>
     <w:p>
       <w:pPr>
@@ -33308,7 +33543,7 @@
           <w:lang w:val="pt-BR"/>
         </w:rPr>
       </w:pPr>
-      <w:bookmarkStart w:id="219" w:name="_Toc342071346"/>
+      <w:bookmarkStart w:id="220" w:name="_Toc342071346"/>
       <w:r>
         <w:rPr>
           <w:lang w:val="pt-BR"/>
@@ -33357,37 +33592,37 @@
       <w:pPr>
         <w:pStyle w:val="TCC-Titulo4"/>
       </w:pPr>
-      <w:bookmarkStart w:id="220" w:name="_Toc425054506"/>
-      <w:bookmarkStart w:id="221" w:name="_Toc423410240"/>
-      <w:bookmarkStart w:id="222" w:name="_Toc134418662"/>
-      <w:bookmarkStart w:id="223" w:name="_Ref165259563"/>
-      <w:bookmarkStart w:id="224" w:name="_Ref165259569"/>
-      <w:bookmarkStart w:id="225" w:name="_Toc328471462"/>
-      <w:bookmarkStart w:id="226" w:name="_Toc342071347"/>
-      <w:bookmarkEnd w:id="219"/>
+      <w:bookmarkStart w:id="221" w:name="_Toc425054506"/>
+      <w:bookmarkStart w:id="222" w:name="_Toc423410240"/>
+      <w:bookmarkStart w:id="223" w:name="_Toc134418662"/>
+      <w:bookmarkStart w:id="224" w:name="_Ref165259563"/>
+      <w:bookmarkStart w:id="225" w:name="_Ref165259569"/>
+      <w:bookmarkStart w:id="226" w:name="_Toc328471462"/>
+      <w:bookmarkStart w:id="227" w:name="_Toc342071347"/>
+      <w:bookmarkEnd w:id="220"/>
       <w:r>
         <w:t>Fluxo Básico</w:t>
       </w:r>
       <w:r>
         <w:t xml:space="preserve"> </w:t>
       </w:r>
-      <w:bookmarkEnd w:id="220"/>
       <w:bookmarkEnd w:id="221"/>
       <w:bookmarkEnd w:id="222"/>
       <w:bookmarkEnd w:id="223"/>
       <w:bookmarkEnd w:id="224"/>
       <w:bookmarkEnd w:id="225"/>
       <w:bookmarkEnd w:id="226"/>
+      <w:bookmarkEnd w:id="227"/>
     </w:p>
     <w:p>
       <w:pPr>
         <w:pStyle w:val="TCC-FluxoCasosdeUso"/>
       </w:pPr>
-      <w:bookmarkStart w:id="227" w:name="_Ref225571495"/>
-      <w:bookmarkStart w:id="228" w:name="_Ref229912533"/>
-      <w:bookmarkStart w:id="229" w:name="_Ref278966444"/>
-      <w:bookmarkStart w:id="230" w:name="_Ref277775456"/>
-      <w:bookmarkStart w:id="231" w:name="_Ref279577699"/>
+      <w:bookmarkStart w:id="228" w:name="_Ref225571495"/>
+      <w:bookmarkStart w:id="229" w:name="_Ref229912533"/>
+      <w:bookmarkStart w:id="230" w:name="_Ref278966444"/>
+      <w:bookmarkStart w:id="231" w:name="_Ref277775456"/>
+      <w:bookmarkStart w:id="232" w:name="_Ref279577699"/>
       <w:r>
         <w:t>O Gerente de Manutenção consulta o motoboy pelo nome</w:t>
       </w:r>
@@ -33917,11 +34152,11 @@
         <w:t>.</w:t>
       </w:r>
     </w:p>
-    <w:bookmarkEnd w:id="227"/>
     <w:bookmarkEnd w:id="228"/>
     <w:bookmarkEnd w:id="229"/>
     <w:bookmarkEnd w:id="230"/>
     <w:bookmarkEnd w:id="231"/>
+    <w:bookmarkEnd w:id="232"/>
     <w:p>
       <w:pPr>
         <w:pStyle w:val="TCC-Titulo4"/>
@@ -34014,7 +34249,7 @@
           <w:b/>
         </w:rPr>
         <w:pict w14:anchorId="789FB574">
-          <v:shape id="_x0000_i1059" type="#_x0000_t75" style="width:441.75pt;height:351.75pt">
+          <v:shape id="_x0000_i1058" type="#_x0000_t75" style="width:441.6pt;height:351.6pt">
             <v:imagedata r:id="rId47" o:title="UC01"/>
           </v:shape>
         </w:pict>
@@ -34024,18 +34259,31 @@
       <w:pPr>
         <w:pStyle w:val="Legenda"/>
       </w:pPr>
-      <w:bookmarkStart w:id="232" w:name="_Toc415175846"/>
+      <w:bookmarkStart w:id="233" w:name="_Toc415175846"/>
       <w:r>
         <w:t xml:space="preserve">Figura </w:t>
       </w:r>
-      <w:fldSimple w:instr=" SEQ Figura \* ARABIC ">
-        <w:r>
-          <w:rPr>
-            <w:noProof/>
-          </w:rPr>
-          <w:t>9</w:t>
-        </w:r>
-      </w:fldSimple>
+      <w:r>
+        <w:fldChar w:fldCharType="begin"/>
+      </w:r>
+      <w:r>
+        <w:instrText xml:space="preserve"> SEQ Figura \* ARABIC </w:instrText>
+      </w:r>
+      <w:r>
+        <w:fldChar w:fldCharType="separate"/>
+      </w:r>
+      <w:r>
+        <w:rPr>
+          <w:noProof/>
+        </w:rPr>
+        <w:t>9</w:t>
+      </w:r>
+      <w:r>
+        <w:rPr>
+          <w:noProof/>
+        </w:rPr>
+        <w:fldChar w:fldCharType="end"/>
+      </w:r>
       <w:r>
         <w:t xml:space="preserve"> - Tela de </w:t>
       </w:r>
@@ -34054,7 +34302,7 @@
       <w:r>
         <w:t>01. PT001]</w:t>
       </w:r>
-      <w:bookmarkEnd w:id="232"/>
+      <w:bookmarkEnd w:id="233"/>
     </w:p>
     <w:p>
       <w:pPr>
@@ -34063,49 +34311,48 @@
       <w:r>
         <w:t>Descritivo dos Dados</w:t>
       </w:r>
-      <w:bookmarkStart w:id="233" w:name="_Toc282175354"/>
-      <w:bookmarkStart w:id="234" w:name="_Toc282175412"/>
-      <w:bookmarkStart w:id="235" w:name="_Toc282176256"/>
-      <w:bookmarkStart w:id="236" w:name="_Toc282176286"/>
-      <w:bookmarkStart w:id="237" w:name="_Toc282176391"/>
-      <w:bookmarkStart w:id="238" w:name="_Toc282176464"/>
-      <w:bookmarkStart w:id="239" w:name="_Toc282176612"/>
-      <w:bookmarkStart w:id="240" w:name="_Toc282176704"/>
-      <w:bookmarkStart w:id="241" w:name="_Toc282176788"/>
-      <w:bookmarkStart w:id="242" w:name="_Toc282176936"/>
-      <w:bookmarkStart w:id="243" w:name="_Toc282177199"/>
-      <w:bookmarkStart w:id="244" w:name="_Toc282177248"/>
-      <w:bookmarkStart w:id="245" w:name="_Toc282177358"/>
-      <w:bookmarkStart w:id="246" w:name="_Toc282177654"/>
-      <w:bookmarkStart w:id="247" w:name="_Toc282175356"/>
-      <w:bookmarkStart w:id="248" w:name="_Toc282175414"/>
-      <w:bookmarkStart w:id="249" w:name="_Toc282176258"/>
-      <w:bookmarkStart w:id="250" w:name="_Toc282176288"/>
-      <w:bookmarkStart w:id="251" w:name="_Toc282176393"/>
-      <w:bookmarkStart w:id="252" w:name="_Toc282176466"/>
-      <w:bookmarkStart w:id="253" w:name="_Toc282176614"/>
-      <w:bookmarkStart w:id="254" w:name="_Toc282176706"/>
-      <w:bookmarkStart w:id="255" w:name="_Toc282176790"/>
-      <w:bookmarkStart w:id="256" w:name="_Toc282176938"/>
-      <w:bookmarkStart w:id="257" w:name="_Toc282177201"/>
-      <w:bookmarkStart w:id="258" w:name="_Toc282177250"/>
-      <w:bookmarkStart w:id="259" w:name="_Toc282177360"/>
-      <w:bookmarkStart w:id="260" w:name="_Toc282177656"/>
-      <w:bookmarkStart w:id="261" w:name="_Toc282175358"/>
-      <w:bookmarkStart w:id="262" w:name="_Toc282175416"/>
-      <w:bookmarkStart w:id="263" w:name="_Toc282176260"/>
-      <w:bookmarkStart w:id="264" w:name="_Toc282176290"/>
-      <w:bookmarkStart w:id="265" w:name="_Toc282176395"/>
-      <w:bookmarkStart w:id="266" w:name="_Toc282176468"/>
-      <w:bookmarkStart w:id="267" w:name="_Toc282176616"/>
-      <w:bookmarkStart w:id="268" w:name="_Toc282176708"/>
-      <w:bookmarkStart w:id="269" w:name="_Toc282176792"/>
-      <w:bookmarkStart w:id="270" w:name="_Toc282176940"/>
-      <w:bookmarkStart w:id="271" w:name="_Toc282177203"/>
-      <w:bookmarkStart w:id="272" w:name="_Toc282177252"/>
-      <w:bookmarkStart w:id="273" w:name="_Toc282177362"/>
-      <w:bookmarkStart w:id="274" w:name="_Toc282177658"/>
-      <w:bookmarkEnd w:id="233"/>
+      <w:bookmarkStart w:id="234" w:name="_Toc282175354"/>
+      <w:bookmarkStart w:id="235" w:name="_Toc282175412"/>
+      <w:bookmarkStart w:id="236" w:name="_Toc282176256"/>
+      <w:bookmarkStart w:id="237" w:name="_Toc282176286"/>
+      <w:bookmarkStart w:id="238" w:name="_Toc282176391"/>
+      <w:bookmarkStart w:id="239" w:name="_Toc282176464"/>
+      <w:bookmarkStart w:id="240" w:name="_Toc282176612"/>
+      <w:bookmarkStart w:id="241" w:name="_Toc282176704"/>
+      <w:bookmarkStart w:id="242" w:name="_Toc282176788"/>
+      <w:bookmarkStart w:id="243" w:name="_Toc282176936"/>
+      <w:bookmarkStart w:id="244" w:name="_Toc282177199"/>
+      <w:bookmarkStart w:id="245" w:name="_Toc282177248"/>
+      <w:bookmarkStart w:id="246" w:name="_Toc282177358"/>
+      <w:bookmarkStart w:id="247" w:name="_Toc282177654"/>
+      <w:bookmarkStart w:id="248" w:name="_Toc282175356"/>
+      <w:bookmarkStart w:id="249" w:name="_Toc282175414"/>
+      <w:bookmarkStart w:id="250" w:name="_Toc282176258"/>
+      <w:bookmarkStart w:id="251" w:name="_Toc282176288"/>
+      <w:bookmarkStart w:id="252" w:name="_Toc282176393"/>
+      <w:bookmarkStart w:id="253" w:name="_Toc282176466"/>
+      <w:bookmarkStart w:id="254" w:name="_Toc282176614"/>
+      <w:bookmarkStart w:id="255" w:name="_Toc282176706"/>
+      <w:bookmarkStart w:id="256" w:name="_Toc282176790"/>
+      <w:bookmarkStart w:id="257" w:name="_Toc282176938"/>
+      <w:bookmarkStart w:id="258" w:name="_Toc282177201"/>
+      <w:bookmarkStart w:id="259" w:name="_Toc282177250"/>
+      <w:bookmarkStart w:id="260" w:name="_Toc282177360"/>
+      <w:bookmarkStart w:id="261" w:name="_Toc282177656"/>
+      <w:bookmarkStart w:id="262" w:name="_Toc282175358"/>
+      <w:bookmarkStart w:id="263" w:name="_Toc282175416"/>
+      <w:bookmarkStart w:id="264" w:name="_Toc282176260"/>
+      <w:bookmarkStart w:id="265" w:name="_Toc282176290"/>
+      <w:bookmarkStart w:id="266" w:name="_Toc282176395"/>
+      <w:bookmarkStart w:id="267" w:name="_Toc282176468"/>
+      <w:bookmarkStart w:id="268" w:name="_Toc282176616"/>
+      <w:bookmarkStart w:id="269" w:name="_Toc282176708"/>
+      <w:bookmarkStart w:id="270" w:name="_Toc282176792"/>
+      <w:bookmarkStart w:id="271" w:name="_Toc282176940"/>
+      <w:bookmarkStart w:id="272" w:name="_Toc282177203"/>
+      <w:bookmarkStart w:id="273" w:name="_Toc282177252"/>
+      <w:bookmarkStart w:id="274" w:name="_Toc282177362"/>
+      <w:bookmarkStart w:id="275" w:name="_Toc282177658"/>
       <w:bookmarkEnd w:id="234"/>
       <w:bookmarkEnd w:id="235"/>
       <w:bookmarkEnd w:id="236"/>
@@ -34147,6 +34394,7 @@
       <w:bookmarkEnd w:id="272"/>
       <w:bookmarkEnd w:id="273"/>
       <w:bookmarkEnd w:id="274"/>
+      <w:bookmarkEnd w:id="275"/>
     </w:p>
     <w:p>
       <w:pPr>
@@ -34163,18 +34411,31 @@
       <w:pPr>
         <w:pStyle w:val="Legenda"/>
       </w:pPr>
-      <w:bookmarkStart w:id="275" w:name="_Toc414656202"/>
+      <w:bookmarkStart w:id="276" w:name="_Toc414656202"/>
       <w:r>
         <w:t xml:space="preserve">Tabela </w:t>
       </w:r>
-      <w:fldSimple w:instr=" SEQ Tabela \* ARABIC ">
-        <w:r>
-          <w:rPr>
-            <w:noProof/>
-          </w:rPr>
-          <w:t>19</w:t>
-        </w:r>
-      </w:fldSimple>
+      <w:r>
+        <w:fldChar w:fldCharType="begin"/>
+      </w:r>
+      <w:r>
+        <w:instrText xml:space="preserve"> SEQ Tabela \* ARABIC </w:instrText>
+      </w:r>
+      <w:r>
+        <w:fldChar w:fldCharType="separate"/>
+      </w:r>
+      <w:r>
+        <w:rPr>
+          <w:noProof/>
+        </w:rPr>
+        <w:t>19</w:t>
+      </w:r>
+      <w:r>
+        <w:rPr>
+          <w:noProof/>
+        </w:rPr>
+        <w:fldChar w:fldCharType="end"/>
+      </w:r>
       <w:r>
         <w:t xml:space="preserve"> – Descritivo dos Dados do Formulário </w:t>
       </w:r>
@@ -34187,7 +34448,7 @@
       <w:r>
         <w:t>CDU01.DD01]</w:t>
       </w:r>
-      <w:bookmarkEnd w:id="275"/>
+      <w:bookmarkEnd w:id="276"/>
     </w:p>
     <w:tbl>
       <w:tblPr>
@@ -35209,7 +35470,7 @@
       <w:pPr>
         <w:pStyle w:val="TCC-Titulo3"/>
       </w:pPr>
-      <w:bookmarkStart w:id="276" w:name="_Toc415082534"/>
+      <w:bookmarkStart w:id="277" w:name="_Toc415082534"/>
       <w:r>
         <w:t>UC0</w:t>
       </w:r>
@@ -35228,15 +35489,15 @@
         </w:rPr>
         <w:t>Liberar Manutenção para Pagamento</w:t>
       </w:r>
-      <w:bookmarkEnd w:id="276"/>
+      <w:bookmarkEnd w:id="277"/>
     </w:p>
     <w:p>
       <w:r>
         <w:object w:dxaOrig="8176" w:dyaOrig="3571" w14:anchorId="12B64102">
-          <v:shape id="_x0000_i1060" type="#_x0000_t75" style="width:408.75pt;height:178.5pt" o:ole="">
+          <v:shape id="_x0000_i1059" type="#_x0000_t75" style="width:408.6pt;height:178.8pt" o:ole="">
             <v:imagedata r:id="rId48" o:title=""/>
           </v:shape>
-          <o:OLEObject Type="Embed" ProgID="Visio.Drawing.15" ShapeID="_x0000_i1060" DrawAspect="Content" ObjectID="_1488918666" r:id="rId49"/>
+          <o:OLEObject Type="Embed" ProgID="Visio.Drawing.15" ShapeID="_x0000_i1059" DrawAspect="Content" ObjectID="_1489606560" r:id="rId49"/>
         </w:object>
       </w:r>
     </w:p>
@@ -35244,9 +35505,9 @@
       <w:pPr>
         <w:pStyle w:val="TCC-Titulo4"/>
       </w:pPr>
-      <w:bookmarkStart w:id="277" w:name="_Toc345247667"/>
-      <w:bookmarkStart w:id="278" w:name="_Toc345247869"/>
-      <w:bookmarkStart w:id="279" w:name="_Toc345621979"/>
+      <w:bookmarkStart w:id="278" w:name="_Toc345247667"/>
+      <w:bookmarkStart w:id="279" w:name="_Toc345247869"/>
+      <w:bookmarkStart w:id="280" w:name="_Toc345621979"/>
       <w:r>
         <w:t>Pré-Condições</w:t>
       </w:r>
@@ -35930,8 +36191,6 @@
       <w:r>
         <w:t>As figuras abaixo representam os protótipos de telas utilizadas neste caso de uso.</w:t>
       </w:r>
-      <w:bookmarkStart w:id="280" w:name="_GoBack"/>
-      <w:bookmarkEnd w:id="280"/>
     </w:p>
     <w:p>
       <w:pPr>
@@ -35945,7 +36204,7 @@
           <w:lang w:val="pt-BR"/>
         </w:rPr>
         <w:pict w14:anchorId="3F25346E">
-          <v:shape id="_x0000_i1061" type="#_x0000_t75" style="width:441.75pt;height:351.75pt">
+          <v:shape id="_x0000_i1060" type="#_x0000_t75" style="width:441.6pt;height:351.6pt">
             <v:imagedata r:id="rId50" o:title=""/>
           </v:shape>
         </w:pict>
@@ -35959,38 +36218,16 @@
       <w:r>
         <w:t xml:space="preserve">Figura </w:t>
       </w:r>
-      <w:r>
-        <w:fldChar w:fldCharType="begin"/>
-      </w:r>
-      <w:r>
-        <w:instrText xml:space="preserve"> SEQ Figura \* ARABIC </w:instrText>
-      </w:r>
-      <w:r>
-        <w:fldChar w:fldCharType="separate"/>
-      </w:r>
-      <w:r>
-        <w:rPr>
-          <w:noProof/>
-        </w:rPr>
-        <w:t>9</w:t>
-      </w:r>
-      <w:r>
-        <w:fldChar w:fldCharType="end"/>
-      </w:r>
-      <w:r>
-        <w:t xml:space="preserve"> - Tela de </w:t>
-      </w:r>
-      <w:r>
-        <w:t xml:space="preserve">Liberar </w:t>
-      </w:r>
-      <w:r>
-        <w:t>Manutenção</w:t>
-      </w:r>
-      <w:r>
-        <w:t xml:space="preserve"> para Pagamento</w:t>
-      </w:r>
-      <w:r>
-        <w:t xml:space="preserve"> [</w:t>
+      <w:fldSimple w:instr=" SEQ Figura \* ARABIC ">
+        <w:r>
+          <w:rPr>
+            <w:noProof/>
+          </w:rPr>
+          <w:t>9</w:t>
+        </w:r>
+      </w:fldSimple>
+      <w:r>
+        <w:t xml:space="preserve"> - Tela de Liberar Manutenção para Pagamento [</w:t>
       </w:r>
       <w:r>
         <w:t>U</w:t>
@@ -36044,32 +36281,16 @@
         <w:lastRenderedPageBreak/>
         <w:t xml:space="preserve">Tabela </w:t>
       </w:r>
-      <w:r>
-        <w:fldChar w:fldCharType="begin"/>
-      </w:r>
-      <w:r>
-        <w:instrText xml:space="preserve"> SEQ Tabela \* ARABIC </w:instrText>
-      </w:r>
-      <w:r>
-        <w:fldChar w:fldCharType="separate"/>
-      </w:r>
-      <w:r>
-        <w:rPr>
-          <w:noProof/>
-        </w:rPr>
-        <w:t>19</w:t>
-      </w:r>
-      <w:r>
-        <w:rPr>
-          <w:noProof/>
-        </w:rPr>
-        <w:fldChar w:fldCharType="end"/>
-      </w:r>
-      <w:r>
-        <w:t xml:space="preserve"> – Descritivo dos Dados do Formulário Manter Manutenção [</w:t>
-      </w:r>
-      <w:r>
-        <w:t>CDU02</w:t>
+      <w:fldSimple w:instr=" SEQ Tabela \* ARABIC ">
+        <w:r>
+          <w:rPr>
+            <w:noProof/>
+          </w:rPr>
+          <w:t>19</w:t>
+        </w:r>
+      </w:fldSimple>
+      <w:r>
+        <w:t xml:space="preserve"> – Descritivo dos Dados do Formulário Manter Manutenção [CDU02</w:t>
       </w:r>
       <w:r>
         <w:t>.DD01]</w:t>
@@ -36395,9 +36616,9 @@
       <w:bookmarkStart w:id="283" w:name="_Toc354079011"/>
       <w:bookmarkStart w:id="284" w:name="_Toc354079101"/>
       <w:bookmarkStart w:id="285" w:name="_Toc354079533"/>
-      <w:bookmarkEnd w:id="277"/>
       <w:bookmarkEnd w:id="278"/>
       <w:bookmarkEnd w:id="279"/>
+      <w:bookmarkEnd w:id="280"/>
       <w:bookmarkEnd w:id="282"/>
       <w:bookmarkEnd w:id="283"/>
       <w:bookmarkEnd w:id="284"/>
@@ -36425,14 +36646,27 @@
       <w:r>
         <w:t xml:space="preserve">Tabela </w:t>
       </w:r>
-      <w:fldSimple w:instr=" SEQ Tabela \* ARABIC ">
-        <w:r>
-          <w:rPr>
-            <w:noProof/>
-          </w:rPr>
-          <w:t>20</w:t>
-        </w:r>
-      </w:fldSimple>
+      <w:r>
+        <w:fldChar w:fldCharType="begin"/>
+      </w:r>
+      <w:r>
+        <w:instrText xml:space="preserve"> SEQ Tabela \* ARABIC </w:instrText>
+      </w:r>
+      <w:r>
+        <w:fldChar w:fldCharType="separate"/>
+      </w:r>
+      <w:r>
+        <w:rPr>
+          <w:noProof/>
+        </w:rPr>
+        <w:t>20</w:t>
+      </w:r>
+      <w:r>
+        <w:rPr>
+          <w:noProof/>
+        </w:rPr>
+        <w:fldChar w:fldCharType="end"/>
+      </w:r>
       <w:r>
         <w:t xml:space="preserve"> – Requisitos de Software x Requisitos de Sistema</w:t>
       </w:r>
@@ -36953,14 +37187,27 @@
       <w:r>
         <w:t xml:space="preserve">Tabela </w:t>
       </w:r>
-      <w:fldSimple w:instr=" SEQ Tabela \* ARABIC ">
-        <w:r>
-          <w:rPr>
-            <w:noProof/>
-          </w:rPr>
-          <w:t>21</w:t>
-        </w:r>
-      </w:fldSimple>
+      <w:r>
+        <w:fldChar w:fldCharType="begin"/>
+      </w:r>
+      <w:r>
+        <w:instrText xml:space="preserve"> SEQ Tabela \* ARABIC </w:instrText>
+      </w:r>
+      <w:r>
+        <w:fldChar w:fldCharType="separate"/>
+      </w:r>
+      <w:r>
+        <w:rPr>
+          <w:noProof/>
+        </w:rPr>
+        <w:t>21</w:t>
+      </w:r>
+      <w:r>
+        <w:rPr>
+          <w:noProof/>
+        </w:rPr>
+        <w:fldChar w:fldCharType="end"/>
+      </w:r>
       <w:r>
         <w:t xml:space="preserve"> – Frameworks e Tecnologias utilizadas no Sistema &lt;X&gt;</w:t>
       </w:r>
@@ -37381,14 +37628,27 @@
       <w:r>
         <w:t xml:space="preserve">Figura </w:t>
       </w:r>
-      <w:fldSimple w:instr=" SEQ Figura \* ARABIC ">
-        <w:r>
-          <w:rPr>
-            <w:noProof/>
-          </w:rPr>
-          <w:t>10</w:t>
-        </w:r>
-      </w:fldSimple>
+      <w:r>
+        <w:fldChar w:fldCharType="begin"/>
+      </w:r>
+      <w:r>
+        <w:instrText xml:space="preserve"> SEQ Figura \* ARABIC </w:instrText>
+      </w:r>
+      <w:r>
+        <w:fldChar w:fldCharType="separate"/>
+      </w:r>
+      <w:r>
+        <w:rPr>
+          <w:noProof/>
+        </w:rPr>
+        <w:t>10</w:t>
+      </w:r>
+      <w:r>
+        <w:rPr>
+          <w:noProof/>
+        </w:rPr>
+        <w:fldChar w:fldCharType="end"/>
+      </w:r>
       <w:r>
         <w:t xml:space="preserve"> – Diagrama de Sequencia do Sistema &lt;X&gt;</w:t>
       </w:r>
@@ -37468,14 +37728,27 @@
       <w:r>
         <w:t xml:space="preserve">Figura </w:t>
       </w:r>
-      <w:fldSimple w:instr=" SEQ Figura \* ARABIC ">
-        <w:r>
-          <w:rPr>
-            <w:noProof/>
-          </w:rPr>
-          <w:t>11</w:t>
-        </w:r>
-      </w:fldSimple>
+      <w:r>
+        <w:fldChar w:fldCharType="begin"/>
+      </w:r>
+      <w:r>
+        <w:instrText xml:space="preserve"> SEQ Figura \* ARABIC </w:instrText>
+      </w:r>
+      <w:r>
+        <w:fldChar w:fldCharType="separate"/>
+      </w:r>
+      <w:r>
+        <w:rPr>
+          <w:noProof/>
+        </w:rPr>
+        <w:t>11</w:t>
+      </w:r>
+      <w:r>
+        <w:rPr>
+          <w:noProof/>
+        </w:rPr>
+        <w:fldChar w:fldCharType="end"/>
+      </w:r>
       <w:r>
         <w:t xml:space="preserve"> – Diagrama de Sequencia </w:t>
       </w:r>
@@ -37606,14 +37879,27 @@
       <w:r>
         <w:t xml:space="preserve">Figura </w:t>
       </w:r>
-      <w:fldSimple w:instr=" SEQ Figura \* ARABIC ">
-        <w:r>
-          <w:rPr>
-            <w:noProof/>
-          </w:rPr>
-          <w:t>12</w:t>
-        </w:r>
-      </w:fldSimple>
+      <w:r>
+        <w:fldChar w:fldCharType="begin"/>
+      </w:r>
+      <w:r>
+        <w:instrText xml:space="preserve"> SEQ Figura \* ARABIC </w:instrText>
+      </w:r>
+      <w:r>
+        <w:fldChar w:fldCharType="separate"/>
+      </w:r>
+      <w:r>
+        <w:rPr>
+          <w:noProof/>
+        </w:rPr>
+        <w:t>12</w:t>
+      </w:r>
+      <w:r>
+        <w:rPr>
+          <w:noProof/>
+        </w:rPr>
+        <w:fldChar w:fldCharType="end"/>
+      </w:r>
       <w:r>
         <w:t xml:space="preserve"> </w:t>
       </w:r>
@@ -37696,14 +37982,27 @@
       <w:r>
         <w:t xml:space="preserve">Figura </w:t>
       </w:r>
-      <w:fldSimple w:instr=" SEQ Figura \* ARABIC ">
-        <w:r>
-          <w:rPr>
-            <w:noProof/>
-          </w:rPr>
-          <w:t>13</w:t>
-        </w:r>
-      </w:fldSimple>
+      <w:r>
+        <w:fldChar w:fldCharType="begin"/>
+      </w:r>
+      <w:r>
+        <w:instrText xml:space="preserve"> SEQ Figura \* ARABIC </w:instrText>
+      </w:r>
+      <w:r>
+        <w:fldChar w:fldCharType="separate"/>
+      </w:r>
+      <w:r>
+        <w:rPr>
+          <w:noProof/>
+        </w:rPr>
+        <w:t>13</w:t>
+      </w:r>
+      <w:r>
+        <w:rPr>
+          <w:noProof/>
+        </w:rPr>
+        <w:fldChar w:fldCharType="end"/>
+      </w:r>
       <w:r>
         <w:t xml:space="preserve"> </w:t>
       </w:r>
@@ -38244,14 +38543,27 @@
       <w:r>
         <w:t xml:space="preserve">Tabela </w:t>
       </w:r>
-      <w:fldSimple w:instr=" SEQ Tabela \* ARABIC ">
-        <w:r>
-          <w:rPr>
-            <w:noProof/>
-          </w:rPr>
-          <w:t>22</w:t>
-        </w:r>
-      </w:fldSimple>
+      <w:r>
+        <w:fldChar w:fldCharType="begin"/>
+      </w:r>
+      <w:r>
+        <w:instrText xml:space="preserve"> SEQ Tabela \* ARABIC </w:instrText>
+      </w:r>
+      <w:r>
+        <w:fldChar w:fldCharType="separate"/>
+      </w:r>
+      <w:r>
+        <w:rPr>
+          <w:noProof/>
+        </w:rPr>
+        <w:t>22</w:t>
+      </w:r>
+      <w:r>
+        <w:rPr>
+          <w:noProof/>
+        </w:rPr>
+        <w:fldChar w:fldCharType="end"/>
+      </w:r>
       <w:r>
         <w:t xml:space="preserve"> – Glossário de Termos</w:t>
       </w:r>
@@ -38719,14 +39031,27 @@
       <w:r>
         <w:t xml:space="preserve">Tabela </w:t>
       </w:r>
-      <w:fldSimple w:instr=" SEQ Tabela \* ARABIC ">
-        <w:r>
-          <w:rPr>
-            <w:noProof/>
-          </w:rPr>
-          <w:t>23</w:t>
-        </w:r>
-      </w:fldSimple>
+      <w:r>
+        <w:fldChar w:fldCharType="begin"/>
+      </w:r>
+      <w:r>
+        <w:instrText xml:space="preserve"> SEQ Tabela \* ARABIC </w:instrText>
+      </w:r>
+      <w:r>
+        <w:fldChar w:fldCharType="separate"/>
+      </w:r>
+      <w:r>
+        <w:rPr>
+          <w:noProof/>
+        </w:rPr>
+        <w:t>23</w:t>
+      </w:r>
+      <w:r>
+        <w:rPr>
+          <w:noProof/>
+        </w:rPr>
+        <w:fldChar w:fldCharType="end"/>
+      </w:r>
       <w:r>
         <w:t xml:space="preserve"> – Descrição do Teste Funcional</w:t>
       </w:r>
@@ -39095,14 +39420,27 @@
       <w:r>
         <w:t xml:space="preserve">Tabela </w:t>
       </w:r>
-      <w:fldSimple w:instr=" SEQ Tabela \* ARABIC ">
-        <w:r>
-          <w:rPr>
-            <w:noProof/>
-          </w:rPr>
-          <w:t>24</w:t>
-        </w:r>
-      </w:fldSimple>
+      <w:r>
+        <w:fldChar w:fldCharType="begin"/>
+      </w:r>
+      <w:r>
+        <w:instrText xml:space="preserve"> SEQ Tabela \* ARABIC </w:instrText>
+      </w:r>
+      <w:r>
+        <w:fldChar w:fldCharType="separate"/>
+      </w:r>
+      <w:r>
+        <w:rPr>
+          <w:noProof/>
+        </w:rPr>
+        <w:t>24</w:t>
+      </w:r>
+      <w:r>
+        <w:rPr>
+          <w:noProof/>
+        </w:rPr>
+        <w:fldChar w:fldCharType="end"/>
+      </w:r>
       <w:r>
         <w:t xml:space="preserve"> – Descrição do Teste Não Funcional</w:t>
       </w:r>
@@ -39474,14 +39812,27 @@
         <w:lastRenderedPageBreak/>
         <w:t xml:space="preserve">Tabela </w:t>
       </w:r>
-      <w:fldSimple w:instr=" SEQ Tabela \* ARABIC ">
-        <w:r>
-          <w:rPr>
-            <w:noProof/>
-          </w:rPr>
-          <w:t>25</w:t>
-        </w:r>
-      </w:fldSimple>
+      <w:r>
+        <w:fldChar w:fldCharType="begin"/>
+      </w:r>
+      <w:r>
+        <w:instrText xml:space="preserve"> SEQ Tabela \* ARABIC </w:instrText>
+      </w:r>
+      <w:r>
+        <w:fldChar w:fldCharType="separate"/>
+      </w:r>
+      <w:r>
+        <w:rPr>
+          <w:noProof/>
+        </w:rPr>
+        <w:t>25</w:t>
+      </w:r>
+      <w:r>
+        <w:rPr>
+          <w:noProof/>
+        </w:rPr>
+        <w:fldChar w:fldCharType="end"/>
+      </w:r>
       <w:r>
         <w:t xml:space="preserve"> – </w:t>
       </w:r>
@@ -40185,14 +40536,27 @@
       <w:r>
         <w:t xml:space="preserve">Tabela </w:t>
       </w:r>
-      <w:fldSimple w:instr=" SEQ Tabela \* ARABIC ">
-        <w:r>
-          <w:rPr>
-            <w:noProof/>
-          </w:rPr>
-          <w:t>26</w:t>
-        </w:r>
-      </w:fldSimple>
+      <w:r>
+        <w:fldChar w:fldCharType="begin"/>
+      </w:r>
+      <w:r>
+        <w:instrText xml:space="preserve"> SEQ Tabela \* ARABIC </w:instrText>
+      </w:r>
+      <w:r>
+        <w:fldChar w:fldCharType="separate"/>
+      </w:r>
+      <w:r>
+        <w:rPr>
+          <w:noProof/>
+        </w:rPr>
+        <w:t>26</w:t>
+      </w:r>
+      <w:r>
+        <w:rPr>
+          <w:noProof/>
+        </w:rPr>
+        <w:fldChar w:fldCharType="end"/>
+      </w:r>
       <w:r>
         <w:t xml:space="preserve"> – Programação dos Testes</w:t>
       </w:r>
@@ -40721,14 +41085,27 @@
       <w:r>
         <w:t xml:space="preserve">Tabela </w:t>
       </w:r>
-      <w:fldSimple w:instr=" SEQ Tabela \* ARABIC ">
-        <w:r>
-          <w:rPr>
-            <w:noProof/>
-          </w:rPr>
-          <w:t>27</w:t>
-        </w:r>
-      </w:fldSimple>
+      <w:r>
+        <w:fldChar w:fldCharType="begin"/>
+      </w:r>
+      <w:r>
+        <w:instrText xml:space="preserve"> SEQ Tabela \* ARABIC </w:instrText>
+      </w:r>
+      <w:r>
+        <w:fldChar w:fldCharType="separate"/>
+      </w:r>
+      <w:r>
+        <w:rPr>
+          <w:noProof/>
+        </w:rPr>
+        <w:t>27</w:t>
+      </w:r>
+      <w:r>
+        <w:rPr>
+          <w:noProof/>
+        </w:rPr>
+        <w:fldChar w:fldCharType="end"/>
+      </w:r>
       <w:r>
         <w:t xml:space="preserve"> – Abordagem dos Testes</w:t>
       </w:r>
@@ -40996,14 +41373,27 @@
       <w:r>
         <w:t xml:space="preserve">Tabela </w:t>
       </w:r>
-      <w:fldSimple w:instr=" SEQ Tabela \* ARABIC ">
-        <w:r>
-          <w:rPr>
-            <w:noProof/>
-          </w:rPr>
-          <w:t>28</w:t>
-        </w:r>
-      </w:fldSimple>
+      <w:r>
+        <w:fldChar w:fldCharType="begin"/>
+      </w:r>
+      <w:r>
+        <w:instrText xml:space="preserve"> SEQ Tabela \* ARABIC </w:instrText>
+      </w:r>
+      <w:r>
+        <w:fldChar w:fldCharType="separate"/>
+      </w:r>
+      <w:r>
+        <w:rPr>
+          <w:noProof/>
+        </w:rPr>
+        <w:t>28</w:t>
+      </w:r>
+      <w:r>
+        <w:rPr>
+          <w:noProof/>
+        </w:rPr>
+        <w:fldChar w:fldCharType="end"/>
+      </w:r>
       <w:r>
         <w:t xml:space="preserve"> – Abordagem dos Testes</w:t>
       </w:r>
@@ -42038,7 +42428,7 @@
       </w:pPr>
       <w:r>
         <w:pict w14:anchorId="09BD5AD1">
-          <v:shape id="_x0000_i1026" type="#_x0000_t75" style="width:473.25pt;height:342.75pt">
+          <v:shape id="_x0000_i1061" type="#_x0000_t75" style="width:472.8pt;height:342.6pt">
             <v:imagedata r:id="rId53" o:title="EAP ABrasilExpress EA(image)"/>
           </v:shape>
         </w:pict>
@@ -42052,14 +42442,27 @@
       <w:r>
         <w:t xml:space="preserve">Figura </w:t>
       </w:r>
-      <w:fldSimple w:instr=" SEQ Figura \* ARABIC ">
-        <w:r>
-          <w:rPr>
-            <w:noProof/>
-          </w:rPr>
-          <w:t>14</w:t>
-        </w:r>
-      </w:fldSimple>
+      <w:r>
+        <w:fldChar w:fldCharType="begin"/>
+      </w:r>
+      <w:r>
+        <w:instrText xml:space="preserve"> SEQ Figura \* ARABIC </w:instrText>
+      </w:r>
+      <w:r>
+        <w:fldChar w:fldCharType="separate"/>
+      </w:r>
+      <w:r>
+        <w:rPr>
+          <w:noProof/>
+        </w:rPr>
+        <w:t>14</w:t>
+      </w:r>
+      <w:r>
+        <w:rPr>
+          <w:noProof/>
+        </w:rPr>
+        <w:fldChar w:fldCharType="end"/>
+      </w:r>
       <w:r>
         <w:t xml:space="preserve"> </w:t>
       </w:r>
@@ -42092,7 +42495,7 @@
         </w:rPr>
       </w:pPr>
       <w:bookmarkStart w:id="540" w:name="_Toc415082567"/>
-      <w:bookmarkEnd w:id="14"/>
+      <w:bookmarkEnd w:id="15"/>
       <w:r>
         <w:rPr>
           <w:lang w:val="pt-BR"/>
@@ -42124,14 +42527,27 @@
       <w:r>
         <w:t xml:space="preserve">Tabela </w:t>
       </w:r>
-      <w:fldSimple w:instr=" SEQ Tabela \* ARABIC ">
-        <w:r>
-          <w:rPr>
-            <w:noProof/>
-          </w:rPr>
-          <w:t>29</w:t>
-        </w:r>
-      </w:fldSimple>
+      <w:r>
+        <w:fldChar w:fldCharType="begin"/>
+      </w:r>
+      <w:r>
+        <w:instrText xml:space="preserve"> SEQ Tabela \* ARABIC </w:instrText>
+      </w:r>
+      <w:r>
+        <w:fldChar w:fldCharType="separate"/>
+      </w:r>
+      <w:r>
+        <w:rPr>
+          <w:noProof/>
+        </w:rPr>
+        <w:t>29</w:t>
+      </w:r>
+      <w:r>
+        <w:rPr>
+          <w:noProof/>
+        </w:rPr>
+        <w:fldChar w:fldCharType="end"/>
+      </w:r>
       <w:r>
         <w:t xml:space="preserve"> – Cronograma de Trabalho</w:t>
       </w:r>
@@ -42878,7 +43294,7 @@
 </file>
 
 <file path=word/comments.xml><?xml version="1.0" encoding="utf-8"?>
-<w:comments xmlns:wpc="http://schemas.microsoft.com/office/word/2010/wordprocessingCanvas" xmlns:mc="http://schemas.openxmlformats.org/markup-compatibility/2006" xmlns:o="urn:schemas-microsoft-com:office:office" xmlns:r="http://schemas.openxmlformats.org/officeDocument/2006/relationships" xmlns:m="http://schemas.openxmlformats.org/officeDocument/2006/math" xmlns:v="urn:schemas-microsoft-com:vml" xmlns:wp14="http://schemas.microsoft.com/office/word/2010/wordprocessingDrawing" xmlns:wp="http://schemas.openxmlformats.org/drawingml/2006/wordprocessingDrawing" xmlns:w10="urn:schemas-microsoft-com:office:word" xmlns:w="http://schemas.openxmlformats.org/wordprocessingml/2006/main" xmlns:w14="http://schemas.microsoft.com/office/word/2010/wordml" xmlns:w15="http://schemas.microsoft.com/office/word/2012/wordml" xmlns:wpg="http://schemas.microsoft.com/office/word/2010/wordprocessingGroup" xmlns:wpi="http://schemas.microsoft.com/office/word/2010/wordprocessingInk" xmlns:wne="http://schemas.microsoft.com/office/word/2006/wordml" xmlns:wps="http://schemas.microsoft.com/office/word/2010/wordprocessingShape" mc:Ignorable="w14 w15 wp14">
+<w:comments xmlns:wpc="http://schemas.microsoft.com/office/word/2010/wordprocessingCanvas" xmlns:mc="http://schemas.openxmlformats.org/markup-compatibility/2006" xmlns:o="urn:schemas-microsoft-com:office:office" xmlns:r="http://schemas.openxmlformats.org/officeDocument/2006/relationships" xmlns:m="http://schemas.openxmlformats.org/officeDocument/2006/math" xmlns:v="urn:schemas-microsoft-com:vml" xmlns:wp14="http://schemas.microsoft.com/office/word/2010/wordprocessingDrawing" xmlns:wp="http://schemas.openxmlformats.org/drawingml/2006/wordprocessingDrawing" xmlns:w10="urn:schemas-microsoft-com:office:word" xmlns:w="http://schemas.openxmlformats.org/wordprocessingml/2006/main" xmlns:w14="http://schemas.microsoft.com/office/word/2010/wordml" xmlns:wpg="http://schemas.microsoft.com/office/word/2010/wordprocessingGroup" xmlns:wpi="http://schemas.microsoft.com/office/word/2010/wordprocessingInk" xmlns:wne="http://schemas.microsoft.com/office/word/2006/wordml" xmlns:wps="http://schemas.microsoft.com/office/word/2010/wordprocessingShape" mc:Ignorable="w14 wp14">
   <w:comment w:id="19" w:author="Conta da Microsoft" w:date="2015-03-01T19:32:00Z" w:initials="CdM">
     <w:p>
       <w:pPr>
@@ -42988,7 +43404,7 @@
       </w:r>
     </w:p>
   </w:comment>
-  <w:comment w:id="109" w:author="Administrador" w:date="2015-03-18T22:01:00Z" w:initials="A">
+  <w:comment w:id="110" w:author="Administrador" w:date="2015-03-18T22:01:00Z" w:initials="A">
     <w:p>
       <w:pPr>
         <w:pStyle w:val="Textodecomentrio"/>
@@ -43004,7 +43420,7 @@
       </w:r>
     </w:p>
   </w:comment>
-  <w:comment w:id="116" w:author="Administrador" w:date="2015-03-18T22:02:00Z" w:initials="A">
+  <w:comment w:id="117" w:author="Administrador" w:date="2015-03-18T22:02:00Z" w:initials="A">
     <w:p>
       <w:pPr>
         <w:pStyle w:val="Textodecomentrio"/>
@@ -43038,7 +43454,7 @@
 </file>
 
 <file path=word/endnotes.xml><?xml version="1.0" encoding="utf-8"?>
-<w:endnotes xmlns:wpc="http://schemas.microsoft.com/office/word/2010/wordprocessingCanvas" xmlns:mc="http://schemas.openxmlformats.org/markup-compatibility/2006" xmlns:o="urn:schemas-microsoft-com:office:office" xmlns:r="http://schemas.openxmlformats.org/officeDocument/2006/relationships" xmlns:m="http://schemas.openxmlformats.org/officeDocument/2006/math" xmlns:v="urn:schemas-microsoft-com:vml" xmlns:wp14="http://schemas.microsoft.com/office/word/2010/wordprocessingDrawing" xmlns:wp="http://schemas.openxmlformats.org/drawingml/2006/wordprocessingDrawing" xmlns:w10="urn:schemas-microsoft-com:office:word" xmlns:w="http://schemas.openxmlformats.org/wordprocessingml/2006/main" xmlns:w14="http://schemas.microsoft.com/office/word/2010/wordml" xmlns:w15="http://schemas.microsoft.com/office/word/2012/wordml" xmlns:wpg="http://schemas.microsoft.com/office/word/2010/wordprocessingGroup" xmlns:wpi="http://schemas.microsoft.com/office/word/2010/wordprocessingInk" xmlns:wne="http://schemas.microsoft.com/office/word/2006/wordml" xmlns:wps="http://schemas.microsoft.com/office/word/2010/wordprocessingShape" mc:Ignorable="w14 w15 wp14">
+<w:endnotes xmlns:wpc="http://schemas.microsoft.com/office/word/2010/wordprocessingCanvas" xmlns:mc="http://schemas.openxmlformats.org/markup-compatibility/2006" xmlns:o="urn:schemas-microsoft-com:office:office" xmlns:r="http://schemas.openxmlformats.org/officeDocument/2006/relationships" xmlns:m="http://schemas.openxmlformats.org/officeDocument/2006/math" xmlns:v="urn:schemas-microsoft-com:vml" xmlns:wp14="http://schemas.microsoft.com/office/word/2010/wordprocessingDrawing" xmlns:wp="http://schemas.openxmlformats.org/drawingml/2006/wordprocessingDrawing" xmlns:w10="urn:schemas-microsoft-com:office:word" xmlns:w="http://schemas.openxmlformats.org/wordprocessingml/2006/main" xmlns:w14="http://schemas.microsoft.com/office/word/2010/wordml" xmlns:wpg="http://schemas.microsoft.com/office/word/2010/wordprocessingGroup" xmlns:wpi="http://schemas.microsoft.com/office/word/2010/wordprocessingInk" xmlns:wne="http://schemas.microsoft.com/office/word/2006/wordml" xmlns:wps="http://schemas.microsoft.com/office/word/2010/wordprocessingShape" mc:Ignorable="w14 wp14">
   <w:endnote w:type="separator" w:id="-1">
     <w:p>
       <w:r>
@@ -43059,7 +43475,7 @@
 </file>
 
 <file path=word/footer1.xml><?xml version="1.0" encoding="utf-8"?>
-<w:ftr xmlns:wpc="http://schemas.microsoft.com/office/word/2010/wordprocessingCanvas" xmlns:mc="http://schemas.openxmlformats.org/markup-compatibility/2006" xmlns:o="urn:schemas-microsoft-com:office:office" xmlns:r="http://schemas.openxmlformats.org/officeDocument/2006/relationships" xmlns:m="http://schemas.openxmlformats.org/officeDocument/2006/math" xmlns:v="urn:schemas-microsoft-com:vml" xmlns:wp14="http://schemas.microsoft.com/office/word/2010/wordprocessingDrawing" xmlns:wp="http://schemas.openxmlformats.org/drawingml/2006/wordprocessingDrawing" xmlns:w10="urn:schemas-microsoft-com:office:word" xmlns:w="http://schemas.openxmlformats.org/wordprocessingml/2006/main" xmlns:w14="http://schemas.microsoft.com/office/word/2010/wordml" xmlns:w15="http://schemas.microsoft.com/office/word/2012/wordml" xmlns:wpg="http://schemas.microsoft.com/office/word/2010/wordprocessingGroup" xmlns:wpi="http://schemas.microsoft.com/office/word/2010/wordprocessingInk" xmlns:wne="http://schemas.microsoft.com/office/word/2006/wordml" xmlns:wps="http://schemas.microsoft.com/office/word/2010/wordprocessingShape" mc:Ignorable="w14 w15 wp14">
+<w:ftr xmlns:wpc="http://schemas.microsoft.com/office/word/2010/wordprocessingCanvas" xmlns:mc="http://schemas.openxmlformats.org/markup-compatibility/2006" xmlns:o="urn:schemas-microsoft-com:office:office" xmlns:r="http://schemas.openxmlformats.org/officeDocument/2006/relationships" xmlns:m="http://schemas.openxmlformats.org/officeDocument/2006/math" xmlns:v="urn:schemas-microsoft-com:vml" xmlns:wp14="http://schemas.microsoft.com/office/word/2010/wordprocessingDrawing" xmlns:wp="http://schemas.openxmlformats.org/drawingml/2006/wordprocessingDrawing" xmlns:w10="urn:schemas-microsoft-com:office:word" xmlns:w="http://schemas.openxmlformats.org/wordprocessingml/2006/main" xmlns:w14="http://schemas.microsoft.com/office/word/2010/wordml" xmlns:wpg="http://schemas.microsoft.com/office/word/2010/wordprocessingGroup" xmlns:wpi="http://schemas.microsoft.com/office/word/2010/wordprocessingInk" xmlns:wne="http://schemas.microsoft.com/office/word/2006/wordml" xmlns:wps="http://schemas.microsoft.com/office/word/2010/wordprocessingShape" mc:Ignorable="w14 wp14">
   <w:p>
     <w:pPr>
       <w:pStyle w:val="Rodap"/>
@@ -43096,7 +43512,7 @@
 </file>
 
 <file path=word/footer2.xml><?xml version="1.0" encoding="utf-8"?>
-<w:ftr xmlns:wpc="http://schemas.microsoft.com/office/word/2010/wordprocessingCanvas" xmlns:mc="http://schemas.openxmlformats.org/markup-compatibility/2006" xmlns:o="urn:schemas-microsoft-com:office:office" xmlns:r="http://schemas.openxmlformats.org/officeDocument/2006/relationships" xmlns:m="http://schemas.openxmlformats.org/officeDocument/2006/math" xmlns:v="urn:schemas-microsoft-com:vml" xmlns:wp14="http://schemas.microsoft.com/office/word/2010/wordprocessingDrawing" xmlns:wp="http://schemas.openxmlformats.org/drawingml/2006/wordprocessingDrawing" xmlns:w10="urn:schemas-microsoft-com:office:word" xmlns:w="http://schemas.openxmlformats.org/wordprocessingml/2006/main" xmlns:w14="http://schemas.microsoft.com/office/word/2010/wordml" xmlns:w15="http://schemas.microsoft.com/office/word/2012/wordml" xmlns:wpg="http://schemas.microsoft.com/office/word/2010/wordprocessingGroup" xmlns:wpi="http://schemas.microsoft.com/office/word/2010/wordprocessingInk" xmlns:wne="http://schemas.microsoft.com/office/word/2006/wordml" xmlns:wps="http://schemas.microsoft.com/office/word/2010/wordprocessingShape" mc:Ignorable="w14 w15 wp14">
+<w:ftr xmlns:wpc="http://schemas.microsoft.com/office/word/2010/wordprocessingCanvas" xmlns:mc="http://schemas.openxmlformats.org/markup-compatibility/2006" xmlns:o="urn:schemas-microsoft-com:office:office" xmlns:r="http://schemas.openxmlformats.org/officeDocument/2006/relationships" xmlns:m="http://schemas.openxmlformats.org/officeDocument/2006/math" xmlns:v="urn:schemas-microsoft-com:vml" xmlns:wp14="http://schemas.microsoft.com/office/word/2010/wordprocessingDrawing" xmlns:wp="http://schemas.openxmlformats.org/drawingml/2006/wordprocessingDrawing" xmlns:w10="urn:schemas-microsoft-com:office:word" xmlns:w="http://schemas.openxmlformats.org/wordprocessingml/2006/main" xmlns:w14="http://schemas.microsoft.com/office/word/2010/wordml" xmlns:wpg="http://schemas.microsoft.com/office/word/2010/wordprocessingGroup" xmlns:wpi="http://schemas.microsoft.com/office/word/2010/wordprocessingInk" xmlns:wne="http://schemas.microsoft.com/office/word/2006/wordml" xmlns:wps="http://schemas.microsoft.com/office/word/2010/wordprocessingShape" mc:Ignorable="w14 wp14">
   <w:p>
     <w:pPr>
       <w:pStyle w:val="Rodap"/>
@@ -43118,7 +43534,7 @@
       <w:rPr>
         <w:noProof/>
       </w:rPr>
-      <w:t>71</w:t>
+      <w:t>34</w:t>
     </w:r>
     <w:r>
       <w:fldChar w:fldCharType="end"/>
@@ -43133,7 +43549,7 @@
 </file>
 
 <file path=word/footnotes.xml><?xml version="1.0" encoding="utf-8"?>
-<w:footnotes xmlns:wpc="http://schemas.microsoft.com/office/word/2010/wordprocessingCanvas" xmlns:mc="http://schemas.openxmlformats.org/markup-compatibility/2006" xmlns:o="urn:schemas-microsoft-com:office:office" xmlns:r="http://schemas.openxmlformats.org/officeDocument/2006/relationships" xmlns:m="http://schemas.openxmlformats.org/officeDocument/2006/math" xmlns:v="urn:schemas-microsoft-com:vml" xmlns:wp14="http://schemas.microsoft.com/office/word/2010/wordprocessingDrawing" xmlns:wp="http://schemas.openxmlformats.org/drawingml/2006/wordprocessingDrawing" xmlns:w10="urn:schemas-microsoft-com:office:word" xmlns:w="http://schemas.openxmlformats.org/wordprocessingml/2006/main" xmlns:w14="http://schemas.microsoft.com/office/word/2010/wordml" xmlns:w15="http://schemas.microsoft.com/office/word/2012/wordml" xmlns:wpg="http://schemas.microsoft.com/office/word/2010/wordprocessingGroup" xmlns:wpi="http://schemas.microsoft.com/office/word/2010/wordprocessingInk" xmlns:wne="http://schemas.microsoft.com/office/word/2006/wordml" xmlns:wps="http://schemas.microsoft.com/office/word/2010/wordprocessingShape" mc:Ignorable="w14 w15 wp14">
+<w:footnotes xmlns:wpc="http://schemas.microsoft.com/office/word/2010/wordprocessingCanvas" xmlns:mc="http://schemas.openxmlformats.org/markup-compatibility/2006" xmlns:o="urn:schemas-microsoft-com:office:office" xmlns:r="http://schemas.openxmlformats.org/officeDocument/2006/relationships" xmlns:m="http://schemas.openxmlformats.org/officeDocument/2006/math" xmlns:v="urn:schemas-microsoft-com:vml" xmlns:wp14="http://schemas.microsoft.com/office/word/2010/wordprocessingDrawing" xmlns:wp="http://schemas.openxmlformats.org/drawingml/2006/wordprocessingDrawing" xmlns:w10="urn:schemas-microsoft-com:office:word" xmlns:w="http://schemas.openxmlformats.org/wordprocessingml/2006/main" xmlns:w14="http://schemas.microsoft.com/office/word/2010/wordml" xmlns:wpg="http://schemas.microsoft.com/office/word/2010/wordprocessingGroup" xmlns:wpi="http://schemas.microsoft.com/office/word/2010/wordprocessingInk" xmlns:wne="http://schemas.microsoft.com/office/word/2006/wordml" xmlns:wps="http://schemas.microsoft.com/office/word/2010/wordprocessingShape" mc:Ignorable="w14 wp14">
   <w:footnote w:type="separator" w:id="-1">
     <w:p>
       <w:r>
@@ -43154,7 +43570,7 @@
 </file>
 
 <file path=word/numbering.xml><?xml version="1.0" encoding="utf-8"?>
-<w:numbering xmlns:wpc="http://schemas.microsoft.com/office/word/2010/wordprocessingCanvas" xmlns:mc="http://schemas.openxmlformats.org/markup-compatibility/2006" xmlns:o="urn:schemas-microsoft-com:office:office" xmlns:r="http://schemas.openxmlformats.org/officeDocument/2006/relationships" xmlns:m="http://schemas.openxmlformats.org/officeDocument/2006/math" xmlns:v="urn:schemas-microsoft-com:vml" xmlns:wp14="http://schemas.microsoft.com/office/word/2010/wordprocessingDrawing" xmlns:wp="http://schemas.openxmlformats.org/drawingml/2006/wordprocessingDrawing" xmlns:w10="urn:schemas-microsoft-com:office:word" xmlns:w="http://schemas.openxmlformats.org/wordprocessingml/2006/main" xmlns:w14="http://schemas.microsoft.com/office/word/2010/wordml" xmlns:w15="http://schemas.microsoft.com/office/word/2012/wordml" xmlns:wpg="http://schemas.microsoft.com/office/word/2010/wordprocessingGroup" xmlns:wpi="http://schemas.microsoft.com/office/word/2010/wordprocessingInk" xmlns:wne="http://schemas.microsoft.com/office/word/2006/wordml" xmlns:wps="http://schemas.microsoft.com/office/word/2010/wordprocessingShape" mc:Ignorable="w14 w15 wp14">
+<w:numbering xmlns:wpc="http://schemas.microsoft.com/office/word/2010/wordprocessingCanvas" xmlns:mc="http://schemas.openxmlformats.org/markup-compatibility/2006" xmlns:o="urn:schemas-microsoft-com:office:office" xmlns:r="http://schemas.openxmlformats.org/officeDocument/2006/relationships" xmlns:m="http://schemas.openxmlformats.org/officeDocument/2006/math" xmlns:v="urn:schemas-microsoft-com:vml" xmlns:wp14="http://schemas.microsoft.com/office/word/2010/wordprocessingDrawing" xmlns:wp="http://schemas.openxmlformats.org/drawingml/2006/wordprocessingDrawing" xmlns:w10="urn:schemas-microsoft-com:office:word" xmlns:w="http://schemas.openxmlformats.org/wordprocessingml/2006/main" xmlns:w14="http://schemas.microsoft.com/office/word/2010/wordml" xmlns:wpg="http://schemas.microsoft.com/office/word/2010/wordprocessingGroup" xmlns:wpi="http://schemas.microsoft.com/office/word/2010/wordprocessingInk" xmlns:wne="http://schemas.microsoft.com/office/word/2006/wordml" xmlns:wps="http://schemas.microsoft.com/office/word/2010/wordprocessingShape" mc:Ignorable="w14 wp14">
   <w:abstractNum w:abstractNumId="0">
     <w:nsid w:val="069C449F"/>
     <w:multiLevelType w:val="hybridMultilevel"/>
@@ -46067,7 +46483,7 @@
 </file>
 
 <file path=word/styles.xml><?xml version="1.0" encoding="utf-8"?>
-<w:styles xmlns:mc="http://schemas.openxmlformats.org/markup-compatibility/2006" xmlns:r="http://schemas.openxmlformats.org/officeDocument/2006/relationships" xmlns:w="http://schemas.openxmlformats.org/wordprocessingml/2006/main" xmlns:w14="http://schemas.microsoft.com/office/word/2010/wordml" xmlns:w15="http://schemas.microsoft.com/office/word/2012/wordml" mc:Ignorable="w14 w15">
+<w:styles xmlns:mc="http://schemas.openxmlformats.org/markup-compatibility/2006" xmlns:r="http://schemas.openxmlformats.org/officeDocument/2006/relationships" xmlns:w="http://schemas.openxmlformats.org/wordprocessingml/2006/main" xmlns:w14="http://schemas.microsoft.com/office/word/2010/wordml" mc:Ignorable="w14">
   <w:docDefaults>
     <w:rPrDefault>
       <w:rPr>
@@ -46077,378 +46493,147 @@
     </w:rPrDefault>
     <w:pPrDefault/>
   </w:docDefaults>
-  <w:latentStyles w:defLockedState="0" w:defUIPriority="99" w:defSemiHidden="0" w:defUnhideWhenUsed="0" w:defQFormat="0" w:count="371">
-    <w:lsdException w:name="Normal" w:uiPriority="0" w:qFormat="1"/>
-    <w:lsdException w:name="heading 1" w:uiPriority="0" w:qFormat="1"/>
-    <w:lsdException w:name="heading 2" w:uiPriority="0" w:qFormat="1"/>
-    <w:lsdException w:name="heading 3" w:uiPriority="0" w:qFormat="1"/>
-    <w:lsdException w:name="heading 4" w:uiPriority="0" w:qFormat="1"/>
-    <w:lsdException w:name="heading 5" w:uiPriority="0" w:qFormat="1"/>
-    <w:lsdException w:name="heading 6" w:semiHidden="1" w:uiPriority="0" w:unhideWhenUsed="1" w:qFormat="1"/>
-    <w:lsdException w:name="heading 7" w:semiHidden="1" w:uiPriority="0" w:unhideWhenUsed="1" w:qFormat="1"/>
-    <w:lsdException w:name="heading 8" w:semiHidden="1" w:uiPriority="0" w:unhideWhenUsed="1" w:qFormat="1"/>
-    <w:lsdException w:name="heading 9" w:semiHidden="1" w:uiPriority="0" w:unhideWhenUsed="1" w:qFormat="1"/>
-    <w:lsdException w:name="index 1" w:semiHidden="1" w:unhideWhenUsed="1"/>
-    <w:lsdException w:name="index 2" w:semiHidden="1" w:unhideWhenUsed="1"/>
-    <w:lsdException w:name="index 3" w:semiHidden="1" w:unhideWhenUsed="1"/>
-    <w:lsdException w:name="index 4" w:semiHidden="1" w:unhideWhenUsed="1"/>
-    <w:lsdException w:name="index 5" w:semiHidden="1" w:unhideWhenUsed="1"/>
-    <w:lsdException w:name="index 6" w:semiHidden="1" w:unhideWhenUsed="1"/>
-    <w:lsdException w:name="index 7" w:semiHidden="1" w:unhideWhenUsed="1"/>
-    <w:lsdException w:name="index 8" w:semiHidden="1" w:unhideWhenUsed="1"/>
-    <w:lsdException w:name="index 9" w:semiHidden="1" w:unhideWhenUsed="1"/>
-    <w:lsdException w:name="toc 1" w:semiHidden="1" w:uiPriority="39" w:unhideWhenUsed="1" w:qFormat="1"/>
-    <w:lsdException w:name="toc 2" w:semiHidden="1" w:uiPriority="39" w:unhideWhenUsed="1" w:qFormat="1"/>
-    <w:lsdException w:name="toc 3" w:semiHidden="1" w:uiPriority="39" w:unhideWhenUsed="1" w:qFormat="1"/>
-    <w:lsdException w:name="toc 4" w:semiHidden="1" w:uiPriority="39" w:unhideWhenUsed="1"/>
-    <w:lsdException w:name="toc 5" w:semiHidden="1" w:uiPriority="39" w:unhideWhenUsed="1"/>
-    <w:lsdException w:name="toc 6" w:semiHidden="1" w:uiPriority="39" w:unhideWhenUsed="1"/>
-    <w:lsdException w:name="toc 7" w:semiHidden="1" w:uiPriority="39" w:unhideWhenUsed="1"/>
-    <w:lsdException w:name="toc 8" w:semiHidden="1" w:uiPriority="39" w:unhideWhenUsed="1"/>
-    <w:lsdException w:name="toc 9" w:semiHidden="1" w:uiPriority="39" w:unhideWhenUsed="1"/>
-    <w:lsdException w:name="Normal Indent" w:semiHidden="1" w:unhideWhenUsed="1"/>
-    <w:lsdException w:name="footnote text" w:semiHidden="1" w:unhideWhenUsed="1"/>
-    <w:lsdException w:name="annotation text" w:semiHidden="1" w:unhideWhenUsed="1"/>
-    <w:lsdException w:name="header" w:semiHidden="1" w:unhideWhenUsed="1"/>
-    <w:lsdException w:name="footer" w:semiHidden="1" w:unhideWhenUsed="1"/>
-    <w:lsdException w:name="index heading" w:semiHidden="1" w:unhideWhenUsed="1"/>
-    <w:lsdException w:name="caption" w:semiHidden="1" w:uiPriority="35" w:unhideWhenUsed="1" w:qFormat="1"/>
-    <w:lsdException w:name="table of figures" w:semiHidden="1" w:unhideWhenUsed="1"/>
-    <w:lsdException w:name="envelope address" w:semiHidden="1" w:unhideWhenUsed="1"/>
-    <w:lsdException w:name="envelope return" w:semiHidden="1" w:unhideWhenUsed="1"/>
-    <w:lsdException w:name="footnote reference" w:semiHidden="1" w:unhideWhenUsed="1"/>
-    <w:lsdException w:name="annotation reference" w:semiHidden="1" w:unhideWhenUsed="1"/>
-    <w:lsdException w:name="line number" w:semiHidden="1" w:unhideWhenUsed="1"/>
-    <w:lsdException w:name="page number" w:semiHidden="1" w:unhideWhenUsed="1"/>
-    <w:lsdException w:name="endnote reference" w:semiHidden="1" w:unhideWhenUsed="1"/>
-    <w:lsdException w:name="endnote text" w:semiHidden="1" w:unhideWhenUsed="1"/>
-    <w:lsdException w:name="table of authorities" w:semiHidden="1" w:unhideWhenUsed="1"/>
-    <w:lsdException w:name="macro" w:semiHidden="1" w:unhideWhenUsed="1"/>
-    <w:lsdException w:name="toa heading" w:semiHidden="1" w:unhideWhenUsed="1"/>
-    <w:lsdException w:name="List" w:semiHidden="1" w:unhideWhenUsed="1"/>
-    <w:lsdException w:name="List Bullet" w:semiHidden="1" w:unhideWhenUsed="1"/>
-    <w:lsdException w:name="List Number" w:semiHidden="1" w:unhideWhenUsed="1"/>
-    <w:lsdException w:name="List 2" w:semiHidden="1" w:unhideWhenUsed="1"/>
-    <w:lsdException w:name="List 3" w:semiHidden="1" w:unhideWhenUsed="1"/>
-    <w:lsdException w:name="List 4" w:semiHidden="1" w:unhideWhenUsed="1"/>
-    <w:lsdException w:name="List 5" w:semiHidden="1" w:unhideWhenUsed="1"/>
-    <w:lsdException w:name="List Bullet 2" w:semiHidden="1" w:unhideWhenUsed="1"/>
-    <w:lsdException w:name="List Bullet 3" w:semiHidden="1" w:unhideWhenUsed="1"/>
-    <w:lsdException w:name="List Bullet 4" w:semiHidden="1" w:unhideWhenUsed="1"/>
-    <w:lsdException w:name="List Bullet 5" w:semiHidden="1" w:unhideWhenUsed="1"/>
-    <w:lsdException w:name="List Number 2" w:semiHidden="1" w:unhideWhenUsed="1"/>
-    <w:lsdException w:name="List Number 3" w:semiHidden="1" w:unhideWhenUsed="1"/>
-    <w:lsdException w:name="List Number 4" w:semiHidden="1" w:unhideWhenUsed="1"/>
-    <w:lsdException w:name="List Number 5" w:semiHidden="1" w:unhideWhenUsed="1"/>
-    <w:lsdException w:name="Title" w:uiPriority="10" w:qFormat="1"/>
-    <w:lsdException w:name="Closing" w:semiHidden="1" w:unhideWhenUsed="1"/>
-    <w:lsdException w:name="Signature" w:semiHidden="1" w:unhideWhenUsed="1"/>
-    <w:lsdException w:name="Default Paragraph Font" w:semiHidden="1" w:uiPriority="1" w:unhideWhenUsed="1"/>
-    <w:lsdException w:name="Body Text" w:semiHidden="1" w:unhideWhenUsed="1"/>
-    <w:lsdException w:name="Body Text Indent" w:semiHidden="1" w:uiPriority="0" w:unhideWhenUsed="1"/>
-    <w:lsdException w:name="List Continue" w:semiHidden="1" w:unhideWhenUsed="1"/>
-    <w:lsdException w:name="List Continue 2" w:semiHidden="1" w:unhideWhenUsed="1"/>
-    <w:lsdException w:name="List Continue 3" w:semiHidden="1" w:unhideWhenUsed="1"/>
-    <w:lsdException w:name="List Continue 4" w:semiHidden="1" w:unhideWhenUsed="1"/>
-    <w:lsdException w:name="List Continue 5" w:semiHidden="1" w:unhideWhenUsed="1"/>
-    <w:lsdException w:name="Message Header" w:semiHidden="1" w:unhideWhenUsed="1"/>
-    <w:lsdException w:name="Subtitle" w:uiPriority="11" w:qFormat="1"/>
-    <w:lsdException w:name="Salutation" w:semiHidden="1" w:unhideWhenUsed="1"/>
-    <w:lsdException w:name="Date" w:semiHidden="1" w:unhideWhenUsed="1"/>
-    <w:lsdException w:name="Body Text First Indent" w:semiHidden="1" w:unhideWhenUsed="1"/>
-    <w:lsdException w:name="Body Text First Indent 2" w:semiHidden="1" w:unhideWhenUsed="1"/>
-    <w:lsdException w:name="Note Heading" w:semiHidden="1" w:unhideWhenUsed="1"/>
-    <w:lsdException w:name="Body Text 2" w:semiHidden="1" w:unhideWhenUsed="1"/>
-    <w:lsdException w:name="Body Text 3" w:semiHidden="1" w:unhideWhenUsed="1"/>
-    <w:lsdException w:name="Body Text Indent 2" w:semiHidden="1" w:uiPriority="0" w:unhideWhenUsed="1"/>
-    <w:lsdException w:name="Body Text Indent 3" w:semiHidden="1" w:unhideWhenUsed="1"/>
-    <w:lsdException w:name="Block Text" w:semiHidden="1" w:uiPriority="0" w:unhideWhenUsed="1"/>
-    <w:lsdException w:name="Hyperlink" w:semiHidden="1" w:unhideWhenUsed="1"/>
-    <w:lsdException w:name="FollowedHyperlink" w:semiHidden="1" w:unhideWhenUsed="1"/>
-    <w:lsdException w:name="Strong" w:uiPriority="22" w:qFormat="1"/>
-    <w:lsdException w:name="Emphasis" w:uiPriority="20" w:qFormat="1"/>
-    <w:lsdException w:name="Document Map" w:semiHidden="1" w:unhideWhenUsed="1"/>
-    <w:lsdException w:name="Plain Text" w:semiHidden="1" w:unhideWhenUsed="1"/>
-    <w:lsdException w:name="E-mail Signature" w:semiHidden="1" w:unhideWhenUsed="1"/>
-    <w:lsdException w:name="HTML Top of Form" w:semiHidden="1" w:unhideWhenUsed="1"/>
-    <w:lsdException w:name="HTML Bottom of Form" w:semiHidden="1" w:unhideWhenUsed="1"/>
-    <w:lsdException w:name="Normal (Web)" w:semiHidden="1" w:unhideWhenUsed="1"/>
-    <w:lsdException w:name="HTML Acronym" w:semiHidden="1" w:unhideWhenUsed="1"/>
-    <w:lsdException w:name="HTML Address" w:semiHidden="1" w:unhideWhenUsed="1"/>
-    <w:lsdException w:name="HTML Cite" w:semiHidden="1" w:unhideWhenUsed="1"/>
-    <w:lsdException w:name="HTML Code" w:semiHidden="1" w:unhideWhenUsed="1"/>
-    <w:lsdException w:name="HTML Definition" w:semiHidden="1" w:unhideWhenUsed="1"/>
-    <w:lsdException w:name="HTML Keyboard" w:semiHidden="1" w:unhideWhenUsed="1"/>
-    <w:lsdException w:name="HTML Preformatted" w:semiHidden="1" w:unhideWhenUsed="1"/>
-    <w:lsdException w:name="HTML Sample" w:semiHidden="1" w:unhideWhenUsed="1"/>
-    <w:lsdException w:name="HTML Typewriter" w:semiHidden="1" w:unhideWhenUsed="1"/>
-    <w:lsdException w:name="HTML Variable" w:semiHidden="1" w:unhideWhenUsed="1"/>
-    <w:lsdException w:name="Normal Table" w:semiHidden="1" w:unhideWhenUsed="1"/>
-    <w:lsdException w:name="annotation subject" w:semiHidden="1" w:unhideWhenUsed="1"/>
-    <w:lsdException w:name="No List" w:semiHidden="1" w:unhideWhenUsed="1"/>
-    <w:lsdException w:name="Outline List 1" w:semiHidden="1" w:unhideWhenUsed="1"/>
-    <w:lsdException w:name="Outline List 2" w:semiHidden="1" w:unhideWhenUsed="1"/>
-    <w:lsdException w:name="Outline List 3" w:semiHidden="1" w:unhideWhenUsed="1"/>
-    <w:lsdException w:name="Table Simple 1" w:semiHidden="1" w:unhideWhenUsed="1"/>
-    <w:lsdException w:name="Table Simple 2" w:semiHidden="1" w:unhideWhenUsed="1"/>
-    <w:lsdException w:name="Table Simple 3" w:semiHidden="1" w:unhideWhenUsed="1"/>
-    <w:lsdException w:name="Table Classic 1" w:semiHidden="1" w:unhideWhenUsed="1"/>
-    <w:lsdException w:name="Table Classic 2" w:semiHidden="1" w:unhideWhenUsed="1"/>
-    <w:lsdException w:name="Table Classic 3" w:semiHidden="1" w:unhideWhenUsed="1"/>
-    <w:lsdException w:name="Table Classic 4" w:semiHidden="1" w:unhideWhenUsed="1"/>
-    <w:lsdException w:name="Table Colorful 1" w:semiHidden="1" w:unhideWhenUsed="1"/>
-    <w:lsdException w:name="Table Colorful 2" w:semiHidden="1" w:unhideWhenUsed="1"/>
-    <w:lsdException w:name="Table Colorful 3" w:semiHidden="1" w:unhideWhenUsed="1"/>
-    <w:lsdException w:name="Table Columns 1" w:semiHidden="1" w:unhideWhenUsed="1"/>
-    <w:lsdException w:name="Table Columns 2" w:semiHidden="1" w:unhideWhenUsed="1"/>
-    <w:lsdException w:name="Table Columns 3" w:semiHidden="1" w:unhideWhenUsed="1"/>
-    <w:lsdException w:name="Table Columns 4" w:semiHidden="1" w:unhideWhenUsed="1"/>
-    <w:lsdException w:name="Table Columns 5" w:semiHidden="1" w:unhideWhenUsed="1"/>
-    <w:lsdException w:name="Table Grid 1" w:semiHidden="1" w:unhideWhenUsed="1"/>
-    <w:lsdException w:name="Table Grid 2" w:semiHidden="1" w:unhideWhenUsed="1"/>
-    <w:lsdException w:name="Table Grid 3" w:semiHidden="1" w:unhideWhenUsed="1"/>
-    <w:lsdException w:name="Table Grid 4" w:semiHidden="1" w:unhideWhenUsed="1"/>
-    <w:lsdException w:name="Table Grid 5" w:semiHidden="1" w:unhideWhenUsed="1"/>
-    <w:lsdException w:name="Table Grid 6" w:semiHidden="1" w:unhideWhenUsed="1"/>
-    <w:lsdException w:name="Table Grid 7" w:semiHidden="1" w:unhideWhenUsed="1"/>
-    <w:lsdException w:name="Table Grid 8" w:semiHidden="1" w:unhideWhenUsed="1"/>
-    <w:lsdException w:name="Table List 1" w:semiHidden="1" w:unhideWhenUsed="1"/>
-    <w:lsdException w:name="Table List 2" w:semiHidden="1" w:unhideWhenUsed="1"/>
-    <w:lsdException w:name="Table List 3" w:semiHidden="1" w:unhideWhenUsed="1"/>
-    <w:lsdException w:name="Table List 4" w:semiHidden="1" w:unhideWhenUsed="1"/>
-    <w:lsdException w:name="Table List 5" w:semiHidden="1" w:unhideWhenUsed="1"/>
-    <w:lsdException w:name="Table List 6" w:semiHidden="1" w:unhideWhenUsed="1"/>
-    <w:lsdException w:name="Table List 7" w:semiHidden="1" w:unhideWhenUsed="1"/>
-    <w:lsdException w:name="Table List 8" w:semiHidden="1" w:unhideWhenUsed="1"/>
-    <w:lsdException w:name="Table 3D effects 1" w:semiHidden="1" w:unhideWhenUsed="1"/>
-    <w:lsdException w:name="Table 3D effects 2" w:semiHidden="1" w:unhideWhenUsed="1"/>
-    <w:lsdException w:name="Table 3D effects 3" w:semiHidden="1" w:unhideWhenUsed="1"/>
-    <w:lsdException w:name="Table Contemporary" w:semiHidden="1" w:unhideWhenUsed="1"/>
-    <w:lsdException w:name="Table Elegant" w:semiHidden="1" w:unhideWhenUsed="1"/>
-    <w:lsdException w:name="Table Professional" w:semiHidden="1" w:unhideWhenUsed="1"/>
-    <w:lsdException w:name="Table Subtle 1" w:semiHidden="1" w:unhideWhenUsed="1"/>
-    <w:lsdException w:name="Table Subtle 2" w:semiHidden="1" w:unhideWhenUsed="1"/>
-    <w:lsdException w:name="Table Web 1" w:semiHidden="1" w:unhideWhenUsed="1"/>
-    <w:lsdException w:name="Table Web 2" w:semiHidden="1" w:unhideWhenUsed="1"/>
-    <w:lsdException w:name="Table Web 3" w:semiHidden="1" w:unhideWhenUsed="1"/>
-    <w:lsdException w:name="Balloon Text" w:semiHidden="1" w:unhideWhenUsed="1"/>
-    <w:lsdException w:name="Table Grid" w:uiPriority="0"/>
-    <w:lsdException w:name="Table Theme" w:semiHidden="1" w:unhideWhenUsed="1"/>
-    <w:lsdException w:name="Placeholder Text" w:semiHidden="1"/>
-    <w:lsdException w:name="No Spacing" w:uiPriority="1" w:qFormat="1"/>
-    <w:lsdException w:name="Light Shading" w:uiPriority="60"/>
-    <w:lsdException w:name="Light List" w:uiPriority="61"/>
-    <w:lsdException w:name="Light Grid" w:uiPriority="62"/>
-    <w:lsdException w:name="Medium Shading 1" w:uiPriority="63"/>
-    <w:lsdException w:name="Medium Shading 2" w:uiPriority="64"/>
-    <w:lsdException w:name="Medium List 1" w:uiPriority="65"/>
-    <w:lsdException w:name="Medium List 2" w:uiPriority="66"/>
-    <w:lsdException w:name="Medium Grid 1" w:uiPriority="67"/>
-    <w:lsdException w:name="Medium Grid 2" w:uiPriority="68"/>
-    <w:lsdException w:name="Medium Grid 3" w:uiPriority="69"/>
-    <w:lsdException w:name="Dark List" w:uiPriority="70"/>
-    <w:lsdException w:name="Colorful Shading" w:uiPriority="71"/>
-    <w:lsdException w:name="Colorful List" w:uiPriority="72"/>
-    <w:lsdException w:name="Colorful Grid" w:uiPriority="73"/>
-    <w:lsdException w:name="Light Shading Accent 1" w:uiPriority="60"/>
-    <w:lsdException w:name="Light List Accent 1" w:uiPriority="61"/>
-    <w:lsdException w:name="Light Grid Accent 1" w:uiPriority="62"/>
-    <w:lsdException w:name="Medium Shading 1 Accent 1" w:uiPriority="63"/>
-    <w:lsdException w:name="Medium Shading 2 Accent 1" w:uiPriority="64"/>
-    <w:lsdException w:name="Medium List 1 Accent 1" w:uiPriority="65"/>
-    <w:lsdException w:name="Revision" w:semiHidden="1"/>
-    <w:lsdException w:name="List Paragraph" w:uiPriority="34" w:qFormat="1"/>
-    <w:lsdException w:name="Quote" w:uiPriority="29" w:qFormat="1"/>
-    <w:lsdException w:name="Intense Quote" w:uiPriority="30" w:qFormat="1"/>
-    <w:lsdException w:name="Medium List 2 Accent 1" w:uiPriority="66"/>
-    <w:lsdException w:name="Medium Grid 1 Accent 1" w:uiPriority="67"/>
-    <w:lsdException w:name="Medium Grid 2 Accent 1" w:uiPriority="68"/>
-    <w:lsdException w:name="Medium Grid 3 Accent 1" w:uiPriority="69"/>
-    <w:lsdException w:name="Dark List Accent 1" w:uiPriority="70"/>
-    <w:lsdException w:name="Colorful Shading Accent 1" w:uiPriority="71"/>
-    <w:lsdException w:name="Colorful List Accent 1" w:uiPriority="72"/>
-    <w:lsdException w:name="Colorful Grid Accent 1" w:uiPriority="73"/>
-    <w:lsdException w:name="Light Shading Accent 2" w:uiPriority="60"/>
-    <w:lsdException w:name="Light List Accent 2" w:uiPriority="61"/>
-    <w:lsdException w:name="Light Grid Accent 2" w:uiPriority="62"/>
-    <w:lsdException w:name="Medium Shading 1 Accent 2" w:uiPriority="63"/>
-    <w:lsdException w:name="Medium Shading 2 Accent 2" w:uiPriority="64"/>
-    <w:lsdException w:name="Medium List 1 Accent 2" w:uiPriority="65"/>
-    <w:lsdException w:name="Medium List 2 Accent 2" w:uiPriority="66"/>
-    <w:lsdException w:name="Medium Grid 1 Accent 2" w:uiPriority="67"/>
-    <w:lsdException w:name="Medium Grid 2 Accent 2" w:uiPriority="68"/>
-    <w:lsdException w:name="Medium Grid 3 Accent 2" w:uiPriority="69"/>
-    <w:lsdException w:name="Dark List Accent 2" w:uiPriority="70"/>
-    <w:lsdException w:name="Colorful Shading Accent 2" w:uiPriority="71"/>
-    <w:lsdException w:name="Colorful List Accent 2" w:uiPriority="72"/>
-    <w:lsdException w:name="Colorful Grid Accent 2" w:uiPriority="73"/>
-    <w:lsdException w:name="Light Shading Accent 3" w:uiPriority="60"/>
-    <w:lsdException w:name="Light List Accent 3" w:uiPriority="61"/>
-    <w:lsdException w:name="Light Grid Accent 3" w:uiPriority="62"/>
-    <w:lsdException w:name="Medium Shading 1 Accent 3" w:uiPriority="63"/>
-    <w:lsdException w:name="Medium Shading 2 Accent 3" w:uiPriority="64"/>
-    <w:lsdException w:name="Medium List 1 Accent 3" w:uiPriority="65"/>
-    <w:lsdException w:name="Medium List 2 Accent 3" w:uiPriority="66"/>
-    <w:lsdException w:name="Medium Grid 1 Accent 3" w:uiPriority="67"/>
-    <w:lsdException w:name="Medium Grid 2 Accent 3" w:uiPriority="68"/>
-    <w:lsdException w:name="Medium Grid 3 Accent 3" w:uiPriority="69"/>
-    <w:lsdException w:name="Dark List Accent 3" w:uiPriority="70"/>
-    <w:lsdException w:name="Colorful Shading Accent 3" w:uiPriority="71"/>
-    <w:lsdException w:name="Colorful List Accent 3" w:uiPriority="72"/>
-    <w:lsdException w:name="Colorful Grid Accent 3" w:uiPriority="73"/>
-    <w:lsdException w:name="Light Shading Accent 4" w:uiPriority="60"/>
-    <w:lsdException w:name="Light List Accent 4" w:uiPriority="61"/>
-    <w:lsdException w:name="Light Grid Accent 4" w:uiPriority="62"/>
-    <w:lsdException w:name="Medium Shading 1 Accent 4" w:uiPriority="63"/>
-    <w:lsdException w:name="Medium Shading 2 Accent 4" w:uiPriority="64"/>
-    <w:lsdException w:name="Medium List 1 Accent 4" w:uiPriority="65"/>
-    <w:lsdException w:name="Medium List 2 Accent 4" w:uiPriority="66"/>
-    <w:lsdException w:name="Medium Grid 1 Accent 4" w:uiPriority="67"/>
-    <w:lsdException w:name="Medium Grid 2 Accent 4" w:uiPriority="68"/>
-    <w:lsdException w:name="Medium Grid 3 Accent 4" w:uiPriority="69"/>
-    <w:lsdException w:name="Dark List Accent 4" w:uiPriority="70"/>
-    <w:lsdException w:name="Colorful Shading Accent 4" w:uiPriority="71"/>
-    <w:lsdException w:name="Colorful List Accent 4" w:uiPriority="72"/>
-    <w:lsdException w:name="Colorful Grid Accent 4" w:uiPriority="73"/>
-    <w:lsdException w:name="Light Shading Accent 5" w:uiPriority="60"/>
-    <w:lsdException w:name="Light List Accent 5" w:uiPriority="61"/>
-    <w:lsdException w:name="Light Grid Accent 5" w:uiPriority="62"/>
-    <w:lsdException w:name="Medium Shading 1 Accent 5" w:uiPriority="63"/>
-    <w:lsdException w:name="Medium Shading 2 Accent 5" w:uiPriority="64"/>
-    <w:lsdException w:name="Medium List 1 Accent 5" w:uiPriority="65"/>
-    <w:lsdException w:name="Medium List 2 Accent 5" w:uiPriority="66"/>
-    <w:lsdException w:name="Medium Grid 1 Accent 5" w:uiPriority="67"/>
-    <w:lsdException w:name="Medium Grid 2 Accent 5" w:uiPriority="68"/>
-    <w:lsdException w:name="Medium Grid 3 Accent 5" w:uiPriority="69"/>
-    <w:lsdException w:name="Dark List Accent 5" w:uiPriority="70"/>
-    <w:lsdException w:name="Colorful Shading Accent 5" w:uiPriority="71"/>
-    <w:lsdException w:name="Colorful List Accent 5" w:uiPriority="72"/>
-    <w:lsdException w:name="Colorful Grid Accent 5" w:uiPriority="73"/>
-    <w:lsdException w:name="Light Shading Accent 6" w:uiPriority="60"/>
-    <w:lsdException w:name="Light List Accent 6" w:uiPriority="61"/>
-    <w:lsdException w:name="Light Grid Accent 6" w:uiPriority="62"/>
-    <w:lsdException w:name="Medium Shading 1 Accent 6" w:uiPriority="63"/>
-    <w:lsdException w:name="Medium Shading 2 Accent 6" w:uiPriority="64"/>
-    <w:lsdException w:name="Medium List 1 Accent 6" w:uiPriority="65"/>
-    <w:lsdException w:name="Medium List 2 Accent 6" w:uiPriority="66"/>
-    <w:lsdException w:name="Medium Grid 1 Accent 6" w:uiPriority="67"/>
-    <w:lsdException w:name="Medium Grid 2 Accent 6" w:uiPriority="68"/>
-    <w:lsdException w:name="Medium Grid 3 Accent 6" w:uiPriority="69"/>
-    <w:lsdException w:name="Dark List Accent 6" w:uiPriority="70"/>
-    <w:lsdException w:name="Colorful Shading Accent 6" w:uiPriority="71"/>
-    <w:lsdException w:name="Colorful List Accent 6" w:uiPriority="72"/>
-    <w:lsdException w:name="Colorful Grid Accent 6" w:uiPriority="73"/>
-    <w:lsdException w:name="Subtle Emphasis" w:uiPriority="19" w:qFormat="1"/>
-    <w:lsdException w:name="Intense Emphasis" w:uiPriority="21" w:qFormat="1"/>
-    <w:lsdException w:name="Subtle Reference" w:uiPriority="31" w:qFormat="1"/>
-    <w:lsdException w:name="Intense Reference" w:uiPriority="32" w:qFormat="1"/>
-    <w:lsdException w:name="Book Title" w:uiPriority="33" w:qFormat="1"/>
-    <w:lsdException w:name="Bibliography" w:semiHidden="1" w:uiPriority="37" w:unhideWhenUsed="1"/>
-    <w:lsdException w:name="TOC Heading" w:semiHidden="1" w:uiPriority="39" w:unhideWhenUsed="1" w:qFormat="1"/>
-    <w:lsdException w:name="Plain Table 1" w:uiPriority="41"/>
-    <w:lsdException w:name="Plain Table 2" w:uiPriority="42"/>
-    <w:lsdException w:name="Plain Table 3" w:uiPriority="43"/>
-    <w:lsdException w:name="Plain Table 4" w:uiPriority="44"/>
-    <w:lsdException w:name="Plain Table 5" w:uiPriority="45"/>
-    <w:lsdException w:name="Grid Table Light" w:uiPriority="40"/>
-    <w:lsdException w:name="Grid Table 1 Light" w:uiPriority="46"/>
-    <w:lsdException w:name="Grid Table 2" w:uiPriority="47"/>
-    <w:lsdException w:name="Grid Table 3" w:uiPriority="48"/>
-    <w:lsdException w:name="Grid Table 4" w:uiPriority="49"/>
-    <w:lsdException w:name="Grid Table 5 Dark" w:uiPriority="50"/>
-    <w:lsdException w:name="Grid Table 6 Colorful" w:uiPriority="51"/>
-    <w:lsdException w:name="Grid Table 7 Colorful" w:uiPriority="52"/>
-    <w:lsdException w:name="Grid Table 1 Light Accent 1" w:uiPriority="46"/>
-    <w:lsdException w:name="Grid Table 2 Accent 1" w:uiPriority="47"/>
-    <w:lsdException w:name="Grid Table 3 Accent 1" w:uiPriority="48"/>
-    <w:lsdException w:name="Grid Table 4 Accent 1" w:uiPriority="49"/>
-    <w:lsdException w:name="Grid Table 5 Dark Accent 1" w:uiPriority="50"/>
-    <w:lsdException w:name="Grid Table 6 Colorful Accent 1" w:uiPriority="51"/>
-    <w:lsdException w:name="Grid Table 7 Colorful Accent 1" w:uiPriority="52"/>
-    <w:lsdException w:name="Grid Table 1 Light Accent 2" w:uiPriority="46"/>
-    <w:lsdException w:name="Grid Table 2 Accent 2" w:uiPriority="47"/>
-    <w:lsdException w:name="Grid Table 3 Accent 2" w:uiPriority="48"/>
-    <w:lsdException w:name="Grid Table 4 Accent 2" w:uiPriority="49"/>
-    <w:lsdException w:name="Grid Table 5 Dark Accent 2" w:uiPriority="50"/>
-    <w:lsdException w:name="Grid Table 6 Colorful Accent 2" w:uiPriority="51"/>
-    <w:lsdException w:name="Grid Table 7 Colorful Accent 2" w:uiPriority="52"/>
-    <w:lsdException w:name="Grid Table 1 Light Accent 3" w:uiPriority="46"/>
-    <w:lsdException w:name="Grid Table 2 Accent 3" w:uiPriority="47"/>
-    <w:lsdException w:name="Grid Table 3 Accent 3" w:uiPriority="48"/>
-    <w:lsdException w:name="Grid Table 4 Accent 3" w:uiPriority="49"/>
-    <w:lsdException w:name="Grid Table 5 Dark Accent 3" w:uiPriority="50"/>
-    <w:lsdException w:name="Grid Table 6 Colorful Accent 3" w:uiPriority="51"/>
-    <w:lsdException w:name="Grid Table 7 Colorful Accent 3" w:uiPriority="52"/>
-    <w:lsdException w:name="Grid Table 1 Light Accent 4" w:uiPriority="46"/>
-    <w:lsdException w:name="Grid Table 2 Accent 4" w:uiPriority="47"/>
-    <w:lsdException w:name="Grid Table 3 Accent 4" w:uiPriority="48"/>
-    <w:lsdException w:name="Grid Table 4 Accent 4" w:uiPriority="49"/>
-    <w:lsdException w:name="Grid Table 5 Dark Accent 4" w:uiPriority="50"/>
-    <w:lsdException w:name="Grid Table 6 Colorful Accent 4" w:uiPriority="51"/>
-    <w:lsdException w:name="Grid Table 7 Colorful Accent 4" w:uiPriority="52"/>
-    <w:lsdException w:name="Grid Table 1 Light Accent 5" w:uiPriority="46"/>
-    <w:lsdException w:name="Grid Table 2 Accent 5" w:uiPriority="47"/>
-    <w:lsdException w:name="Grid Table 3 Accent 5" w:uiPriority="48"/>
-    <w:lsdException w:name="Grid Table 4 Accent 5" w:uiPriority="49"/>
-    <w:lsdException w:name="Grid Table 5 Dark Accent 5" w:uiPriority="50"/>
-    <w:lsdException w:name="Grid Table 6 Colorful Accent 5" w:uiPriority="51"/>
-    <w:lsdException w:name="Grid Table 7 Colorful Accent 5" w:uiPriority="52"/>
-    <w:lsdException w:name="Grid Table 1 Light Accent 6" w:uiPriority="46"/>
-    <w:lsdException w:name="Grid Table 2 Accent 6" w:uiPriority="47"/>
-    <w:lsdException w:name="Grid Table 3 Accent 6" w:uiPriority="48"/>
-    <w:lsdException w:name="Grid Table 4 Accent 6" w:uiPriority="49"/>
-    <w:lsdException w:name="Grid Table 5 Dark Accent 6" w:uiPriority="50"/>
-    <w:lsdException w:name="Grid Table 6 Colorful Accent 6" w:uiPriority="51"/>
-    <w:lsdException w:name="Grid Table 7 Colorful Accent 6" w:uiPriority="52"/>
-    <w:lsdException w:name="List Table 1 Light" w:uiPriority="46"/>
-    <w:lsdException w:name="List Table 2" w:uiPriority="47"/>
-    <w:lsdException w:name="List Table 3" w:uiPriority="48"/>
-    <w:lsdException w:name="List Table 4" w:uiPriority="49"/>
-    <w:lsdException w:name="List Table 5 Dark" w:uiPriority="50"/>
-    <w:lsdException w:name="List Table 6 Colorful" w:uiPriority="51"/>
-    <w:lsdException w:name="List Table 7 Colorful" w:uiPriority="52"/>
-    <w:lsdException w:name="List Table 1 Light Accent 1" w:uiPriority="46"/>
-    <w:lsdException w:name="List Table 2 Accent 1" w:uiPriority="47"/>
-    <w:lsdException w:name="List Table 3 Accent 1" w:uiPriority="48"/>
-    <w:lsdException w:name="List Table 4 Accent 1" w:uiPriority="49"/>
-    <w:lsdException w:name="List Table 5 Dark Accent 1" w:uiPriority="50"/>
-    <w:lsdException w:name="List Table 6 Colorful Accent 1" w:uiPriority="51"/>
-    <w:lsdException w:name="List Table 7 Colorful Accent 1" w:uiPriority="52"/>
-    <w:lsdException w:name="List Table 1 Light Accent 2" w:uiPriority="46"/>
-    <w:lsdException w:name="List Table 2 Accent 2" w:uiPriority="47"/>
-    <w:lsdException w:name="List Table 3 Accent 2" w:uiPriority="48"/>
-    <w:lsdException w:name="List Table 4 Accent 2" w:uiPriority="49"/>
-    <w:lsdException w:name="List Table 5 Dark Accent 2" w:uiPriority="50"/>
-    <w:lsdException w:name="List Table 6 Colorful Accent 2" w:uiPriority="51"/>
-    <w:lsdException w:name="List Table 7 Colorful Accent 2" w:uiPriority="52"/>
-    <w:lsdException w:name="List Table 1 Light Accent 3" w:uiPriority="46"/>
-    <w:lsdException w:name="List Table 2 Accent 3" w:uiPriority="47"/>
-    <w:lsdException w:name="List Table 3 Accent 3" w:uiPriority="48"/>
-    <w:lsdException w:name="List Table 4 Accent 3" w:uiPriority="49"/>
-    <w:lsdException w:name="List Table 5 Dark Accent 3" w:uiPriority="50"/>
-    <w:lsdException w:name="List Table 6 Colorful Accent 3" w:uiPriority="51"/>
-    <w:lsdException w:name="List Table 7 Colorful Accent 3" w:uiPriority="52"/>
-    <w:lsdException w:name="List Table 1 Light Accent 4" w:uiPriority="46"/>
-    <w:lsdException w:name="List Table 2 Accent 4" w:uiPriority="47"/>
-    <w:lsdException w:name="List Table 3 Accent 4" w:uiPriority="48"/>
-    <w:lsdException w:name="List Table 4 Accent 4" w:uiPriority="49"/>
-    <w:lsdException w:name="List Table 5 Dark Accent 4" w:uiPriority="50"/>
-    <w:lsdException w:name="List Table 6 Colorful Accent 4" w:uiPriority="51"/>
-    <w:lsdException w:name="List Table 7 Colorful Accent 4" w:uiPriority="52"/>
-    <w:lsdException w:name="List Table 1 Light Accent 5" w:uiPriority="46"/>
-    <w:lsdException w:name="List Table 2 Accent 5" w:uiPriority="47"/>
-    <w:lsdException w:name="List Table 3 Accent 5" w:uiPriority="48"/>
-    <w:lsdException w:name="List Table 4 Accent 5" w:uiPriority="49"/>
-    <w:lsdException w:name="List Table 5 Dark Accent 5" w:uiPriority="50"/>
-    <w:lsdException w:name="List Table 6 Colorful Accent 5" w:uiPriority="51"/>
-    <w:lsdException w:name="List Table 7 Colorful Accent 5" w:uiPriority="52"/>
-    <w:lsdException w:name="List Table 1 Light Accent 6" w:uiPriority="46"/>
-    <w:lsdException w:name="List Table 2 Accent 6" w:uiPriority="47"/>
-    <w:lsdException w:name="List Table 3 Accent 6" w:uiPriority="48"/>
-    <w:lsdException w:name="List Table 4 Accent 6" w:uiPriority="49"/>
-    <w:lsdException w:name="List Table 5 Dark Accent 6" w:uiPriority="50"/>
-    <w:lsdException w:name="List Table 6 Colorful Accent 6" w:uiPriority="51"/>
-    <w:lsdException w:name="List Table 7 Colorful Accent 6" w:uiPriority="52"/>
+  <w:latentStyles w:defLockedState="0" w:defUIPriority="99" w:defSemiHidden="1" w:defUnhideWhenUsed="1" w:defQFormat="0" w:count="267">
+    <w:lsdException w:name="Normal" w:semiHidden="0" w:uiPriority="0" w:unhideWhenUsed="0" w:qFormat="1"/>
+    <w:lsdException w:name="heading 1" w:semiHidden="0" w:uiPriority="0" w:unhideWhenUsed="0" w:qFormat="1"/>
+    <w:lsdException w:name="heading 2" w:semiHidden="0" w:uiPriority="0" w:unhideWhenUsed="0" w:qFormat="1"/>
+    <w:lsdException w:name="heading 3" w:semiHidden="0" w:uiPriority="0" w:unhideWhenUsed="0" w:qFormat="1"/>
+    <w:lsdException w:name="heading 4" w:semiHidden="0" w:uiPriority="0" w:unhideWhenUsed="0" w:qFormat="1"/>
+    <w:lsdException w:name="heading 5" w:semiHidden="0" w:uiPriority="0" w:unhideWhenUsed="0" w:qFormat="1"/>
+    <w:lsdException w:name="heading 6" w:uiPriority="0" w:qFormat="1"/>
+    <w:lsdException w:name="heading 7" w:uiPriority="0" w:qFormat="1"/>
+    <w:lsdException w:name="heading 8" w:uiPriority="0" w:qFormat="1"/>
+    <w:lsdException w:name="heading 9" w:uiPriority="0" w:qFormat="1"/>
+    <w:lsdException w:name="toc 1" w:uiPriority="39" w:qFormat="1"/>
+    <w:lsdException w:name="toc 2" w:uiPriority="39" w:qFormat="1"/>
+    <w:lsdException w:name="toc 3" w:uiPriority="39" w:qFormat="1"/>
+    <w:lsdException w:name="toc 4" w:uiPriority="39"/>
+    <w:lsdException w:name="toc 5" w:uiPriority="39"/>
+    <w:lsdException w:name="toc 6" w:uiPriority="39"/>
+    <w:lsdException w:name="toc 7" w:uiPriority="39"/>
+    <w:lsdException w:name="toc 8" w:uiPriority="39"/>
+    <w:lsdException w:name="toc 9" w:uiPriority="39"/>
+    <w:lsdException w:name="caption" w:uiPriority="35" w:qFormat="1"/>
+    <w:lsdException w:name="Title" w:semiHidden="0" w:uiPriority="10" w:unhideWhenUsed="0" w:qFormat="1"/>
+    <w:lsdException w:name="Default Paragraph Font" w:uiPriority="1"/>
+    <w:lsdException w:name="Body Text Indent" w:uiPriority="0"/>
+    <w:lsdException w:name="Subtitle" w:semiHidden="0" w:uiPriority="11" w:unhideWhenUsed="0" w:qFormat="1"/>
+    <w:lsdException w:name="Body Text Indent 2" w:uiPriority="0"/>
+    <w:lsdException w:name="Block Text" w:uiPriority="0"/>
+    <w:lsdException w:name="Strong" w:semiHidden="0" w:uiPriority="22" w:unhideWhenUsed="0" w:qFormat="1"/>
+    <w:lsdException w:name="Emphasis" w:semiHidden="0" w:uiPriority="20" w:unhideWhenUsed="0" w:qFormat="1"/>
+    <w:lsdException w:name="Table Grid" w:semiHidden="0" w:uiPriority="0" w:unhideWhenUsed="0"/>
+    <w:lsdException w:name="Placeholder Text" w:unhideWhenUsed="0"/>
+    <w:lsdException w:name="No Spacing" w:semiHidden="0" w:uiPriority="1" w:unhideWhenUsed="0" w:qFormat="1"/>
+    <w:lsdException w:name="Light Shading" w:semiHidden="0" w:uiPriority="60" w:unhideWhenUsed="0"/>
+    <w:lsdException w:name="Light List" w:semiHidden="0" w:uiPriority="61" w:unhideWhenUsed="0"/>
+    <w:lsdException w:name="Light Grid" w:semiHidden="0" w:uiPriority="62" w:unhideWhenUsed="0"/>
+    <w:lsdException w:name="Medium Shading 1" w:semiHidden="0" w:uiPriority="63" w:unhideWhenUsed="0"/>
+    <w:lsdException w:name="Medium Shading 2" w:semiHidden="0" w:uiPriority="64" w:unhideWhenUsed="0"/>
+    <w:lsdException w:name="Medium List 1" w:semiHidden="0" w:uiPriority="65" w:unhideWhenUsed="0"/>
+    <w:lsdException w:name="Medium List 2" w:semiHidden="0" w:uiPriority="66" w:unhideWhenUsed="0"/>
+    <w:lsdException w:name="Medium Grid 1" w:semiHidden="0" w:uiPriority="67" w:unhideWhenUsed="0"/>
+    <w:lsdException w:name="Medium Grid 2" w:semiHidden="0" w:uiPriority="68" w:unhideWhenUsed="0"/>
+    <w:lsdException w:name="Medium Grid 3" w:semiHidden="0" w:uiPriority="69" w:unhideWhenUsed="0"/>
+    <w:lsdException w:name="Dark List" w:semiHidden="0" w:uiPriority="70" w:unhideWhenUsed="0"/>
+    <w:lsdException w:name="Colorful Shading" w:semiHidden="0" w:uiPriority="71" w:unhideWhenUsed="0"/>
+    <w:lsdException w:name="Colorful List" w:semiHidden="0" w:uiPriority="72" w:unhideWhenUsed="0"/>
+    <w:lsdException w:name="Colorful Grid" w:semiHidden="0" w:uiPriority="73" w:unhideWhenUsed="0"/>
+    <w:lsdException w:name="Light Shading Accent 1" w:semiHidden="0" w:uiPriority="60" w:unhideWhenUsed="0"/>
+    <w:lsdException w:name="Light List Accent 1" w:semiHidden="0" w:uiPriority="61" w:unhideWhenUsed="0"/>
+    <w:lsdException w:name="Light Grid Accent 1" w:semiHidden="0" w:uiPriority="62" w:unhideWhenUsed="0"/>
+    <w:lsdException w:name="Medium Shading 1 Accent 1" w:semiHidden="0" w:uiPriority="63" w:unhideWhenUsed="0"/>
+    <w:lsdException w:name="Medium Shading 2 Accent 1" w:semiHidden="0" w:uiPriority="64" w:unhideWhenUsed="0"/>
+    <w:lsdException w:name="Medium List 1 Accent 1" w:semiHidden="0" w:uiPriority="65" w:unhideWhenUsed="0"/>
+    <w:lsdException w:name="Revision" w:unhideWhenUsed="0"/>
+    <w:lsdException w:name="List Paragraph" w:semiHidden="0" w:uiPriority="34" w:unhideWhenUsed="0" w:qFormat="1"/>
+    <w:lsdException w:name="Quote" w:semiHidden="0" w:uiPriority="29" w:unhideWhenUsed="0" w:qFormat="1"/>
+    <w:lsdException w:name="Intense Quote" w:semiHidden="0" w:uiPriority="30" w:unhideWhenUsed="0" w:qFormat="1"/>
+    <w:lsdException w:name="Medium List 2 Accent 1" w:semiHidden="0" w:uiPriority="66" w:unhideWhenUsed="0"/>
+    <w:lsdException w:name="Medium Grid 1 Accent 1" w:semiHidden="0" w:uiPriority="67" w:unhideWhenUsed="0"/>
+    <w:lsdException w:name="Medium Grid 2 Accent 1" w:semiHidden="0" w:uiPriority="68" w:unhideWhenUsed="0"/>
+    <w:lsdException w:name="Medium Grid 3 Accent 1" w:semiHidden="0" w:uiPriority="69" w:unhideWhenUsed="0"/>
+    <w:lsdException w:name="Dark List Accent 1" w:semiHidden="0" w:uiPriority="70" w:unhideWhenUsed="0"/>
+    <w:lsdException w:name="Colorful Shading Accent 1" w:semiHidden="0" w:uiPriority="71" w:unhideWhenUsed="0"/>
+    <w:lsdException w:name="Colorful List Accent 1" w:semiHidden="0" w:uiPriority="72" w:unhideWhenUsed="0"/>
+    <w:lsdException w:name="Colorful Grid Accent 1" w:semiHidden="0" w:uiPriority="73" w:unhideWhenUsed="0"/>
+    <w:lsdException w:name="Light Shading Accent 2" w:semiHidden="0" w:uiPriority="60" w:unhideWhenUsed="0"/>
+    <w:lsdException w:name="Light List Accent 2" w:semiHidden="0" w:uiPriority="61" w:unhideWhenUsed="0"/>
+    <w:lsdException w:name="Light Grid Accent 2" w:semiHidden="0" w:uiPriority="62" w:unhideWhenUsed="0"/>
+    <w:lsdException w:name="Medium Shading 1 Accent 2" w:semiHidden="0" w:uiPriority="63" w:unhideWhenUsed="0"/>
+    <w:lsdException w:name="Medium Shading 2 Accent 2" w:semiHidden="0" w:uiPriority="64" w:unhideWhenUsed="0"/>
+    <w:lsdException w:name="Medium List 1 Accent 2" w:semiHidden="0" w:uiPriority="65" w:unhideWhenUsed="0"/>
+    <w:lsdException w:name="Medium List 2 Accent 2" w:semiHidden="0" w:uiPriority="66" w:unhideWhenUsed="0"/>
+    <w:lsdException w:name="Medium Grid 1 Accent 2" w:semiHidden="0" w:uiPriority="67" w:unhideWhenUsed="0"/>
+    <w:lsdException w:name="Medium Grid 2 Accent 2" w:semiHidden="0" w:uiPriority="68" w:unhideWhenUsed="0"/>
+    <w:lsdException w:name="Medium Grid 3 Accent 2" w:semiHidden="0" w:uiPriority="69" w:unhideWhenUsed="0"/>
+    <w:lsdException w:name="Dark List Accent 2" w:semiHidden="0" w:uiPriority="70" w:unhideWhenUsed="0"/>
+    <w:lsdException w:name="Colorful Shading Accent 2" w:semiHidden="0" w:uiPriority="71" w:unhideWhenUsed="0"/>
+    <w:lsdException w:name="Colorful List Accent 2" w:semiHidden="0" w:uiPriority="72" w:unhideWhenUsed="0"/>
+    <w:lsdException w:name="Colorful Grid Accent 2" w:semiHidden="0" w:uiPriority="73" w:unhideWhenUsed="0"/>
+    <w:lsdException w:name="Light Shading Accent 3" w:semiHidden="0" w:uiPriority="60" w:unhideWhenUsed="0"/>
+    <w:lsdException w:name="Light List Accent 3" w:semiHidden="0" w:uiPriority="61" w:unhideWhenUsed="0"/>
+    <w:lsdException w:name="Light Grid Accent 3" w:semiHidden="0" w:uiPriority="62" w:unhideWhenUsed="0"/>
+    <w:lsdException w:name="Medium Shading 1 Accent 3" w:semiHidden="0" w:uiPriority="63" w:unhideWhenUsed="0"/>
+    <w:lsdException w:name="Medium Shading 2 Accent 3" w:semiHidden="0" w:uiPriority="64" w:unhideWhenUsed="0"/>
+    <w:lsdException w:name="Medium List 1 Accent 3" w:semiHidden="0" w:uiPriority="65" w:unhideWhenUsed="0"/>
+    <w:lsdException w:name="Medium List 2 Accent 3" w:semiHidden="0" w:uiPriority="66" w:unhideWhenUsed="0"/>
+    <w:lsdException w:name="Medium Grid 1 Accent 3" w:semiHidden="0" w:uiPriority="67" w:unhideWhenUsed="0"/>
+    <w:lsdException w:name="Medium Grid 2 Accent 3" w:semiHidden="0" w:uiPriority="68" w:unhideWhenUsed="0"/>
+    <w:lsdException w:name="Medium Grid 3 Accent 3" w:semiHidden="0" w:uiPriority="69" w:unhideWhenUsed="0"/>
+    <w:lsdException w:name="Dark List Accent 3" w:semiHidden="0" w:uiPriority="70" w:unhideWhenUsed="0"/>
+    <w:lsdException w:name="Colorful Shading Accent 3" w:semiHidden="0" w:uiPriority="71" w:unhideWhenUsed="0"/>
+    <w:lsdException w:name="Colorful List Accent 3" w:semiHidden="0" w:uiPriority="72" w:unhideWhenUsed="0"/>
+    <w:lsdException w:name="Colorful Grid Accent 3" w:semiHidden="0" w:uiPriority="73" w:unhideWhenUsed="0"/>
+    <w:lsdException w:name="Light Shading Accent 4" w:semiHidden="0" w:uiPriority="60" w:unhideWhenUsed="0"/>
+    <w:lsdException w:name="Light List Accent 4" w:semiHidden="0" w:uiPriority="61" w:unhideWhenUsed="0"/>
+    <w:lsdException w:name="Light Grid Accent 4" w:semiHidden="0" w:uiPriority="62" w:unhideWhenUsed="0"/>
+    <w:lsdException w:name="Medium Shading 1 Accent 4" w:semiHidden="0" w:uiPriority="63" w:unhideWhenUsed="0"/>
+    <w:lsdException w:name="Medium Shading 2 Accent 4" w:semiHidden="0" w:uiPriority="64" w:unhideWhenUsed="0"/>
+    <w:lsdException w:name="Medium List 1 Accent 4" w:semiHidden="0" w:uiPriority="65" w:unhideWhenUsed="0"/>
+    <w:lsdException w:name="Medium List 2 Accent 4" w:semiHidden="0" w:uiPriority="66" w:unhideWhenUsed="0"/>
+    <w:lsdException w:name="Medium Grid 1 Accent 4" w:semiHidden="0" w:uiPriority="67" w:unhideWhenUsed="0"/>
+    <w:lsdException w:name="Medium Grid 2 Accent 4" w:semiHidden="0" w:uiPriority="68" w:unhideWhenUsed="0"/>
+    <w:lsdException w:name="Medium Grid 3 Accent 4" w:semiHidden="0" w:uiPriority="69" w:unhideWhenUsed="0"/>
+    <w:lsdException w:name="Dark List Accent 4" w:semiHidden="0" w:uiPriority="70" w:unhideWhenUsed="0"/>
+    <w:lsdException w:name="Colorful Shading Accent 4" w:semiHidden="0" w:uiPriority="71" w:unhideWhenUsed="0"/>
+    <w:lsdException w:name="Colorful List Accent 4" w:semiHidden="0" w:uiPriority="72" w:unhideWhenUsed="0"/>
+    <w:lsdException w:name="Colorful Grid Accent 4" w:semiHidden="0" w:uiPriority="73" w:unhideWhenUsed="0"/>
+    <w:lsdException w:name="Light Shading Accent 5" w:semiHidden="0" w:uiPriority="60" w:unhideWhenUsed="0"/>
+    <w:lsdException w:name="Light List Accent 5" w:semiHidden="0" w:uiPriority="61" w:unhideWhenUsed="0"/>
+    <w:lsdException w:name="Light Grid Accent 5" w:semiHidden="0" w:uiPriority="62" w:unhideWhenUsed="0"/>
+    <w:lsdException w:name="Medium Shading 1 Accent 5" w:semiHidden="0" w:uiPriority="63" w:unhideWhenUsed="0"/>
+    <w:lsdException w:name="Medium Shading 2 Accent 5" w:semiHidden="0" w:uiPriority="64" w:unhideWhenUsed="0"/>
+    <w:lsdException w:name="Medium List 1 Accent 5" w:semiHidden="0" w:uiPriority="65" w:unhideWhenUsed="0"/>
+    <w:lsdException w:name="Medium List 2 Accent 5" w:semiHidden="0" w:uiPriority="66" w:unhideWhenUsed="0"/>
+    <w:lsdException w:name="Medium Grid 1 Accent 5" w:semiHidden="0" w:uiPriority="67" w:unhideWhenUsed="0"/>
+    <w:lsdException w:name="Medium Grid 2 Accent 5" w:semiHidden="0" w:uiPriority="68" w:unhideWhenUsed="0"/>
+    <w:lsdException w:name="Medium Grid 3 Accent 5" w:semiHidden="0" w:uiPriority="69" w:unhideWhenUsed="0"/>
+    <w:lsdException w:name="Dark List Accent 5" w:semiHidden="0" w:uiPriority="70" w:unhideWhenUsed="0"/>
+    <w:lsdException w:name="Colorful Shading Accent 5" w:semiHidden="0" w:uiPriority="71" w:unhideWhenUsed="0"/>
+    <w:lsdException w:name="Colorful List Accent 5" w:semiHidden="0" w:uiPriority="72" w:unhideWhenUsed="0"/>
+    <w:lsdException w:name="Colorful Grid Accent 5" w:semiHidden="0" w:uiPriority="73" w:unhideWhenUsed="0"/>
+    <w:lsdException w:name="Light Shading Accent 6" w:semiHidden="0" w:uiPriority="60" w:unhideWhenUsed="0"/>
+    <w:lsdException w:name="Light List Accent 6" w:semiHidden="0" w:uiPriority="61" w:unhideWhenUsed="0"/>
+    <w:lsdException w:name="Light Grid Accent 6" w:semiHidden="0" w:uiPriority="62" w:unhideWhenUsed="0"/>
+    <w:lsdException w:name="Medium Shading 1 Accent 6" w:semiHidden="0" w:uiPriority="63" w:unhideWhenUsed="0"/>
+    <w:lsdException w:name="Medium Shading 2 Accent 6" w:semiHidden="0" w:uiPriority="64" w:unhideWhenUsed="0"/>
+    <w:lsdException w:name="Medium List 1 Accent 6" w:semiHidden="0" w:uiPriority="65" w:unhideWhenUsed="0"/>
+    <w:lsdException w:name="Medium List 2 Accent 6" w:semiHidden="0" w:uiPriority="66" w:unhideWhenUsed="0"/>
+    <w:lsdException w:name="Medium Grid 1 Accent 6" w:semiHidden="0" w:uiPriority="67" w:unhideWhenUsed="0"/>
+    <w:lsdException w:name="Medium Grid 2 Accent 6" w:semiHidden="0" w:uiPriority="68" w:unhideWhenUsed="0"/>
+    <w:lsdException w:name="Medium Grid 3 Accent 6" w:semiHidden="0" w:uiPriority="69" w:unhideWhenUsed="0"/>
+    <w:lsdException w:name="Dark List Accent 6" w:semiHidden="0" w:uiPriority="70" w:unhideWhenUsed="0"/>
+    <w:lsdException w:name="Colorful Shading Accent 6" w:semiHidden="0" w:uiPriority="71" w:unhideWhenUsed="0"/>
+    <w:lsdException w:name="Colorful List Accent 6" w:semiHidden="0" w:uiPriority="72" w:unhideWhenUsed="0"/>
+    <w:lsdException w:name="Colorful Grid Accent 6" w:semiHidden="0" w:uiPriority="73" w:unhideWhenUsed="0"/>
+    <w:lsdException w:name="Subtle Emphasis" w:semiHidden="0" w:uiPriority="19" w:unhideWhenUsed="0" w:qFormat="1"/>
+    <w:lsdException w:name="Intense Emphasis" w:semiHidden="0" w:uiPriority="21" w:unhideWhenUsed="0" w:qFormat="1"/>
+    <w:lsdException w:name="Subtle Reference" w:semiHidden="0" w:uiPriority="31" w:unhideWhenUsed="0" w:qFormat="1"/>
+    <w:lsdException w:name="Intense Reference" w:semiHidden="0" w:uiPriority="32" w:unhideWhenUsed="0" w:qFormat="1"/>
+    <w:lsdException w:name="Book Title" w:semiHidden="0" w:uiPriority="33" w:unhideWhenUsed="0" w:qFormat="1"/>
+    <w:lsdException w:name="Bibliography" w:uiPriority="37"/>
+    <w:lsdException w:name="TOC Heading" w:uiPriority="39" w:qFormat="1"/>
   </w:latentStyles>
   <w:style w:type="paragraph" w:default="1" w:styleId="Normal">
     <w:name w:val="Normal"/>
@@ -46897,7 +47082,6 @@
     <w:basedOn w:val="Tabelanormal"/>
     <w:rsid w:val="00E872DE"/>
     <w:tblPr>
-      <w:tblInd w:w="0" w:type="dxa"/>
       <w:tblBorders>
         <w:top w:val="single" w:sz="4" w:space="0" w:color="auto"/>
         <w:left w:val="single" w:sz="4" w:space="0" w:color="auto"/>
@@ -46906,12 +47090,6 @@
         <w:insideH w:val="single" w:sz="4" w:space="0" w:color="auto"/>
         <w:insideV w:val="single" w:sz="4" w:space="0" w:color="auto"/>
       </w:tblBorders>
-      <w:tblCellMar>
-        <w:top w:w="0" w:type="dxa"/>
-        <w:left w:w="108" w:type="dxa"/>
-        <w:bottom w:w="0" w:type="dxa"/>
-        <w:right w:w="108" w:type="dxa"/>
-      </w:tblCellMar>
     </w:tblPr>
   </w:style>
   <w:style w:type="paragraph" w:styleId="Recuodecorpodetexto">
@@ -48218,6 +48396,196 @@
 </w:styles>
 </file>
 
+<file path=word/stylesWithEffects.xml><?xml version="1.0" encoding="utf-8"?>
+<w:styles xmlns:wpc="http://schemas.microsoft.com/office/word/2010/wordprocessingCanvas" xmlns:mc="http://schemas.openxmlformats.org/markup-compatibility/2006" xmlns:o="urn:schemas-microsoft-com:office:office" xmlns:r="http://schemas.openxmlformats.org/officeDocument/2006/relationships" xmlns:m="http://schemas.openxmlformats.org/officeDocument/2006/math" xmlns:v="urn:schemas-microsoft-com:vml" xmlns:wp14="http://schemas.microsoft.com/office/word/2010/wordprocessingDrawing" xmlns:wp="http://schemas.openxmlformats.org/drawingml/2006/wordprocessingDrawing" xmlns:w10="urn:schemas-microsoft-com:office:word" xmlns:w="http://schemas.openxmlformats.org/wordprocessingml/2006/main" xmlns:w14="http://schemas.microsoft.com/office/word/2010/wordml" xmlns:wpg="http://schemas.microsoft.com/office/word/2010/wordprocessingGroup" xmlns:wpi="http://schemas.microsoft.com/office/word/2010/wordprocessingInk" xmlns:wne="http://schemas.microsoft.com/office/word/2006/wordml" xmlns:wps="http://schemas.microsoft.com/office/word/2010/wordprocessingShape" mc:Ignorable="w14 wp14">
+  <w:docDefaults>
+    <w:rPrDefault>
+      <w:rPr>
+        <w:rFonts w:asciiTheme="minorHAnsi" w:eastAsiaTheme="minorEastAsia" w:hAnsiTheme="minorHAnsi" w:cstheme="minorBidi"/>
+        <w:sz w:val="22"/>
+        <w:szCs w:val="22"/>
+        <w:lang w:val="pt-BR" w:eastAsia="pt-BR" w:bidi="ar-SA"/>
+      </w:rPr>
+    </w:rPrDefault>
+    <w:pPrDefault>
+      <w:pPr>
+        <w:spacing w:after="200" w:line="276" w:lineRule="auto"/>
+      </w:pPr>
+    </w:pPrDefault>
+  </w:docDefaults>
+  <w:latentStyles w:defLockedState="0" w:defUIPriority="99" w:defSemiHidden="1" w:defUnhideWhenUsed="1" w:defQFormat="0" w:count="267">
+    <w:lsdException w:name="Normal" w:semiHidden="0" w:uiPriority="0" w:unhideWhenUsed="0" w:qFormat="1"/>
+    <w:lsdException w:name="heading 1" w:semiHidden="0" w:uiPriority="9" w:unhideWhenUsed="0" w:qFormat="1"/>
+    <w:lsdException w:name="heading 2" w:uiPriority="9" w:qFormat="1"/>
+    <w:lsdException w:name="heading 3" w:uiPriority="9" w:qFormat="1"/>
+    <w:lsdException w:name="heading 4" w:uiPriority="9" w:qFormat="1"/>
+    <w:lsdException w:name="heading 5" w:uiPriority="9" w:qFormat="1"/>
+    <w:lsdException w:name="heading 6" w:uiPriority="9" w:qFormat="1"/>
+    <w:lsdException w:name="heading 7" w:uiPriority="9" w:qFormat="1"/>
+    <w:lsdException w:name="heading 8" w:uiPriority="9" w:qFormat="1"/>
+    <w:lsdException w:name="heading 9" w:uiPriority="9" w:qFormat="1"/>
+    <w:lsdException w:name="toc 1" w:uiPriority="39"/>
+    <w:lsdException w:name="toc 2" w:uiPriority="39"/>
+    <w:lsdException w:name="toc 3" w:uiPriority="39"/>
+    <w:lsdException w:name="toc 4" w:uiPriority="39"/>
+    <w:lsdException w:name="toc 5" w:uiPriority="39"/>
+    <w:lsdException w:name="toc 6" w:uiPriority="39"/>
+    <w:lsdException w:name="toc 7" w:uiPriority="39"/>
+    <w:lsdException w:name="toc 8" w:uiPriority="39"/>
+    <w:lsdException w:name="toc 9" w:uiPriority="39"/>
+    <w:lsdException w:name="caption" w:uiPriority="35" w:qFormat="1"/>
+    <w:lsdException w:name="Title" w:semiHidden="0" w:uiPriority="10" w:unhideWhenUsed="0" w:qFormat="1"/>
+    <w:lsdException w:name="Default Paragraph Font" w:uiPriority="1"/>
+    <w:lsdException w:name="Subtitle" w:semiHidden="0" w:uiPriority="11" w:unhideWhenUsed="0" w:qFormat="1"/>
+    <w:lsdException w:name="Strong" w:semiHidden="0" w:uiPriority="22" w:unhideWhenUsed="0" w:qFormat="1"/>
+    <w:lsdException w:name="Emphasis" w:semiHidden="0" w:uiPriority="20" w:unhideWhenUsed="0" w:qFormat="1"/>
+    <w:lsdException w:name="Table Grid" w:semiHidden="0" w:uiPriority="59" w:unhideWhenUsed="0"/>
+    <w:lsdException w:name="Placeholder Text" w:unhideWhenUsed="0"/>
+    <w:lsdException w:name="No Spacing" w:semiHidden="0" w:uiPriority="1" w:unhideWhenUsed="0" w:qFormat="1"/>
+    <w:lsdException w:name="Light Shading" w:semiHidden="0" w:uiPriority="60" w:unhideWhenUsed="0"/>
+    <w:lsdException w:name="Light List" w:semiHidden="0" w:uiPriority="61" w:unhideWhenUsed="0"/>
+    <w:lsdException w:name="Light Grid" w:semiHidden="0" w:uiPriority="62" w:unhideWhenUsed="0"/>
+    <w:lsdException w:name="Medium Shading 1" w:semiHidden="0" w:uiPriority="63" w:unhideWhenUsed="0"/>
+    <w:lsdException w:name="Medium Shading 2" w:semiHidden="0" w:uiPriority="64" w:unhideWhenUsed="0"/>
+    <w:lsdException w:name="Medium List 1" w:semiHidden="0" w:uiPriority="65" w:unhideWhenUsed="0"/>
+    <w:lsdException w:name="Medium List 2" w:semiHidden="0" w:uiPriority="66" w:unhideWhenUsed="0"/>
+    <w:lsdException w:name="Medium Grid 1" w:semiHidden="0" w:uiPriority="67" w:unhideWhenUsed="0"/>
+    <w:lsdException w:name="Medium Grid 2" w:semiHidden="0" w:uiPriority="68" w:unhideWhenUsed="0"/>
+    <w:lsdException w:name="Medium Grid 3" w:semiHidden="0" w:uiPriority="69" w:unhideWhenUsed="0"/>
+    <w:lsdException w:name="Dark List" w:semiHidden="0" w:uiPriority="70" w:unhideWhenUsed="0"/>
+    <w:lsdException w:name="Colorful Shading" w:semiHidden="0" w:uiPriority="71" w:unhideWhenUsed="0"/>
+    <w:lsdException w:name="Colorful List" w:semiHidden="0" w:uiPriority="72" w:unhideWhenUsed="0"/>
+    <w:lsdException w:name="Colorful Grid" w:semiHidden="0" w:uiPriority="73" w:unhideWhenUsed="0"/>
+    <w:lsdException w:name="Light Shading Accent 1" w:semiHidden="0" w:uiPriority="60" w:unhideWhenUsed="0"/>
+    <w:lsdException w:name="Light List Accent 1" w:semiHidden="0" w:uiPriority="61" w:unhideWhenUsed="0"/>
+    <w:lsdException w:name="Light Grid Accent 1" w:semiHidden="0" w:uiPriority="62" w:unhideWhenUsed="0"/>
+    <w:lsdException w:name="Medium Shading 1 Accent 1" w:semiHidden="0" w:uiPriority="63" w:unhideWhenUsed="0"/>
+    <w:lsdException w:name="Medium Shading 2 Accent 1" w:semiHidden="0" w:uiPriority="64" w:unhideWhenUsed="0"/>
+    <w:lsdException w:name="Medium List 1 Accent 1" w:semiHidden="0" w:uiPriority="65" w:unhideWhenUsed="0"/>
+    <w:lsdException w:name="Revision" w:unhideWhenUsed="0"/>
+    <w:lsdException w:name="List Paragraph" w:semiHidden="0" w:uiPriority="34" w:unhideWhenUsed="0" w:qFormat="1"/>
+    <w:lsdException w:name="Quote" w:semiHidden="0" w:uiPriority="29" w:unhideWhenUsed="0" w:qFormat="1"/>
+    <w:lsdException w:name="Intense Quote" w:semiHidden="0" w:uiPriority="30" w:unhideWhenUsed="0" w:qFormat="1"/>
+    <w:lsdException w:name="Medium List 2 Accent 1" w:semiHidden="0" w:uiPriority="66" w:unhideWhenUsed="0"/>
+    <w:lsdException w:name="Medium Grid 1 Accent 1" w:semiHidden="0" w:uiPriority="67" w:unhideWhenUsed="0"/>
+    <w:lsdException w:name="Medium Grid 2 Accent 1" w:semiHidden="0" w:uiPriority="68" w:unhideWhenUsed="0"/>
+    <w:lsdException w:name="Medium Grid 3 Accent 1" w:semiHidden="0" w:uiPriority="69" w:unhideWhenUsed="0"/>
+    <w:lsdException w:name="Dark List Accent 1" w:semiHidden="0" w:uiPriority="70" w:unhideWhenUsed="0"/>
+    <w:lsdException w:name="Colorful Shading Accent 1" w:semiHidden="0" w:uiPriority="71" w:unhideWhenUsed="0"/>
+    <w:lsdException w:name="Colorful List Accent 1" w:semiHidden="0" w:uiPriority="72" w:unhideWhenUsed="0"/>
+    <w:lsdException w:name="Colorful Grid Accent 1" w:semiHidden="0" w:uiPriority="73" w:unhideWhenUsed="0"/>
+    <w:lsdException w:name="Light Shading Accent 2" w:semiHidden="0" w:uiPriority="60" w:unhideWhenUsed="0"/>
+    <w:lsdException w:name="Light List Accent 2" w:semiHidden="0" w:uiPriority="61" w:unhideWhenUsed="0"/>
+    <w:lsdException w:name="Light Grid Accent 2" w:semiHidden="0" w:uiPriority="62" w:unhideWhenUsed="0"/>
+    <w:lsdException w:name="Medium Shading 1 Accent 2" w:semiHidden="0" w:uiPriority="63" w:unhideWhenUsed="0"/>
+    <w:lsdException w:name="Medium Shading 2 Accent 2" w:semiHidden="0" w:uiPriority="64" w:unhideWhenUsed="0"/>
+    <w:lsdException w:name="Medium List 1 Accent 2" w:semiHidden="0" w:uiPriority="65" w:unhideWhenUsed="0"/>
+    <w:lsdException w:name="Medium List 2 Accent 2" w:semiHidden="0" w:uiPriority="66" w:unhideWhenUsed="0"/>
+    <w:lsdException w:name="Medium Grid 1 Accent 2" w:semiHidden="0" w:uiPriority="67" w:unhideWhenUsed="0"/>
+    <w:lsdException w:name="Medium Grid 2 Accent 2" w:semiHidden="0" w:uiPriority="68" w:unhideWhenUsed="0"/>
+    <w:lsdException w:name="Medium Grid 3 Accent 2" w:semiHidden="0" w:uiPriority="69" w:unhideWhenUsed="0"/>
+    <w:lsdException w:name="Dark List Accent 2" w:semiHidden="0" w:uiPriority="70" w:unhideWhenUsed="0"/>
+    <w:lsdException w:name="Colorful Shading Accent 2" w:semiHidden="0" w:uiPriority="71" w:unhideWhenUsed="0"/>
+    <w:lsdException w:name="Colorful List Accent 2" w:semiHidden="0" w:uiPriority="72" w:unhideWhenUsed="0"/>
+    <w:lsdException w:name="Colorful Grid Accent 2" w:semiHidden="0" w:uiPriority="73" w:unhideWhenUsed="0"/>
+    <w:lsdException w:name="Light Shading Accent 3" w:semiHidden="0" w:uiPriority="60" w:unhideWhenUsed="0"/>
+    <w:lsdException w:name="Light List Accent 3" w:semiHidden="0" w:uiPriority="61" w:unhideWhenUsed="0"/>
+    <w:lsdException w:name="Light Grid Accent 3" w:semiHidden="0" w:uiPriority="62" w:unhideWhenUsed="0"/>
+    <w:lsdException w:name="Medium Shading 1 Accent 3" w:semiHidden="0" w:uiPriority="63" w:unhideWhenUsed="0"/>
+    <w:lsdException w:name="Medium Shading 2 Accent 3" w:semiHidden="0" w:uiPriority="64" w:unhideWhenUsed="0"/>
+    <w:lsdException w:name="Medium List 1 Accent 3" w:semiHidden="0" w:uiPriority="65" w:unhideWhenUsed="0"/>
+    <w:lsdException w:name="Medium List 2 Accent 3" w:semiHidden="0" w:uiPriority="66" w:unhideWhenUsed="0"/>
+    <w:lsdException w:name="Medium Grid 1 Accent 3" w:semiHidden="0" w:uiPriority="67" w:unhideWhenUsed="0"/>
+    <w:lsdException w:name="Medium Grid 2 Accent 3" w:semiHidden="0" w:uiPriority="68" w:unhideWhenUsed="0"/>
+    <w:lsdException w:name="Medium Grid 3 Accent 3" w:semiHidden="0" w:uiPriority="69" w:unhideWhenUsed="0"/>
+    <w:lsdException w:name="Dark List Accent 3" w:semiHidden="0" w:uiPriority="70" w:unhideWhenUsed="0"/>
+    <w:lsdException w:name="Colorful Shading Accent 3" w:semiHidden="0" w:uiPriority="71" w:unhideWhenUsed="0"/>
+    <w:lsdException w:name="Colorful List Accent 3" w:semiHidden="0" w:uiPriority="72" w:unhideWhenUsed="0"/>
+    <w:lsdException w:name="Colorful Grid Accent 3" w:semiHidden="0" w:uiPriority="73" w:unhideWhenUsed="0"/>
+    <w:lsdException w:name="Light Shading Accent 4" w:semiHidden="0" w:uiPriority="60" w:unhideWhenUsed="0"/>
+    <w:lsdException w:name="Light List Accent 4" w:semiHidden="0" w:uiPriority="61" w:unhideWhenUsed="0"/>
+    <w:lsdException w:name="Light Grid Accent 4" w:semiHidden="0" w:uiPriority="62" w:unhideWhenUsed="0"/>
+    <w:lsdException w:name="Medium Shading 1 Accent 4" w:semiHidden="0" w:uiPriority="63" w:unhideWhenUsed="0"/>
+    <w:lsdException w:name="Medium Shading 2 Accent 4" w:semiHidden="0" w:uiPriority="64" w:unhideWhenUsed="0"/>
+    <w:lsdException w:name="Medium List 1 Accent 4" w:semiHidden="0" w:uiPriority="65" w:unhideWhenUsed="0"/>
+    <w:lsdException w:name="Medium List 2 Accent 4" w:semiHidden="0" w:uiPriority="66" w:unhideWhenUsed="0"/>
+    <w:lsdException w:name="Medium Grid 1 Accent 4" w:semiHidden="0" w:uiPriority="67" w:unhideWhenUsed="0"/>
+    <w:lsdException w:name="Medium Grid 2 Accent 4" w:semiHidden="0" w:uiPriority="68" w:unhideWhenUsed="0"/>
+    <w:lsdException w:name="Medium Grid 3 Accent 4" w:semiHidden="0" w:uiPriority="69" w:unhideWhenUsed="0"/>
+    <w:lsdException w:name="Dark List Accent 4" w:semiHidden="0" w:uiPriority="70" w:unhideWhenUsed="0"/>
+    <w:lsdException w:name="Colorful Shading Accent 4" w:semiHidden="0" w:uiPriority="71" w:unhideWhenUsed="0"/>
+    <w:lsdException w:name="Colorful List Accent 4" w:semiHidden="0" w:uiPriority="72" w:unhideWhenUsed="0"/>
+    <w:lsdException w:name="Colorful Grid Accent 4" w:semiHidden="0" w:uiPriority="73" w:unhideWhenUsed="0"/>
+    <w:lsdException w:name="Light Shading Accent 5" w:semiHidden="0" w:uiPriority="60" w:unhideWhenUsed="0"/>
+    <w:lsdException w:name="Light List Accent 5" w:semiHidden="0" w:uiPriority="61" w:unhideWhenUsed="0"/>
+    <w:lsdException w:name="Light Grid Accent 5" w:semiHidden="0" w:uiPriority="62" w:unhideWhenUsed="0"/>
+    <w:lsdException w:name="Medium Shading 1 Accent 5" w:semiHidden="0" w:uiPriority="63" w:unhideWhenUsed="0"/>
+    <w:lsdException w:name="Medium Shading 2 Accent 5" w:semiHidden="0" w:uiPriority="64" w:unhideWhenUsed="0"/>
+    <w:lsdException w:name="Medium List 1 Accent 5" w:semiHidden="0" w:uiPriority="65" w:unhideWhenUsed="0"/>
+    <w:lsdException w:name="Medium List 2 Accent 5" w:semiHidden="0" w:uiPriority="66" w:unhideWhenUsed="0"/>
+    <w:lsdException w:name="Medium Grid 1 Accent 5" w:semiHidden="0" w:uiPriority="67" w:unhideWhenUsed="0"/>
+    <w:lsdException w:name="Medium Grid 2 Accent 5" w:semiHidden="0" w:uiPriority="68" w:unhideWhenUsed="0"/>
+    <w:lsdException w:name="Medium Grid 3 Accent 5" w:semiHidden="0" w:uiPriority="69" w:unhideWhenUsed="0"/>
+    <w:lsdException w:name="Dark List Accent 5" w:semiHidden="0" w:uiPriority="70" w:unhideWhenUsed="0"/>
+    <w:lsdException w:name="Colorful Shading Accent 5" w:semiHidden="0" w:uiPriority="71" w:unhideWhenUsed="0"/>
+    <w:lsdException w:name="Colorful List Accent 5" w:semiHidden="0" w:uiPriority="72" w:unhideWhenUsed="0"/>
+    <w:lsdException w:name="Colorful Grid Accent 5" w:semiHidden="0" w:uiPriority="73" w:unhideWhenUsed="0"/>
+    <w:lsdException w:name="Light Shading Accent 6" w:semiHidden="0" w:uiPriority="60" w:unhideWhenUsed="0"/>
+    <w:lsdException w:name="Light List Accent 6" w:semiHidden="0" w:uiPriority="61" w:unhideWhenUsed="0"/>
+    <w:lsdException w:name="Light Grid Accent 6" w:semiHidden="0" w:uiPriority="62" w:unhideWhenUsed="0"/>
+    <w:lsdException w:name="Medium Shading 1 Accent 6" w:semiHidden="0" w:uiPriority="63" w:unhideWhenUsed="0"/>
+    <w:lsdException w:name="Medium Shading 2 Accent 6" w:semiHidden="0" w:uiPriority="64" w:unhideWhenUsed="0"/>
+    <w:lsdException w:name="Medium List 1 Accent 6" w:semiHidden="0" w:uiPriority="65" w:unhideWhenUsed="0"/>
+    <w:lsdException w:name="Medium List 2 Accent 6" w:semiHidden="0" w:uiPriority="66" w:unhideWhenUsed="0"/>
+    <w:lsdException w:name="Medium Grid 1 Accent 6" w:semiHidden="0" w:uiPriority="67" w:unhideWhenUsed="0"/>
+    <w:lsdException w:name="Medium Grid 2 Accent 6" w:semiHidden="0" w:uiPriority="68" w:unhideWhenUsed="0"/>
+    <w:lsdException w:name="Medium Grid 3 Accent 6" w:semiHidden="0" w:uiPriority="69" w:unhideWhenUsed="0"/>
+    <w:lsdException w:name="Dark List Accent 6" w:semiHidden="0" w:uiPriority="70" w:unhideWhenUsed="0"/>
+    <w:lsdException w:name="Colorful Shading Accent 6" w:semiHidden="0" w:uiPriority="71" w:unhideWhenUsed="0"/>
+    <w:lsdException w:name="Colorful List Accent 6" w:semiHidden="0" w:uiPriority="72" w:unhideWhenUsed="0"/>
+    <w:lsdException w:name="Colorful Grid Accent 6" w:semiHidden="0" w:uiPriority="73" w:unhideWhenUsed="0"/>
+    <w:lsdException w:name="Subtle Emphasis" w:semiHidden="0" w:uiPriority="19" w:unhideWhenUsed="0" w:qFormat="1"/>
+    <w:lsdException w:name="Intense Emphasis" w:semiHidden="0" w:uiPriority="21" w:unhideWhenUsed="0" w:qFormat="1"/>
+    <w:lsdException w:name="Subtle Reference" w:semiHidden="0" w:uiPriority="31" w:unhideWhenUsed="0" w:qFormat="1"/>
+    <w:lsdException w:name="Intense Reference" w:semiHidden="0" w:uiPriority="32" w:unhideWhenUsed="0" w:qFormat="1"/>
+    <w:lsdException w:name="Book Title" w:semiHidden="0" w:uiPriority="33" w:unhideWhenUsed="0" w:qFormat="1"/>
+    <w:lsdException w:name="Bibliography" w:uiPriority="37"/>
+    <w:lsdException w:name="TOC Heading" w:uiPriority="39" w:qFormat="1"/>
+  </w:latentStyles>
+  <w:style w:type="paragraph" w:default="1" w:styleId="Normal">
+    <w:name w:val="Normal"/>
+    <w:qFormat/>
+  </w:style>
+  <w:style w:type="character" w:default="1" w:styleId="Fontepargpadro">
+    <w:name w:val="Default Paragraph Font"/>
+    <w:uiPriority w:val="1"/>
+    <w:semiHidden/>
+    <w:unhideWhenUsed/>
+  </w:style>
+  <w:style w:type="table" w:default="1" w:styleId="Tabelanormal">
+    <w:name w:val="Normal Table"/>
+    <w:uiPriority w:val="99"/>
+    <w:semiHidden/>
+    <w:unhideWhenUsed/>
+    <w:tblPr>
+      <w:tblInd w:w="0" w:type="dxa"/>
+      <w:tblCellMar>
+        <w:top w:w="0" w:type="dxa"/>
+        <w:left w:w="108" w:type="dxa"/>
+        <w:bottom w:w="0" w:type="dxa"/>
+        <w:right w:w="108" w:type="dxa"/>
+      </w:tblCellMar>
+    </w:tblPr>
+  </w:style>
+  <w:style w:type="numbering" w:default="1" w:styleId="Semlista">
+    <w:name w:val="No List"/>
+    <w:uiPriority w:val="99"/>
+    <w:semiHidden/>
+    <w:unhideWhenUsed/>
+  </w:style>
+</w:styles>
+</file>
+
 <file path=word/theme/theme1.xml><?xml version="1.0" encoding="utf-8"?>
 <a:theme xmlns:a="http://schemas.openxmlformats.org/drawingml/2006/main" name="Tema do Office">
   <a:themeElements>
@@ -48473,7 +48841,7 @@
   <a:extraClrSchemeLst/>
   <a:extLst>
     <a:ext uri="{05A4C25C-085E-4340-85A3-A5531E510DB2}">
-      <thm15:themeFamily xmlns:thm15="http://schemas.microsoft.com/office/thememl/2012/main" name="Office Theme" id="{62F939B6-93AF-4DB8-9C6B-D6C7DFDC589F}" vid="{4A3C46E8-61CC-4603-A589-7422A47A8E4A}"/>
+      <thm15:themeFamily xmlns:thm15="http://schemas.microsoft.com/office/thememl/2012/main" xmlns="" name="Office Theme" id="{62F939B6-93AF-4DB8-9C6B-D6C7DFDC589F}" vid="{4A3C46E8-61CC-4603-A589-7422A47A8E4A}"/>
     </a:ext>
   </a:extLst>
 </a:theme>
@@ -48484,7 +48852,7 @@
 </file>
 
 <file path=customXml/itemProps1.xml><?xml version="1.0" encoding="utf-8"?>
-<ds:datastoreItem xmlns:ds="http://schemas.openxmlformats.org/officeDocument/2006/customXml" ds:itemID="{EF9FB706-6898-4D4C-9255-60B93369E925}">
+<ds:datastoreItem xmlns:ds="http://schemas.openxmlformats.org/officeDocument/2006/customXml" ds:itemID="{6F40B5DE-9041-4790-8600-0044F93A66C9}">
   <ds:schemaRefs>
     <ds:schemaRef ds:uri="http://schemas.openxmlformats.org/officeDocument/2006/bibliography"/>
   </ds:schemaRefs>

</xml_diff>